<commit_message>
Class Documentation added Story class description
</commit_message>
<xml_diff>
--- a/Project Documentation/Class Documenation.docx
+++ b/Project Documentation/Class Documenation.docx
@@ -10,26 +10,12 @@
         </w:rPr>
       </w:pPr>
       <w:bookmarkStart w:id="0" w:name="_Toc123843906"/>
-      <w:bookmarkStart w:id="1" w:name="_Toc123844233"/>
+      <w:bookmarkStart w:id="1" w:name="_Toc124003042"/>
       <w:r>
         <w:rPr>
           <w:lang w:val="en-GB"/>
         </w:rPr>
-        <w:t xml:space="preserve">Class Documentation for «Project </w:t>
-      </w:r>
-      <w:proofErr w:type="spellStart"/>
-      <w:r>
-        <w:rPr>
-          <w:lang w:val="en-GB"/>
-        </w:rPr>
-        <w:t>TextingSpree</w:t>
-      </w:r>
-      <w:proofErr w:type="spellEnd"/>
-      <w:r>
-        <w:rPr>
-          <w:lang w:val="en-GB"/>
-        </w:rPr>
-        <w:t>»</w:t>
+        <w:t>Class Documentation for «Project TextingSpree»</w:t>
       </w:r>
       <w:bookmarkEnd w:id="0"/>
       <w:bookmarkEnd w:id="1"/>
@@ -89,7 +75,6 @@
         </w:rPr>
         <w:t xml:space="preserve">To prevent this scenario, we created this document. In the following table, we are going to document every self-developed class that we are going to use as well as their main methods. This way, we can recreate any method and class that we use in the development, should anything happen to the code files at any time. This is also a good place to look up the methods in a more detailed description and see what exactly this class is for. As an example, we are going to use the </w:t>
       </w:r>
-      <w:proofErr w:type="spellStart"/>
       <w:r>
         <w:rPr>
           <w:rFonts w:ascii="Consolas" w:hAnsi="Consolas"/>
@@ -99,7 +84,6 @@
         </w:rPr>
         <w:t>PlayerConversant</w:t>
       </w:r>
-      <w:proofErr w:type="spellEnd"/>
       <w:r>
         <w:rPr>
           <w:lang w:val="en-GB"/>
@@ -207,7 +191,6 @@
                 <w:lang w:val="en-GB"/>
               </w:rPr>
             </w:pPr>
-            <w:proofErr w:type="spellStart"/>
             <w:r>
               <w:rPr>
                 <w:sz w:val="20"/>
@@ -216,7 +199,6 @@
               </w:rPr>
               <w:t>PlayerConversant</w:t>
             </w:r>
-            <w:proofErr w:type="spellEnd"/>
           </w:p>
         </w:tc>
         <w:tc>
@@ -245,7 +227,6 @@
               </w:rPr>
               <w:t xml:space="preserve">This class inherits from </w:t>
             </w:r>
-            <w:proofErr w:type="spellStart"/>
             <w:r>
               <w:rPr>
                 <w:rFonts w:ascii="Consolas" w:hAnsi="Consolas"/>
@@ -255,7 +236,6 @@
               </w:rPr>
               <w:t>MonoBehaviour</w:t>
             </w:r>
-            <w:proofErr w:type="spellEnd"/>
             <w:r>
               <w:rPr>
                 <w:sz w:val="20"/>
@@ -394,36 +374,8 @@
                 <w:szCs w:val="20"/>
                 <w:lang w:val="fr-CH"/>
               </w:rPr>
-              <w:t xml:space="preserve">public void </w:t>
-            </w:r>
-            <w:proofErr w:type="spellStart"/>
-            <w:r>
-              <w:rPr>
-                <w:sz w:val="20"/>
-                <w:szCs w:val="20"/>
-                <w:lang w:val="fr-CH"/>
-              </w:rPr>
-              <w:t>StartDialogue</w:t>
-            </w:r>
-            <w:proofErr w:type="spellEnd"/>
-            <w:r>
-              <w:rPr>
-                <w:sz w:val="20"/>
-                <w:szCs w:val="20"/>
-                <w:lang w:val="fr-CH"/>
-              </w:rPr>
-              <w:t>(</w:t>
-            </w:r>
-            <w:proofErr w:type="spellStart"/>
-            <w:r>
-              <w:rPr>
-                <w:sz w:val="20"/>
-                <w:szCs w:val="20"/>
-                <w:lang w:val="fr-CH"/>
-              </w:rPr>
-              <w:t>AIConversant</w:t>
-            </w:r>
-            <w:proofErr w:type="spellEnd"/>
+              <w:t>public void StartDialogue(AIConversant</w:t>
+            </w:r>
             <w:r>
               <w:rPr>
                 <w:sz w:val="20"/>
@@ -649,7 +601,7 @@
       <w:r>
         <w:fldChar w:fldCharType="separate"/>
       </w:r>
-      <w:hyperlink w:anchor="_Toc123844233" w:history="1">
+      <w:hyperlink w:anchor="_Toc124003042" w:history="1">
         <w:r>
           <w:rPr>
             <w:rStyle w:val="Hyperlink"/>
@@ -677,7 +629,7 @@
             <w:noProof/>
             <w:webHidden/>
           </w:rPr>
-          <w:instrText xml:space="preserve"> PAGEREF _Toc123844233 \h </w:instrText>
+          <w:instrText xml:space="preserve"> PAGEREF _Toc124003042 \h </w:instrText>
         </w:r>
         <w:r>
           <w:rPr>
@@ -719,7 +671,7 @@
           <w:lang w:eastAsia="de-CH"/>
         </w:rPr>
       </w:pPr>
-      <w:hyperlink w:anchor="_Toc123844234" w:history="1">
+      <w:hyperlink w:anchor="_Toc124003043" w:history="1">
         <w:r>
           <w:rPr>
             <w:rStyle w:val="Hyperlink"/>
@@ -746,7 +698,7 @@
             <w:noProof/>
             <w:webHidden/>
           </w:rPr>
-          <w:instrText xml:space="preserve"> PAGEREF _Toc123844234 \h </w:instrText>
+          <w:instrText xml:space="preserve"> PAGEREF _Toc124003043 \h </w:instrText>
         </w:r>
         <w:r>
           <w:rPr>
@@ -788,7 +740,7 @@
           <w:noProof/>
         </w:rPr>
       </w:pPr>
-      <w:hyperlink w:anchor="_Toc123844235" w:history="1">
+      <w:hyperlink w:anchor="_Toc124003044" w:history="1">
         <w:r>
           <w:rPr>
             <w:rStyle w:val="Hyperlink"/>
@@ -816,7 +768,7 @@
             <w:noProof/>
             <w:webHidden/>
           </w:rPr>
-          <w:instrText xml:space="preserve"> PAGEREF _Toc123844235 \h </w:instrText>
+          <w:instrText xml:space="preserve"> PAGEREF _Toc124003044 \h </w:instrText>
         </w:r>
         <w:r>
           <w:rPr>
@@ -858,7 +810,7 @@
           <w:lang w:eastAsia="de-CH"/>
         </w:rPr>
       </w:pPr>
-      <w:hyperlink w:anchor="_Toc123844236" w:history="1">
+      <w:hyperlink w:anchor="_Toc124003045" w:history="1">
         <w:r>
           <w:rPr>
             <w:rStyle w:val="Hyperlink"/>
@@ -885,7 +837,7 @@
             <w:noProof/>
             <w:webHidden/>
           </w:rPr>
-          <w:instrText xml:space="preserve"> PAGEREF _Toc123844236 \h </w:instrText>
+          <w:instrText xml:space="preserve"> PAGEREF _Toc124003045 \h </w:instrText>
         </w:r>
         <w:r>
           <w:rPr>
@@ -927,14 +879,14 @@
           <w:noProof/>
         </w:rPr>
       </w:pPr>
-      <w:hyperlink w:anchor="_Toc123844237" w:history="1">
+      <w:hyperlink w:anchor="_Toc124003046" w:history="1">
         <w:r>
           <w:rPr>
             <w:rStyle w:val="Hyperlink"/>
             <w:noProof/>
             <w:lang w:val="en-GB"/>
           </w:rPr>
-          <w:t>StoryEditor</w:t>
+          <w:t>Story</w:t>
         </w:r>
         <w:r>
           <w:rPr>
@@ -955,7 +907,7 @@
             <w:noProof/>
             <w:webHidden/>
           </w:rPr>
-          <w:instrText xml:space="preserve"> PAGEREF _Toc123844237 \h </w:instrText>
+          <w:instrText xml:space="preserve"> PAGEREF _Toc124003046 \h </w:instrText>
         </w:r>
         <w:r>
           <w:rPr>
@@ -997,14 +949,14 @@
           <w:noProof/>
         </w:rPr>
       </w:pPr>
-      <w:hyperlink w:anchor="_Toc123844238" w:history="1">
+      <w:hyperlink w:anchor="_Toc124003047" w:history="1">
         <w:r>
           <w:rPr>
             <w:rStyle w:val="Hyperlink"/>
             <w:noProof/>
             <w:lang w:val="en-GB"/>
           </w:rPr>
-          <w:t>StoryHolder</w:t>
+          <w:t>StoryEditor</w:t>
         </w:r>
         <w:r>
           <w:rPr>
@@ -1025,7 +977,7 @@
             <w:noProof/>
             <w:webHidden/>
           </w:rPr>
-          <w:instrText xml:space="preserve"> PAGEREF _Toc123844238 \h </w:instrText>
+          <w:instrText xml:space="preserve"> PAGEREF _Toc124003047 \h </w:instrText>
         </w:r>
         <w:r>
           <w:rPr>
@@ -1067,14 +1019,14 @@
           <w:noProof/>
         </w:rPr>
       </w:pPr>
-      <w:hyperlink w:anchor="_Toc123844239" w:history="1">
+      <w:hyperlink w:anchor="_Toc124003048" w:history="1">
         <w:r>
           <w:rPr>
             <w:rStyle w:val="Hyperlink"/>
             <w:noProof/>
             <w:lang w:val="en-GB"/>
           </w:rPr>
-          <w:t>StoryNode</w:t>
+          <w:t>StoryHolder</w:t>
         </w:r>
         <w:r>
           <w:rPr>
@@ -1095,7 +1047,7 @@
             <w:noProof/>
             <w:webHidden/>
           </w:rPr>
-          <w:instrText xml:space="preserve"> PAGEREF _Toc123844239 \h </w:instrText>
+          <w:instrText xml:space="preserve"> PAGEREF _Toc124003048 \h </w:instrText>
         </w:r>
         <w:r>
           <w:rPr>
@@ -1137,7 +1089,7 @@
           <w:noProof/>
         </w:rPr>
       </w:pPr>
-      <w:hyperlink w:anchor="_Toc123844240" w:history="1">
+      <w:hyperlink w:anchor="_Toc124003049" w:history="1">
         <w:r>
           <w:rPr>
             <w:rStyle w:val="Hyperlink"/>
@@ -1165,7 +1117,7 @@
             <w:noProof/>
             <w:webHidden/>
           </w:rPr>
-          <w:instrText xml:space="preserve"> PAGEREF _Toc123844240 \h </w:instrText>
+          <w:instrText xml:space="preserve"> PAGEREF _Toc124003049 \h </w:instrText>
         </w:r>
         <w:r>
           <w:rPr>
@@ -1207,7 +1159,7 @@
           <w:noProof/>
         </w:rPr>
       </w:pPr>
-      <w:hyperlink w:anchor="_Toc123844241" w:history="1">
+      <w:hyperlink w:anchor="_Toc124003050" w:history="1">
         <w:r>
           <w:rPr>
             <w:rStyle w:val="Hyperlink"/>
@@ -1244,7 +1196,7 @@
             <w:noProof/>
             <w:webHidden/>
           </w:rPr>
-          <w:instrText xml:space="preserve"> PAGEREF _Toc123844241 \h </w:instrText>
+          <w:instrText xml:space="preserve"> PAGEREF _Toc124003050 \h </w:instrText>
         </w:r>
         <w:r>
           <w:rPr>
@@ -1292,7 +1244,7 @@
         <w:pStyle w:val="IntensivesZitat"/>
       </w:pPr>
       <w:bookmarkStart w:id="2" w:name="_Toc123843907"/>
-      <w:bookmarkStart w:id="3" w:name="_Toc123844234"/>
+      <w:bookmarkStart w:id="3" w:name="_Toc124003043"/>
       <w:r>
         <w:lastRenderedPageBreak/>
         <w:t>Logger</w:t>
@@ -1394,11 +1346,12 @@
           <w:p>
             <w:pPr>
               <w:pStyle w:val="berschrift3"/>
-              <w:rPr>
-                <w:lang w:val="en-GB"/>
-              </w:rPr>
-            </w:pPr>
-            <w:bookmarkStart w:id="4" w:name="_Toc123844235"/>
+              <w:outlineLvl w:val="2"/>
+              <w:rPr>
+                <w:lang w:val="en-GB"/>
+              </w:rPr>
+            </w:pPr>
+            <w:bookmarkStart w:id="4" w:name="_Toc124003044"/>
             <w:r>
               <w:rPr>
                 <w:lang w:val="en-GB"/>
@@ -2309,7 +2262,7 @@
         <w:pStyle w:val="IntensivesZitat"/>
       </w:pPr>
       <w:bookmarkStart w:id="5" w:name="_Toc123843909"/>
-      <w:bookmarkStart w:id="6" w:name="_Toc123844236"/>
+      <w:bookmarkStart w:id="6" w:name="_Toc124003045"/>
       <w:r>
         <w:lastRenderedPageBreak/>
         <w:t>Story</w:t>
@@ -2411,11 +2364,12 @@
           <w:p>
             <w:pPr>
               <w:pStyle w:val="berschrift3"/>
-              <w:rPr>
-                <w:lang w:val="en-GB"/>
-              </w:rPr>
-            </w:pPr>
-            <w:bookmarkStart w:id="7" w:name="_Toc123844237"/>
+              <w:outlineLvl w:val="2"/>
+              <w:rPr>
+                <w:lang w:val="de-DE"/>
+              </w:rPr>
+            </w:pPr>
+            <w:bookmarkStart w:id="7" w:name="_Toc124003046"/>
             <w:r>
               <w:rPr>
                 <w:lang w:val="en-GB"/>
@@ -2449,6 +2403,55 @@
                 <w:szCs w:val="20"/>
                 <w:lang w:val="en-GB"/>
               </w:rPr>
+              <w:t xml:space="preserve">This class </w:t>
+            </w:r>
+            <w:r>
+              <w:rPr>
+                <w:sz w:val="20"/>
+                <w:szCs w:val="20"/>
+                <w:lang w:val="en-GB"/>
+              </w:rPr>
+              <w:t xml:space="preserve">Is a Scriptable Object and </w:t>
+            </w:r>
+            <w:r>
+              <w:rPr>
+                <w:sz w:val="20"/>
+                <w:szCs w:val="20"/>
+                <w:lang w:val="en-GB"/>
+              </w:rPr>
+              <w:t>implements the</w:t>
+            </w:r>
+            <w:r>
+              <w:rPr>
+                <w:sz w:val="20"/>
+                <w:szCs w:val="20"/>
+                <w:lang w:val="en-GB"/>
+              </w:rPr>
+              <w:t xml:space="preserve"> ISerializationCallbackReceiver</w:t>
+            </w:r>
+            <w:r>
+              <w:rPr>
+                <w:sz w:val="20"/>
+                <w:szCs w:val="20"/>
+                <w:lang w:val="en-GB"/>
+              </w:rPr>
+              <w:t>.</w:t>
+            </w:r>
+          </w:p>
+          <w:p>
+            <w:pPr>
+              <w:rPr>
+                <w:sz w:val="20"/>
+                <w:szCs w:val="20"/>
+                <w:lang w:val="en-GB"/>
+              </w:rPr>
+            </w:pPr>
+            <w:r>
+              <w:rPr>
+                <w:sz w:val="20"/>
+                <w:szCs w:val="20"/>
+                <w:lang w:val="en-GB"/>
+              </w:rPr>
               <w:t>Creates the Story and Choice Nodes for the Editor.</w:t>
             </w:r>
           </w:p>
@@ -2466,56 +2469,39 @@
                 <w:szCs w:val="20"/>
                 <w:lang w:val="en-GB"/>
               </w:rPr>
-              <w:t>Is a Scriptable Object and inherits Methods from ISerializationCallbackReceiver</w:t>
-            </w:r>
-          </w:p>
-          <w:p>
-            <w:pPr>
-              <w:rPr>
-                <w:sz w:val="20"/>
-                <w:szCs w:val="20"/>
-                <w:lang w:val="en-GB"/>
-              </w:rPr>
-            </w:pPr>
-            <w:r>
-              <w:rPr>
-                <w:sz w:val="20"/>
-                <w:szCs w:val="20"/>
-                <w:lang w:val="en-GB"/>
-              </w:rPr>
-              <w:t xml:space="preserve">Contains several Getters to get the Root node, the All nodes, </w:t>
-            </w:r>
-            <w:r>
-              <w:rPr>
-                <w:sz w:val="20"/>
-                <w:szCs w:val="20"/>
-                <w:lang w:val="en-GB"/>
-              </w:rPr>
-              <w:t>the</w:t>
-            </w:r>
-            <w:r>
-              <w:rPr>
-                <w:sz w:val="20"/>
-                <w:szCs w:val="20"/>
-                <w:lang w:val="en-GB"/>
-              </w:rPr>
-              <w:t xml:space="preserve"> Child nodes or </w:t>
-            </w:r>
-            <w:r>
-              <w:rPr>
-                <w:sz w:val="20"/>
-                <w:szCs w:val="20"/>
-                <w:lang w:val="en-GB"/>
-              </w:rPr>
-              <w:t>the</w:t>
-            </w:r>
-            <w:r>
-              <w:rPr>
-                <w:sz w:val="20"/>
-                <w:szCs w:val="20"/>
-                <w:lang w:val="en-GB"/>
-              </w:rPr>
-              <w:t xml:space="preserve"> Choice nodes.</w:t>
+              <w:t xml:space="preserve">Contains several Getters to get the Root node, </w:t>
+            </w:r>
+            <w:r>
+              <w:rPr>
+                <w:sz w:val="20"/>
+                <w:szCs w:val="20"/>
+                <w:lang w:val="en-GB"/>
+              </w:rPr>
+              <w:t>a</w:t>
+            </w:r>
+            <w:r>
+              <w:rPr>
+                <w:sz w:val="20"/>
+                <w:szCs w:val="20"/>
+                <w:lang w:val="en-GB"/>
+              </w:rPr>
+              <w:t>ll</w:t>
+            </w:r>
+            <w:r>
+              <w:rPr>
+                <w:sz w:val="20"/>
+                <w:szCs w:val="20"/>
+                <w:lang w:val="en-GB"/>
+              </w:rPr>
+              <w:t xml:space="preserve"> the</w:t>
+            </w:r>
+            <w:r>
+              <w:rPr>
+                <w:sz w:val="20"/>
+                <w:szCs w:val="20"/>
+                <w:lang w:val="en-GB"/>
+              </w:rPr>
+              <w:t xml:space="preserve"> nodes, the Child nodes or the Choice nodes.</w:t>
             </w:r>
           </w:p>
         </w:tc>
@@ -2918,16 +2904,6 @@
           <w:p>
             <w:pPr>
               <w:rPr>
-                <w:color w:val="ED7D31" w:themeColor="accent2"/>
-                <w:sz w:val="20"/>
-                <w:szCs w:val="20"/>
-                <w:lang w:val="en-GB"/>
-              </w:rPr>
-            </w:pPr>
-          </w:p>
-          <w:p>
-            <w:pPr>
-              <w:rPr>
                 <w:sz w:val="20"/>
                 <w:szCs w:val="20"/>
                 <w:lang w:val="en-GB"/>
@@ -2959,23 +2935,6 @@
               <w:t>Bool isChoice</w:t>
             </w:r>
           </w:p>
-          <w:p>
-            <w:pPr>
-              <w:rPr>
-                <w:sz w:val="20"/>
-                <w:szCs w:val="20"/>
-                <w:lang w:val="en-GB"/>
-              </w:rPr>
-            </w:pPr>
-            <w:r>
-              <w:rPr>
-                <w:sz w:val="20"/>
-                <w:szCs w:val="20"/>
-                <w:lang w:val="en-GB"/>
-              </w:rPr>
-              <w:t>int lineNumber</w:t>
-            </w:r>
-          </w:p>
         </w:tc>
         <w:tc>
           <w:tcPr>
@@ -2999,58 +2958,41 @@
                 <w:szCs w:val="20"/>
                 <w:lang w:val="en-GB"/>
               </w:rPr>
-              <w:t>Creates a new Log Entry by creating a new Log Event Object</w:t>
-            </w:r>
-          </w:p>
-          <w:p>
-            <w:pPr>
-              <w:rPr>
-                <w:sz w:val="20"/>
-                <w:szCs w:val="20"/>
-                <w:lang w:val="en-GB"/>
-              </w:rPr>
-            </w:pPr>
-            <w:r>
-              <w:rPr>
-                <w:sz w:val="20"/>
-                <w:szCs w:val="20"/>
-                <w:lang w:val="en-GB"/>
-              </w:rPr>
-              <w:t>Type of Log (Exception, Information,  Log, ...)</w:t>
-            </w:r>
-          </w:p>
-          <w:p>
-            <w:pPr>
-              <w:rPr>
-                <w:sz w:val="20"/>
-                <w:szCs w:val="20"/>
-                <w:lang w:val="en-GB"/>
-              </w:rPr>
-            </w:pPr>
-            <w:r>
-              <w:rPr>
-                <w:sz w:val="20"/>
-                <w:szCs w:val="20"/>
-                <w:lang w:val="en-GB"/>
-              </w:rPr>
-              <w:t>Message or Exception message to log</w:t>
-            </w:r>
-          </w:p>
-          <w:p>
-            <w:pPr>
-              <w:rPr>
-                <w:sz w:val="20"/>
-                <w:szCs w:val="20"/>
-                <w:lang w:val="en-GB"/>
-              </w:rPr>
-            </w:pPr>
-            <w:r>
-              <w:rPr>
-                <w:sz w:val="20"/>
-                <w:szCs w:val="20"/>
-                <w:lang w:val="en-GB"/>
-              </w:rPr>
-              <w:t>Linenumber  where the Log happens</w:t>
+              <w:t>Adds a new node, either Choice or Story node</w:t>
+            </w:r>
+          </w:p>
+          <w:p>
+            <w:pPr>
+              <w:rPr>
+                <w:sz w:val="20"/>
+                <w:szCs w:val="20"/>
+                <w:lang w:val="en-GB"/>
+              </w:rPr>
+            </w:pPr>
+            <w:r>
+              <w:rPr>
+                <w:sz w:val="20"/>
+                <w:szCs w:val="20"/>
+                <w:lang w:val="en-GB"/>
+              </w:rPr>
+              <w:t>Parent node to add the new child</w:t>
+            </w:r>
+          </w:p>
+          <w:p>
+            <w:pPr>
+              <w:rPr>
+                <w:sz w:val="20"/>
+                <w:szCs w:val="20"/>
+                <w:lang w:val="en-GB"/>
+              </w:rPr>
+            </w:pPr>
+            <w:r>
+              <w:rPr>
+                <w:sz w:val="20"/>
+                <w:szCs w:val="20"/>
+                <w:lang w:val="en-GB"/>
+              </w:rPr>
+              <w:t>Declares if the node to add is a story node or a Choice node</w:t>
             </w:r>
           </w:p>
         </w:tc>
@@ -3188,25 +3130,41 @@
                 <w:szCs w:val="20"/>
                 <w:lang w:val="en-GB"/>
               </w:rPr>
-              <w:t>Appends a new Log to the Log File</w:t>
-            </w:r>
-            <w:r>
-              <w:rPr>
-                <w:sz w:val="20"/>
-                <w:szCs w:val="20"/>
-                <w:lang w:val="en-GB"/>
-              </w:rPr>
-              <w:br/>
-              <w:t xml:space="preserve">Log Event Object, created in </w:t>
-            </w:r>
-            <w:r>
-              <w:rPr>
-                <w:color w:val="ED7D31" w:themeColor="accent2"/>
-                <w:sz w:val="20"/>
-                <w:szCs w:val="20"/>
-                <w:lang w:val="en-GB"/>
-              </w:rPr>
-              <w:t>LogEntry()</w:t>
+              <w:t>Creating a new node by setting the name, the position and add it to the parent</w:t>
+            </w:r>
+          </w:p>
+          <w:p>
+            <w:pPr>
+              <w:rPr>
+                <w:sz w:val="20"/>
+                <w:szCs w:val="20"/>
+                <w:lang w:val="en-GB"/>
+              </w:rPr>
+            </w:pPr>
+            <w:r>
+              <w:rPr>
+                <w:sz w:val="20"/>
+                <w:szCs w:val="20"/>
+                <w:lang w:val="en-GB"/>
+              </w:rPr>
+              <w:t>Parent node to add the new child</w:t>
+            </w:r>
+          </w:p>
+          <w:p>
+            <w:pPr>
+              <w:rPr>
+                <w:sz w:val="20"/>
+                <w:szCs w:val="20"/>
+                <w:lang w:val="en-GB"/>
+              </w:rPr>
+            </w:pPr>
+            <w:r>
+              <w:rPr>
+                <w:sz w:val="20"/>
+                <w:szCs w:val="20"/>
+                <w:lang w:val="en-GB"/>
+              </w:rPr>
+              <w:t>Declares if the node to add is a story node or a Choice node</w:t>
             </w:r>
           </w:p>
         </w:tc>
@@ -3290,36 +3248,17 @@
               <w:rPr>
                 <w:sz w:val="20"/>
                 <w:szCs w:val="20"/>
-                <w:lang w:val="en-US"/>
-              </w:rPr>
-            </w:pPr>
-          </w:p>
-          <w:p>
-            <w:pPr>
-              <w:rPr>
-                <w:sz w:val="20"/>
-                <w:szCs w:val="20"/>
-                <w:lang w:val="en-GB"/>
-              </w:rPr>
-            </w:pPr>
-            <w:r>
-              <w:rPr>
-                <w:sz w:val="20"/>
-                <w:szCs w:val="20"/>
-                <w:lang w:val="en-GB"/>
-              </w:rPr>
-              <w:t xml:space="preserve">StoryNode </w:t>
-            </w:r>
-            <w:proofErr w:type="spellStart"/>
-            <w:r>
-              <w:rPr>
-                <w:sz w:val="20"/>
-                <w:szCs w:val="20"/>
-                <w:lang w:val="en-GB"/>
-              </w:rPr>
-              <w:t>nodeToDelete</w:t>
-            </w:r>
-            <w:proofErr w:type="spellEnd"/>
+                <w:lang w:val="en-GB"/>
+              </w:rPr>
+            </w:pPr>
+            <w:r>
+              <w:rPr>
+                <w:sz w:val="20"/>
+                <w:szCs w:val="20"/>
+                <w:lang w:val="en-GB"/>
+              </w:rPr>
+              <w:t>StoryNode nodeToDelete</w:t>
+            </w:r>
           </w:p>
         </w:tc>
         <w:tc>
@@ -3340,58 +3279,24 @@
                 <w:szCs w:val="20"/>
                 <w:lang w:val="en-GB"/>
               </w:rPr>
-              <w:t xml:space="preserve">Removes all Log Entries that are older than 5 days. This Method is automatically called whenever </w:t>
-            </w:r>
-            <w:r>
-              <w:rPr>
-                <w:color w:val="ED7D31" w:themeColor="accent2"/>
-                <w:sz w:val="20"/>
-                <w:szCs w:val="20"/>
-                <w:lang w:val="en-GB"/>
-              </w:rPr>
-              <w:t>AddLogEntry()</w:t>
-            </w:r>
-            <w:r>
-              <w:rPr>
-                <w:color w:val="ED7D31" w:themeColor="accent2"/>
-                <w:sz w:val="20"/>
-                <w:szCs w:val="20"/>
-                <w:lang w:val="en-GB"/>
-              </w:rPr>
-              <w:t xml:space="preserve"> </w:t>
-            </w:r>
-            <w:r>
-              <w:rPr>
-                <w:sz w:val="20"/>
-                <w:szCs w:val="20"/>
-                <w:lang w:val="en-GB"/>
-              </w:rPr>
-              <w:t>is called</w:t>
-            </w:r>
-            <w:r>
-              <w:rPr>
-                <w:sz w:val="20"/>
-                <w:szCs w:val="20"/>
-                <w:lang w:val="en-GB"/>
-              </w:rPr>
-              <w:t>.</w:t>
-            </w:r>
-          </w:p>
-          <w:p>
-            <w:pPr>
-              <w:rPr>
-                <w:sz w:val="20"/>
-                <w:szCs w:val="20"/>
-                <w:lang w:val="en-GB"/>
-              </w:rPr>
-            </w:pPr>
-            <w:r>
-              <w:rPr>
-                <w:sz w:val="20"/>
-                <w:szCs w:val="20"/>
-                <w:lang w:val="en-GB"/>
-              </w:rPr>
-              <w:t>Path of the Log File</w:t>
+              <w:t>Delete selected node</w:t>
+            </w:r>
+          </w:p>
+          <w:p>
+            <w:pPr>
+              <w:rPr>
+                <w:sz w:val="20"/>
+                <w:szCs w:val="20"/>
+                <w:lang w:val="en-GB"/>
+              </w:rPr>
+            </w:pPr>
+            <w:r>
+              <w:rPr>
+                <w:sz w:val="20"/>
+                <w:szCs w:val="20"/>
+                <w:lang w:val="en-GB"/>
+              </w:rPr>
+              <w:t>Node to delete</w:t>
             </w:r>
           </w:p>
         </w:tc>
@@ -3451,27 +3356,1355 @@
           <w:p>
             <w:pPr>
               <w:rPr>
-                <w:sz w:val="20"/>
-                <w:szCs w:val="20"/>
-                <w:lang w:val="en-GB"/>
-              </w:rPr>
-            </w:pPr>
-            <w:r>
-              <w:rPr>
-                <w:sz w:val="20"/>
-                <w:szCs w:val="20"/>
-                <w:lang w:val="en-GB"/>
-              </w:rPr>
-              <w:t xml:space="preserve">Inherited Method from </w:t>
-            </w:r>
-            <w:r>
-              <w:rPr>
                 <w:color w:val="4472C4" w:themeColor="accent1"/>
                 <w:sz w:val="20"/>
                 <w:szCs w:val="20"/>
                 <w:lang w:val="en-GB"/>
               </w:rPr>
+            </w:pPr>
+            <w:r>
+              <w:rPr>
+                <w:sz w:val="20"/>
+                <w:szCs w:val="20"/>
+                <w:lang w:val="en-GB"/>
+              </w:rPr>
+              <w:t xml:space="preserve">Method from </w:t>
+            </w:r>
+            <w:r>
+              <w:rPr>
+                <w:color w:val="4472C4" w:themeColor="accent1"/>
+                <w:sz w:val="20"/>
+                <w:szCs w:val="20"/>
+                <w:lang w:val="en-GB"/>
+              </w:rPr>
               <w:t>ISerializationCallbackReceiver</w:t>
+            </w:r>
+          </w:p>
+          <w:p>
+            <w:pPr>
+              <w:rPr>
+                <w:sz w:val="20"/>
+                <w:szCs w:val="20"/>
+                <w:lang w:val="en-US"/>
+              </w:rPr>
+            </w:pPr>
+            <w:r>
+              <w:rPr>
+                <w:sz w:val="20"/>
+                <w:szCs w:val="20"/>
+                <w:lang w:val="en-GB"/>
+              </w:rPr>
+              <w:t>Creates the first node</w:t>
+            </w:r>
+          </w:p>
+        </w:tc>
+      </w:tr>
+    </w:tbl>
+    <w:p>
+      <w:pPr>
+        <w:rPr>
+          <w:rStyle w:val="IntensiverVerweis"/>
+          <w:lang w:val="en-US"/>
+        </w:rPr>
+      </w:pPr>
+    </w:p>
+    <w:p>
+      <w:pPr>
+        <w:rPr>
+          <w:rStyle w:val="IntensiverVerweis"/>
+          <w:lang w:val="en-US"/>
+        </w:rPr>
+      </w:pPr>
+    </w:p>
+    <w:tbl>
+      <w:tblPr>
+        <w:tblStyle w:val="Tabellenraster"/>
+        <w:tblW w:w="0" w:type="auto"/>
+        <w:tblLook w:val="04A0" w:firstRow="1" w:lastRow="0" w:firstColumn="1" w:lastColumn="0" w:noHBand="0" w:noVBand="1"/>
+      </w:tblPr>
+      <w:tblGrid>
+        <w:gridCol w:w="2112"/>
+        <w:gridCol w:w="2835"/>
+        <w:gridCol w:w="4095"/>
+      </w:tblGrid>
+      <w:tr>
+        <w:tc>
+          <w:tcPr>
+            <w:tcW w:w="2112" w:type="dxa"/>
+            <w:tcBorders>
+              <w:top w:val="single" w:sz="12" w:space="0" w:color="auto"/>
+              <w:left w:val="single" w:sz="12" w:space="0" w:color="auto"/>
+              <w:right w:val="single" w:sz="12" w:space="0" w:color="auto"/>
+            </w:tcBorders>
+          </w:tcPr>
+          <w:p>
+            <w:pPr>
+              <w:rPr>
+                <w:b/>
+                <w:bCs/>
+                <w:sz w:val="20"/>
+                <w:szCs w:val="20"/>
+                <w:lang w:val="en-GB"/>
+              </w:rPr>
+            </w:pPr>
+            <w:r>
+              <w:rPr>
+                <w:b/>
+                <w:bCs/>
+                <w:sz w:val="20"/>
+                <w:szCs w:val="20"/>
+                <w:lang w:val="en-GB"/>
+              </w:rPr>
+              <w:t>lass</w:t>
+            </w:r>
+          </w:p>
+        </w:tc>
+        <w:tc>
+          <w:tcPr>
+            <w:tcW w:w="6930" w:type="dxa"/>
+            <w:gridSpan w:val="2"/>
+            <w:tcBorders>
+              <w:top w:val="single" w:sz="12" w:space="0" w:color="auto"/>
+              <w:left w:val="single" w:sz="12" w:space="0" w:color="auto"/>
+              <w:right w:val="single" w:sz="12" w:space="0" w:color="auto"/>
+            </w:tcBorders>
+          </w:tcPr>
+          <w:p>
+            <w:pPr>
+              <w:rPr>
+                <w:b/>
+                <w:bCs/>
+                <w:sz w:val="20"/>
+                <w:szCs w:val="20"/>
+                <w:lang w:val="en-GB"/>
+              </w:rPr>
+            </w:pPr>
+            <w:r>
+              <w:rPr>
+                <w:b/>
+                <w:bCs/>
+                <w:sz w:val="20"/>
+                <w:szCs w:val="20"/>
+                <w:lang w:val="en-GB"/>
+              </w:rPr>
+              <w:t>Description</w:t>
+            </w:r>
+          </w:p>
+        </w:tc>
+      </w:tr>
+      <w:tr>
+        <w:tc>
+          <w:tcPr>
+            <w:tcW w:w="2112" w:type="dxa"/>
+            <w:tcBorders>
+              <w:left w:val="single" w:sz="12" w:space="0" w:color="auto"/>
+              <w:bottom w:val="single" w:sz="12" w:space="0" w:color="auto"/>
+              <w:right w:val="single" w:sz="12" w:space="0" w:color="auto"/>
+            </w:tcBorders>
+          </w:tcPr>
+          <w:p>
+            <w:pPr>
+              <w:pStyle w:val="berschrift3"/>
+              <w:outlineLvl w:val="2"/>
+              <w:rPr>
+                <w:lang w:val="en-GB"/>
+              </w:rPr>
+            </w:pPr>
+            <w:bookmarkStart w:id="8" w:name="_Toc124003047"/>
+            <w:r>
+              <w:rPr>
+                <w:lang w:val="en-GB"/>
+              </w:rPr>
+              <w:t>StoryEditor</w:t>
+            </w:r>
+            <w:bookmarkEnd w:id="8"/>
+          </w:p>
+        </w:tc>
+        <w:tc>
+          <w:tcPr>
+            <w:tcW w:w="6930" w:type="dxa"/>
+            <w:gridSpan w:val="2"/>
+            <w:tcBorders>
+              <w:left w:val="single" w:sz="12" w:space="0" w:color="auto"/>
+              <w:bottom w:val="single" w:sz="12" w:space="0" w:color="auto"/>
+              <w:right w:val="single" w:sz="12" w:space="0" w:color="auto"/>
+            </w:tcBorders>
+          </w:tcPr>
+          <w:p>
+            <w:pPr>
+              <w:rPr>
+                <w:sz w:val="20"/>
+                <w:szCs w:val="20"/>
+                <w:lang w:val="en-GB"/>
+              </w:rPr>
+            </w:pPr>
+          </w:p>
+        </w:tc>
+      </w:tr>
+      <w:tr>
+        <w:tc>
+          <w:tcPr>
+            <w:tcW w:w="2112" w:type="dxa"/>
+            <w:tcBorders>
+              <w:top w:val="single" w:sz="12" w:space="0" w:color="auto"/>
+              <w:left w:val="single" w:sz="12" w:space="0" w:color="auto"/>
+              <w:right w:val="single" w:sz="12" w:space="0" w:color="auto"/>
+            </w:tcBorders>
+          </w:tcPr>
+          <w:p>
+            <w:pPr>
+              <w:rPr>
+                <w:sz w:val="20"/>
+                <w:szCs w:val="20"/>
+                <w:lang w:val="en-GB"/>
+              </w:rPr>
+            </w:pPr>
+          </w:p>
+        </w:tc>
+        <w:tc>
+          <w:tcPr>
+            <w:tcW w:w="2835" w:type="dxa"/>
+            <w:tcBorders>
+              <w:top w:val="single" w:sz="12" w:space="0" w:color="auto"/>
+              <w:left w:val="single" w:sz="12" w:space="0" w:color="auto"/>
+              <w:bottom w:val="single" w:sz="12" w:space="0" w:color="auto"/>
+              <w:right w:val="single" w:sz="12" w:space="0" w:color="auto"/>
+            </w:tcBorders>
+          </w:tcPr>
+          <w:p>
+            <w:pPr>
+              <w:rPr>
+                <w:b/>
+                <w:bCs/>
+                <w:sz w:val="20"/>
+                <w:szCs w:val="20"/>
+                <w:lang w:val="en-GB"/>
+              </w:rPr>
+            </w:pPr>
+            <w:r>
+              <w:rPr>
+                <w:b/>
+                <w:bCs/>
+                <w:sz w:val="20"/>
+                <w:szCs w:val="20"/>
+                <w:lang w:val="en-GB"/>
+              </w:rPr>
+              <w:t>Method</w:t>
+            </w:r>
+          </w:p>
+        </w:tc>
+        <w:tc>
+          <w:tcPr>
+            <w:tcW w:w="4095" w:type="dxa"/>
+            <w:tcBorders>
+              <w:top w:val="single" w:sz="12" w:space="0" w:color="auto"/>
+              <w:left w:val="single" w:sz="12" w:space="0" w:color="auto"/>
+              <w:bottom w:val="single" w:sz="12" w:space="0" w:color="auto"/>
+              <w:right w:val="single" w:sz="12" w:space="0" w:color="auto"/>
+            </w:tcBorders>
+          </w:tcPr>
+          <w:p>
+            <w:pPr>
+              <w:rPr>
+                <w:b/>
+                <w:bCs/>
+                <w:sz w:val="20"/>
+                <w:szCs w:val="20"/>
+                <w:lang w:val="en-GB"/>
+              </w:rPr>
+            </w:pPr>
+            <w:r>
+              <w:rPr>
+                <w:b/>
+                <w:bCs/>
+                <w:sz w:val="20"/>
+                <w:szCs w:val="20"/>
+                <w:lang w:val="en-GB"/>
+              </w:rPr>
+              <w:t>Description</w:t>
+            </w:r>
+          </w:p>
+        </w:tc>
+      </w:tr>
+      <w:tr>
+        <w:tc>
+          <w:tcPr>
+            <w:tcW w:w="2112" w:type="dxa"/>
+            <w:tcBorders>
+              <w:left w:val="single" w:sz="12" w:space="0" w:color="auto"/>
+              <w:right w:val="single" w:sz="12" w:space="0" w:color="auto"/>
+            </w:tcBorders>
+          </w:tcPr>
+          <w:p>
+            <w:pPr>
+              <w:rPr>
+                <w:sz w:val="20"/>
+                <w:szCs w:val="20"/>
+                <w:lang w:val="en-GB"/>
+              </w:rPr>
+            </w:pPr>
+          </w:p>
+        </w:tc>
+        <w:tc>
+          <w:tcPr>
+            <w:tcW w:w="2835" w:type="dxa"/>
+            <w:tcBorders>
+              <w:top w:val="single" w:sz="12" w:space="0" w:color="auto"/>
+              <w:left w:val="single" w:sz="12" w:space="0" w:color="auto"/>
+              <w:right w:val="single" w:sz="12" w:space="0" w:color="auto"/>
+            </w:tcBorders>
+          </w:tcPr>
+          <w:p>
+            <w:pPr>
+              <w:rPr>
+                <w:color w:val="ED7D31" w:themeColor="accent2"/>
+                <w:sz w:val="20"/>
+                <w:szCs w:val="20"/>
+                <w:lang w:val="en-US"/>
+              </w:rPr>
+            </w:pPr>
+            <w:r>
+              <w:rPr>
+                <w:color w:val="ED7D31" w:themeColor="accent2"/>
+                <w:sz w:val="20"/>
+                <w:szCs w:val="20"/>
+                <w:lang w:val="en-US"/>
+              </w:rPr>
+              <w:t>Public</w:t>
+            </w:r>
+            <w:r>
+              <w:rPr>
+                <w:color w:val="ED7D31" w:themeColor="accent2"/>
+                <w:sz w:val="20"/>
+                <w:szCs w:val="20"/>
+                <w:lang w:val="en-US"/>
+              </w:rPr>
+              <w:t xml:space="preserve"> static </w:t>
+            </w:r>
+            <w:r>
+              <w:rPr>
+                <w:color w:val="ED7D31" w:themeColor="accent2"/>
+                <w:sz w:val="20"/>
+                <w:szCs w:val="20"/>
+                <w:lang w:val="en-US"/>
+              </w:rPr>
+              <w:t xml:space="preserve"> </w:t>
+            </w:r>
+            <w:r>
+              <w:rPr>
+                <w:color w:val="ED7D31" w:themeColor="accent2"/>
+                <w:sz w:val="20"/>
+                <w:szCs w:val="20"/>
+                <w:lang w:val="en-US"/>
+              </w:rPr>
+              <w:t>On</w:t>
+            </w:r>
+            <w:r>
+              <w:rPr>
+                <w:color w:val="ED7D31" w:themeColor="accent2"/>
+                <w:sz w:val="20"/>
+                <w:szCs w:val="20"/>
+                <w:lang w:val="en-US"/>
+              </w:rPr>
+              <w:t>OpenAsset</w:t>
+            </w:r>
+            <w:r>
+              <w:rPr>
+                <w:color w:val="ED7D31" w:themeColor="accent2"/>
+                <w:sz w:val="20"/>
+                <w:szCs w:val="20"/>
+                <w:lang w:val="en-US"/>
+              </w:rPr>
+              <w:t>()</w:t>
+            </w:r>
+          </w:p>
+          <w:p>
+            <w:pPr>
+              <w:rPr>
+                <w:sz w:val="20"/>
+                <w:szCs w:val="20"/>
+                <w:lang w:val="en-US"/>
+              </w:rPr>
+            </w:pPr>
+          </w:p>
+          <w:p>
+            <w:pPr>
+              <w:rPr>
+                <w:sz w:val="20"/>
+                <w:szCs w:val="20"/>
+                <w:lang w:val="en-US"/>
+              </w:rPr>
+            </w:pPr>
+            <w:r>
+              <w:rPr>
+                <w:sz w:val="20"/>
+                <w:szCs w:val="20"/>
+                <w:lang w:val="en-US"/>
+              </w:rPr>
+              <w:t>Int instanceId</w:t>
+            </w:r>
+          </w:p>
+        </w:tc>
+        <w:tc>
+          <w:tcPr>
+            <w:tcW w:w="4095" w:type="dxa"/>
+            <w:tcBorders>
+              <w:top w:val="single" w:sz="12" w:space="0" w:color="auto"/>
+              <w:left w:val="single" w:sz="12" w:space="0" w:color="auto"/>
+              <w:right w:val="single" w:sz="12" w:space="0" w:color="auto"/>
+            </w:tcBorders>
+          </w:tcPr>
+          <w:p>
+            <w:pPr>
+              <w:rPr>
+                <w:sz w:val="20"/>
+                <w:szCs w:val="20"/>
+                <w:lang w:val="en-GB"/>
+              </w:rPr>
+            </w:pPr>
+            <w:r>
+              <w:rPr>
+                <w:sz w:val="20"/>
+                <w:szCs w:val="20"/>
+                <w:lang w:val="en-GB"/>
+              </w:rPr>
+              <w:t>Shows the Editor Window, depending if a Story is loaded or not</w:t>
+            </w:r>
+          </w:p>
+          <w:p>
+            <w:pPr>
+              <w:rPr>
+                <w:sz w:val="20"/>
+                <w:szCs w:val="20"/>
+                <w:lang w:val="en-GB"/>
+              </w:rPr>
+            </w:pPr>
+            <w:r>
+              <w:rPr>
+                <w:sz w:val="20"/>
+                <w:szCs w:val="20"/>
+                <w:lang w:val="en-GB"/>
+              </w:rPr>
+              <w:t>Instance ID of the Editor Window.</w:t>
+            </w:r>
+          </w:p>
+        </w:tc>
+      </w:tr>
+      <w:tr>
+        <w:tc>
+          <w:tcPr>
+            <w:tcW w:w="2112" w:type="dxa"/>
+            <w:tcBorders>
+              <w:left w:val="single" w:sz="12" w:space="0" w:color="auto"/>
+              <w:right w:val="single" w:sz="12" w:space="0" w:color="auto"/>
+            </w:tcBorders>
+          </w:tcPr>
+          <w:p>
+            <w:pPr>
+              <w:rPr>
+                <w:sz w:val="20"/>
+                <w:szCs w:val="20"/>
+                <w:lang w:val="en-GB"/>
+              </w:rPr>
+            </w:pPr>
+          </w:p>
+        </w:tc>
+        <w:tc>
+          <w:tcPr>
+            <w:tcW w:w="2835" w:type="dxa"/>
+            <w:tcBorders>
+              <w:left w:val="single" w:sz="12" w:space="0" w:color="auto"/>
+              <w:right w:val="single" w:sz="12" w:space="0" w:color="auto"/>
+            </w:tcBorders>
+          </w:tcPr>
+          <w:p>
+            <w:pPr>
+              <w:rPr>
+                <w:color w:val="ED7D31" w:themeColor="accent2"/>
+                <w:sz w:val="20"/>
+                <w:szCs w:val="20"/>
+                <w:lang w:val="en-GB"/>
+              </w:rPr>
+            </w:pPr>
+            <w:r>
+              <w:rPr>
+                <w:color w:val="ED7D31" w:themeColor="accent2"/>
+                <w:sz w:val="20"/>
+                <w:szCs w:val="20"/>
+                <w:lang w:val="en-GB"/>
+              </w:rPr>
+              <w:t xml:space="preserve">Private void </w:t>
+            </w:r>
+            <w:r>
+              <w:rPr>
+                <w:color w:val="ED7D31" w:themeColor="accent2"/>
+                <w:sz w:val="20"/>
+                <w:szCs w:val="20"/>
+                <w:lang w:val="en-GB"/>
+              </w:rPr>
+              <w:t>OnSelectionChanged</w:t>
+            </w:r>
+            <w:r>
+              <w:rPr>
+                <w:color w:val="ED7D31" w:themeColor="accent2"/>
+                <w:sz w:val="20"/>
+                <w:szCs w:val="20"/>
+                <w:lang w:val="en-GB"/>
+              </w:rPr>
+              <w:t>()</w:t>
+            </w:r>
+          </w:p>
+        </w:tc>
+        <w:tc>
+          <w:tcPr>
+            <w:tcW w:w="4095" w:type="dxa"/>
+            <w:tcBorders>
+              <w:left w:val="single" w:sz="12" w:space="0" w:color="auto"/>
+              <w:right w:val="single" w:sz="12" w:space="0" w:color="auto"/>
+            </w:tcBorders>
+          </w:tcPr>
+          <w:p>
+            <w:pPr>
+              <w:rPr>
+                <w:sz w:val="20"/>
+                <w:szCs w:val="20"/>
+                <w:lang w:val="en-GB"/>
+              </w:rPr>
+            </w:pPr>
+            <w:r>
+              <w:rPr>
+                <w:sz w:val="20"/>
+                <w:szCs w:val="20"/>
+                <w:lang w:val="en-GB"/>
+              </w:rPr>
+              <w:t>Loads the selected chapter</w:t>
+            </w:r>
+          </w:p>
+        </w:tc>
+      </w:tr>
+      <w:tr>
+        <w:tc>
+          <w:tcPr>
+            <w:tcW w:w="2112" w:type="dxa"/>
+            <w:tcBorders>
+              <w:left w:val="single" w:sz="12" w:space="0" w:color="auto"/>
+              <w:right w:val="single" w:sz="12" w:space="0" w:color="auto"/>
+            </w:tcBorders>
+          </w:tcPr>
+          <w:p>
+            <w:pPr>
+              <w:rPr>
+                <w:sz w:val="20"/>
+                <w:szCs w:val="20"/>
+                <w:lang w:val="en-GB"/>
+              </w:rPr>
+            </w:pPr>
+          </w:p>
+        </w:tc>
+        <w:tc>
+          <w:tcPr>
+            <w:tcW w:w="2835" w:type="dxa"/>
+            <w:tcBorders>
+              <w:left w:val="single" w:sz="12" w:space="0" w:color="auto"/>
+              <w:right w:val="single" w:sz="12" w:space="0" w:color="auto"/>
+            </w:tcBorders>
+          </w:tcPr>
+          <w:p>
+            <w:pPr>
+              <w:rPr>
+                <w:sz w:val="20"/>
+                <w:szCs w:val="20"/>
+                <w:lang w:val="en-GB"/>
+              </w:rPr>
+            </w:pPr>
+            <w:r>
+              <w:rPr>
+                <w:color w:val="ED7D31" w:themeColor="accent2"/>
+                <w:sz w:val="20"/>
+                <w:szCs w:val="20"/>
+                <w:lang w:val="en-GB"/>
+              </w:rPr>
+              <w:t>Private void OnGUI()</w:t>
+            </w:r>
+          </w:p>
+        </w:tc>
+        <w:tc>
+          <w:tcPr>
+            <w:tcW w:w="4095" w:type="dxa"/>
+            <w:tcBorders>
+              <w:left w:val="single" w:sz="12" w:space="0" w:color="auto"/>
+              <w:right w:val="single" w:sz="12" w:space="0" w:color="auto"/>
+            </w:tcBorders>
+          </w:tcPr>
+          <w:p>
+            <w:pPr>
+              <w:rPr>
+                <w:color w:val="FF0000"/>
+                <w:sz w:val="20"/>
+                <w:szCs w:val="20"/>
+                <w:lang w:val="en-GB"/>
+              </w:rPr>
+            </w:pPr>
+            <w:r>
+              <w:rPr>
+                <w:color w:val="FF0000"/>
+                <w:sz w:val="20"/>
+                <w:szCs w:val="20"/>
+                <w:lang w:val="en-GB"/>
+              </w:rPr>
+              <w:t>Event Function</w:t>
+            </w:r>
+          </w:p>
+          <w:p>
+            <w:pPr>
+              <w:rPr>
+                <w:sz w:val="20"/>
+                <w:szCs w:val="20"/>
+                <w:lang w:val="en-GB"/>
+              </w:rPr>
+            </w:pPr>
+            <w:r>
+              <w:rPr>
+                <w:sz w:val="20"/>
+                <w:szCs w:val="20"/>
+                <w:lang w:val="en-GB"/>
+              </w:rPr>
+              <w:t xml:space="preserve">Gets called every time a change happens on the Editor. </w:t>
+            </w:r>
+            <w:r>
+              <w:rPr>
+                <w:sz w:val="20"/>
+                <w:szCs w:val="20"/>
+                <w:lang w:val="en-GB"/>
+              </w:rPr>
+              <w:t>Creates and deletes the nodes.</w:t>
+            </w:r>
+          </w:p>
+        </w:tc>
+      </w:tr>
+      <w:tr>
+        <w:tc>
+          <w:tcPr>
+            <w:tcW w:w="2112" w:type="dxa"/>
+            <w:tcBorders>
+              <w:left w:val="single" w:sz="12" w:space="0" w:color="auto"/>
+              <w:right w:val="single" w:sz="12" w:space="0" w:color="auto"/>
+            </w:tcBorders>
+          </w:tcPr>
+          <w:p>
+            <w:pPr>
+              <w:rPr>
+                <w:sz w:val="20"/>
+                <w:szCs w:val="20"/>
+                <w:lang w:val="en-GB"/>
+              </w:rPr>
+            </w:pPr>
+          </w:p>
+        </w:tc>
+        <w:tc>
+          <w:tcPr>
+            <w:tcW w:w="2835" w:type="dxa"/>
+            <w:tcBorders>
+              <w:left w:val="single" w:sz="12" w:space="0" w:color="auto"/>
+              <w:right w:val="single" w:sz="12" w:space="0" w:color="auto"/>
+            </w:tcBorders>
+          </w:tcPr>
+          <w:p>
+            <w:pPr>
+              <w:rPr>
+                <w:color w:val="ED7D31" w:themeColor="accent2"/>
+                <w:sz w:val="20"/>
+                <w:szCs w:val="20"/>
+                <w:lang w:val="en-GB"/>
+              </w:rPr>
+            </w:pPr>
+            <w:r>
+              <w:rPr>
+                <w:color w:val="ED7D31" w:themeColor="accent2"/>
+                <w:sz w:val="20"/>
+                <w:szCs w:val="20"/>
+                <w:lang w:val="en-GB"/>
+              </w:rPr>
+              <w:t>Privates static DrawSurface()</w:t>
+            </w:r>
+          </w:p>
+        </w:tc>
+        <w:tc>
+          <w:tcPr>
+            <w:tcW w:w="4095" w:type="dxa"/>
+            <w:tcBorders>
+              <w:left w:val="single" w:sz="12" w:space="0" w:color="auto"/>
+              <w:right w:val="single" w:sz="12" w:space="0" w:color="auto"/>
+            </w:tcBorders>
+          </w:tcPr>
+          <w:p>
+            <w:pPr>
+              <w:rPr>
+                <w:sz w:val="20"/>
+                <w:szCs w:val="20"/>
+                <w:lang w:val="en-US"/>
+              </w:rPr>
+            </w:pPr>
+            <w:r>
+              <w:rPr>
+                <w:sz w:val="20"/>
+                <w:szCs w:val="20"/>
+                <w:lang w:val="en-US"/>
+              </w:rPr>
+              <w:t xml:space="preserve">Draws the </w:t>
+            </w:r>
+            <w:r>
+              <w:rPr>
+                <w:sz w:val="20"/>
+                <w:szCs w:val="20"/>
+                <w:lang w:val="en-US"/>
+              </w:rPr>
+              <w:t>Surface</w:t>
+            </w:r>
+            <w:r>
+              <w:rPr>
+                <w:sz w:val="20"/>
+                <w:szCs w:val="20"/>
+                <w:lang w:val="en-US"/>
+              </w:rPr>
+              <w:t xml:space="preserve"> of the Editor Window.</w:t>
+            </w:r>
+          </w:p>
+        </w:tc>
+      </w:tr>
+      <w:tr>
+        <w:tc>
+          <w:tcPr>
+            <w:tcW w:w="2112" w:type="dxa"/>
+            <w:tcBorders>
+              <w:left w:val="single" w:sz="12" w:space="0" w:color="auto"/>
+              <w:bottom w:val="single" w:sz="12" w:space="0" w:color="auto"/>
+              <w:right w:val="single" w:sz="12" w:space="0" w:color="auto"/>
+            </w:tcBorders>
+          </w:tcPr>
+          <w:p>
+            <w:pPr>
+              <w:rPr>
+                <w:sz w:val="20"/>
+                <w:szCs w:val="20"/>
+                <w:lang w:val="en-GB"/>
+              </w:rPr>
+            </w:pPr>
+          </w:p>
+        </w:tc>
+        <w:tc>
+          <w:tcPr>
+            <w:tcW w:w="2835" w:type="dxa"/>
+            <w:tcBorders>
+              <w:left w:val="single" w:sz="12" w:space="0" w:color="auto"/>
+              <w:bottom w:val="single" w:sz="12" w:space="0" w:color="auto"/>
+              <w:right w:val="single" w:sz="12" w:space="0" w:color="auto"/>
+            </w:tcBorders>
+          </w:tcPr>
+          <w:p>
+            <w:pPr>
+              <w:rPr>
+                <w:color w:val="ED7D31" w:themeColor="accent2"/>
+                <w:sz w:val="20"/>
+                <w:szCs w:val="20"/>
+                <w:lang w:val="en-US"/>
+              </w:rPr>
+            </w:pPr>
+            <w:r>
+              <w:rPr>
+                <w:color w:val="ED7D31" w:themeColor="accent2"/>
+                <w:sz w:val="20"/>
+                <w:szCs w:val="20"/>
+                <w:lang w:val="en-US"/>
+              </w:rPr>
+              <w:t xml:space="preserve">Private </w:t>
+            </w:r>
+            <w:r>
+              <w:rPr>
+                <w:color w:val="ED7D31" w:themeColor="accent2"/>
+                <w:sz w:val="20"/>
+                <w:szCs w:val="20"/>
+                <w:lang w:val="en-US"/>
+              </w:rPr>
+              <w:t>bool</w:t>
+            </w:r>
+            <w:r>
+              <w:rPr>
+                <w:color w:val="ED7D31" w:themeColor="accent2"/>
+                <w:sz w:val="20"/>
+                <w:szCs w:val="20"/>
+                <w:lang w:val="en-US"/>
+              </w:rPr>
+              <w:t xml:space="preserve"> </w:t>
+            </w:r>
+            <w:r>
+              <w:rPr>
+                <w:color w:val="ED7D31" w:themeColor="accent2"/>
+                <w:sz w:val="20"/>
+                <w:szCs w:val="20"/>
+                <w:lang w:val="en-US"/>
+              </w:rPr>
+              <w:t>DrawNode</w:t>
+            </w:r>
+            <w:r>
+              <w:rPr>
+                <w:color w:val="ED7D31" w:themeColor="accent2"/>
+                <w:sz w:val="20"/>
+                <w:szCs w:val="20"/>
+                <w:lang w:val="en-US"/>
+              </w:rPr>
+              <w:t>()</w:t>
+            </w:r>
+          </w:p>
+          <w:p>
+            <w:pPr>
+              <w:rPr>
+                <w:color w:val="ED7D31" w:themeColor="accent2"/>
+                <w:sz w:val="20"/>
+                <w:szCs w:val="20"/>
+                <w:lang w:val="en-US"/>
+              </w:rPr>
+            </w:pPr>
+            <w:r>
+              <w:rPr>
+                <w:sz w:val="20"/>
+                <w:szCs w:val="20"/>
+                <w:lang w:val="en-US"/>
+              </w:rPr>
+              <w:t>Story</w:t>
+            </w:r>
+            <w:r>
+              <w:rPr>
+                <w:sz w:val="20"/>
+                <w:szCs w:val="20"/>
+                <w:lang w:val="en-US"/>
+              </w:rPr>
+              <w:t>N</w:t>
+            </w:r>
+            <w:r>
+              <w:rPr>
+                <w:sz w:val="20"/>
+                <w:szCs w:val="20"/>
+                <w:lang w:val="en-US"/>
+              </w:rPr>
+              <w:t xml:space="preserve">ode </w:t>
+            </w:r>
+            <w:r>
+              <w:rPr>
+                <w:sz w:val="20"/>
+                <w:szCs w:val="20"/>
+                <w:lang w:val="en-US"/>
+              </w:rPr>
+              <w:t>node</w:t>
+            </w:r>
+          </w:p>
+        </w:tc>
+        <w:tc>
+          <w:tcPr>
+            <w:tcW w:w="4095" w:type="dxa"/>
+            <w:tcBorders>
+              <w:left w:val="single" w:sz="12" w:space="0" w:color="auto"/>
+              <w:bottom w:val="single" w:sz="12" w:space="0" w:color="auto"/>
+              <w:right w:val="single" w:sz="12" w:space="0" w:color="auto"/>
+            </w:tcBorders>
+          </w:tcPr>
+          <w:p>
+            <w:pPr>
+              <w:rPr>
+                <w:sz w:val="20"/>
+                <w:szCs w:val="20"/>
+                <w:lang w:val="en-US"/>
+              </w:rPr>
+            </w:pPr>
+            <w:r>
+              <w:rPr>
+                <w:sz w:val="20"/>
+                <w:szCs w:val="20"/>
+                <w:lang w:val="en-US"/>
+              </w:rPr>
+              <w:t>Reads the node information from</w:t>
+            </w:r>
+            <w:r>
+              <w:rPr>
+                <w:sz w:val="20"/>
+                <w:szCs w:val="20"/>
+                <w:lang w:val="en-US"/>
+              </w:rPr>
+              <w:t xml:space="preserve"> </w:t>
+            </w:r>
+            <w:r>
+              <w:rPr>
+                <w:sz w:val="20"/>
+                <w:szCs w:val="20"/>
+                <w:lang w:val="en-US"/>
+              </w:rPr>
+              <w:t xml:space="preserve">the </w:t>
+            </w:r>
+            <w:r>
+              <w:rPr>
+                <w:sz w:val="20"/>
+                <w:szCs w:val="20"/>
+                <w:lang w:val="en-US"/>
+              </w:rPr>
+              <w:t xml:space="preserve">corresponding </w:t>
+            </w:r>
+            <w:r>
+              <w:rPr>
+                <w:sz w:val="20"/>
+                <w:szCs w:val="20"/>
+                <w:lang w:val="en-US"/>
+              </w:rPr>
+              <w:t>xml file</w:t>
+            </w:r>
+            <w:r>
+              <w:rPr>
+                <w:sz w:val="20"/>
+                <w:szCs w:val="20"/>
+                <w:lang w:val="en-US"/>
+              </w:rPr>
+              <w:t>. Either creates story or choice nodes.</w:t>
+            </w:r>
+          </w:p>
+        </w:tc>
+      </w:tr>
+      <w:tr>
+        <w:tc>
+          <w:tcPr>
+            <w:tcW w:w="2112" w:type="dxa"/>
+          </w:tcPr>
+          <w:p>
+            <w:pPr>
+              <w:rPr>
+                <w:sz w:val="20"/>
+                <w:szCs w:val="20"/>
+                <w:lang w:val="en-US"/>
+              </w:rPr>
+            </w:pPr>
+          </w:p>
+        </w:tc>
+        <w:tc>
+          <w:tcPr>
+            <w:tcW w:w="2835" w:type="dxa"/>
+          </w:tcPr>
+          <w:p>
+            <w:pPr>
+              <w:rPr>
+                <w:color w:val="ED7D31" w:themeColor="accent2"/>
+                <w:sz w:val="20"/>
+                <w:szCs w:val="20"/>
+                <w:lang w:val="fr-CH"/>
+              </w:rPr>
+            </w:pPr>
+            <w:r>
+              <w:rPr>
+                <w:color w:val="ED7D31" w:themeColor="accent2"/>
+                <w:sz w:val="20"/>
+                <w:szCs w:val="20"/>
+                <w:lang w:val="fr-CH"/>
+              </w:rPr>
+              <w:t xml:space="preserve">Private void </w:t>
+            </w:r>
+            <w:r>
+              <w:rPr>
+                <w:color w:val="ED7D31" w:themeColor="accent2"/>
+                <w:sz w:val="20"/>
+                <w:szCs w:val="20"/>
+                <w:lang w:val="fr-CH"/>
+              </w:rPr>
+              <w:t>SetProperties()</w:t>
+            </w:r>
+          </w:p>
+          <w:p>
+            <w:pPr>
+              <w:rPr>
+                <w:color w:val="ED7D31" w:themeColor="accent2"/>
+                <w:sz w:val="20"/>
+                <w:szCs w:val="20"/>
+                <w:lang w:val="fr-CH"/>
+              </w:rPr>
+            </w:pPr>
+            <w:r>
+              <w:rPr>
+                <w:sz w:val="20"/>
+                <w:szCs w:val="20"/>
+                <w:lang w:val="en-US"/>
+              </w:rPr>
+              <w:t>Story</w:t>
+            </w:r>
+            <w:r>
+              <w:rPr>
+                <w:sz w:val="20"/>
+                <w:szCs w:val="20"/>
+                <w:lang w:val="en-US"/>
+              </w:rPr>
+              <w:t>N</w:t>
+            </w:r>
+            <w:r>
+              <w:rPr>
+                <w:sz w:val="20"/>
+                <w:szCs w:val="20"/>
+                <w:lang w:val="en-US"/>
+              </w:rPr>
+              <w:t xml:space="preserve">ode </w:t>
+            </w:r>
+            <w:r>
+              <w:rPr>
+                <w:sz w:val="20"/>
+                <w:szCs w:val="20"/>
+                <w:lang w:val="en-US"/>
+              </w:rPr>
+              <w:t>node</w:t>
+            </w:r>
+          </w:p>
+        </w:tc>
+        <w:tc>
+          <w:tcPr>
+            <w:tcW w:w="4095" w:type="dxa"/>
+          </w:tcPr>
+          <w:p>
+            <w:pPr>
+              <w:rPr>
+                <w:sz w:val="20"/>
+                <w:szCs w:val="20"/>
+                <w:lang w:val="en-US"/>
+              </w:rPr>
+            </w:pPr>
+            <w:r>
+              <w:rPr>
+                <w:sz w:val="20"/>
+                <w:szCs w:val="20"/>
+                <w:lang w:val="en-US"/>
+              </w:rPr>
+              <w:t>Reads the properties of the Story nodes in the corresponding xml file.</w:t>
+            </w:r>
+          </w:p>
+          <w:p>
+            <w:pPr>
+              <w:rPr>
+                <w:sz w:val="20"/>
+                <w:szCs w:val="20"/>
+                <w:lang w:val="en-US"/>
+              </w:rPr>
+            </w:pPr>
+            <w:r>
+              <w:rPr>
+                <w:sz w:val="20"/>
+                <w:szCs w:val="20"/>
+                <w:lang w:val="en-US"/>
+              </w:rPr>
+              <w:t>Properties like</w:t>
+            </w:r>
+            <w:r>
+              <w:rPr>
+                <w:sz w:val="20"/>
+                <w:szCs w:val="20"/>
+                <w:lang w:val="en-US"/>
+              </w:rPr>
+              <w:t>:</w:t>
+            </w:r>
+            <w:r>
+              <w:rPr>
+                <w:sz w:val="20"/>
+                <w:szCs w:val="20"/>
+                <w:lang w:val="en-US"/>
+              </w:rPr>
+              <w:t xml:space="preserve"> </w:t>
+            </w:r>
+            <w:r>
+              <w:rPr>
+                <w:sz w:val="20"/>
+                <w:szCs w:val="20"/>
+                <w:lang w:val="en-US"/>
+              </w:rPr>
+              <w:t>(</w:t>
+            </w:r>
+            <w:r>
+              <w:rPr>
+                <w:sz w:val="20"/>
+                <w:szCs w:val="20"/>
+                <w:lang w:val="en-US"/>
+              </w:rPr>
+              <w:t>Image, End</w:t>
+            </w:r>
+            <w:r>
+              <w:rPr>
+                <w:sz w:val="20"/>
+                <w:szCs w:val="20"/>
+                <w:lang w:val="en-US"/>
+              </w:rPr>
+              <w:t xml:space="preserve"> </w:t>
+            </w:r>
+            <w:r>
+              <w:rPr>
+                <w:sz w:val="20"/>
+                <w:szCs w:val="20"/>
+                <w:lang w:val="en-US"/>
+              </w:rPr>
+              <w:t>Of</w:t>
+            </w:r>
+            <w:r>
+              <w:rPr>
+                <w:sz w:val="20"/>
+                <w:szCs w:val="20"/>
+                <w:lang w:val="en-US"/>
+              </w:rPr>
+              <w:t xml:space="preserve"> </w:t>
+            </w:r>
+            <w:r>
+              <w:rPr>
+                <w:sz w:val="20"/>
+                <w:szCs w:val="20"/>
+                <w:lang w:val="en-US"/>
+              </w:rPr>
+              <w:t>Chapter, Game over, …</w:t>
+            </w:r>
+            <w:r>
+              <w:rPr>
+                <w:sz w:val="20"/>
+                <w:szCs w:val="20"/>
+                <w:lang w:val="en-US"/>
+              </w:rPr>
+              <w:t>)</w:t>
+            </w:r>
+          </w:p>
+        </w:tc>
+      </w:tr>
+      <w:tr>
+        <w:tc>
+          <w:tcPr>
+            <w:tcW w:w="2112" w:type="dxa"/>
+          </w:tcPr>
+          <w:p>
+            <w:pPr>
+              <w:rPr>
+                <w:sz w:val="20"/>
+                <w:szCs w:val="20"/>
+                <w:lang w:val="en-US"/>
+              </w:rPr>
+            </w:pPr>
+          </w:p>
+        </w:tc>
+        <w:tc>
+          <w:tcPr>
+            <w:tcW w:w="2835" w:type="dxa"/>
+          </w:tcPr>
+          <w:p>
+            <w:pPr>
+              <w:rPr>
+                <w:color w:val="ED7D31" w:themeColor="accent2"/>
+                <w:sz w:val="20"/>
+                <w:szCs w:val="20"/>
+                <w:lang w:val="fr-CH"/>
+              </w:rPr>
+            </w:pPr>
+            <w:r>
+              <w:rPr>
+                <w:color w:val="ED7D31" w:themeColor="accent2"/>
+                <w:sz w:val="20"/>
+                <w:szCs w:val="20"/>
+                <w:lang w:val="fr-CH"/>
+              </w:rPr>
+              <w:t>DrawLinkButtons()</w:t>
+            </w:r>
+          </w:p>
+          <w:p>
+            <w:pPr>
+              <w:rPr>
+                <w:color w:val="ED7D31" w:themeColor="accent2"/>
+                <w:sz w:val="20"/>
+                <w:szCs w:val="20"/>
+                <w:lang w:val="fr-CH"/>
+              </w:rPr>
+            </w:pPr>
+            <w:r>
+              <w:rPr>
+                <w:sz w:val="20"/>
+                <w:szCs w:val="20"/>
+                <w:lang w:val="en-US"/>
+              </w:rPr>
+              <w:t>Story</w:t>
+            </w:r>
+            <w:r>
+              <w:rPr>
+                <w:sz w:val="20"/>
+                <w:szCs w:val="20"/>
+                <w:lang w:val="en-US"/>
+              </w:rPr>
+              <w:t>N</w:t>
+            </w:r>
+            <w:r>
+              <w:rPr>
+                <w:sz w:val="20"/>
+                <w:szCs w:val="20"/>
+                <w:lang w:val="en-US"/>
+              </w:rPr>
+              <w:t xml:space="preserve">ode </w:t>
+            </w:r>
+            <w:r>
+              <w:rPr>
+                <w:sz w:val="20"/>
+                <w:szCs w:val="20"/>
+                <w:lang w:val="en-US"/>
+              </w:rPr>
+              <w:t>node</w:t>
+            </w:r>
+          </w:p>
+        </w:tc>
+        <w:tc>
+          <w:tcPr>
+            <w:tcW w:w="4095" w:type="dxa"/>
+          </w:tcPr>
+          <w:p>
+            <w:pPr>
+              <w:rPr>
+                <w:sz w:val="20"/>
+                <w:szCs w:val="20"/>
+                <w:lang w:val="fr-CH"/>
+              </w:rPr>
+            </w:pPr>
+            <w:r>
+              <w:rPr>
+                <w:sz w:val="20"/>
+                <w:szCs w:val="20"/>
+                <w:lang w:val="en-US"/>
+              </w:rPr>
+              <w:t>Draws the Buttons to l</w:t>
+            </w:r>
+            <w:r>
+              <w:rPr>
+                <w:sz w:val="20"/>
+                <w:szCs w:val="20"/>
+                <w:lang w:val="en-US"/>
+              </w:rPr>
+              <w:t>ink or unlink the nodes.</w:t>
+            </w:r>
+          </w:p>
+        </w:tc>
+      </w:tr>
+      <w:tr>
+        <w:tc>
+          <w:tcPr>
+            <w:tcW w:w="2112" w:type="dxa"/>
+          </w:tcPr>
+          <w:p>
+            <w:pPr>
+              <w:rPr>
+                <w:sz w:val="20"/>
+                <w:szCs w:val="20"/>
+                <w:lang w:val="en-US"/>
+              </w:rPr>
+            </w:pPr>
+          </w:p>
+        </w:tc>
+        <w:tc>
+          <w:tcPr>
+            <w:tcW w:w="2835" w:type="dxa"/>
+          </w:tcPr>
+          <w:p>
+            <w:pPr>
+              <w:rPr>
+                <w:color w:val="ED7D31" w:themeColor="accent2"/>
+                <w:sz w:val="20"/>
+                <w:szCs w:val="20"/>
+                <w:lang w:val="fr-CH"/>
+              </w:rPr>
+            </w:pPr>
+            <w:r>
+              <w:rPr>
+                <w:color w:val="ED7D31" w:themeColor="accent2"/>
+                <w:sz w:val="20"/>
+                <w:szCs w:val="20"/>
+                <w:lang w:val="fr-CH"/>
+              </w:rPr>
+              <w:t>DrawConnections()</w:t>
+            </w:r>
+          </w:p>
+          <w:p>
+            <w:pPr>
+              <w:rPr>
+                <w:color w:val="ED7D31" w:themeColor="accent2"/>
+                <w:sz w:val="20"/>
+                <w:szCs w:val="20"/>
+                <w:lang w:val="fr-CH"/>
+              </w:rPr>
+            </w:pPr>
+            <w:r>
+              <w:rPr>
+                <w:sz w:val="20"/>
+                <w:szCs w:val="20"/>
+                <w:lang w:val="en-US"/>
+              </w:rPr>
+              <w:t>Story</w:t>
+            </w:r>
+            <w:r>
+              <w:rPr>
+                <w:sz w:val="20"/>
+                <w:szCs w:val="20"/>
+                <w:lang w:val="en-US"/>
+              </w:rPr>
+              <w:t>N</w:t>
+            </w:r>
+            <w:r>
+              <w:rPr>
+                <w:sz w:val="20"/>
+                <w:szCs w:val="20"/>
+                <w:lang w:val="en-US"/>
+              </w:rPr>
+              <w:t xml:space="preserve">ode </w:t>
+            </w:r>
+            <w:r>
+              <w:rPr>
+                <w:sz w:val="20"/>
+                <w:szCs w:val="20"/>
+                <w:lang w:val="en-US"/>
+              </w:rPr>
+              <w:t>node</w:t>
+            </w:r>
+          </w:p>
+        </w:tc>
+        <w:tc>
+          <w:tcPr>
+            <w:tcW w:w="4095" w:type="dxa"/>
+          </w:tcPr>
+          <w:p>
+            <w:pPr>
+              <w:rPr>
+                <w:sz w:val="20"/>
+                <w:szCs w:val="20"/>
+                <w:lang w:val="en-US"/>
+              </w:rPr>
+            </w:pPr>
+            <w:r>
+              <w:rPr>
+                <w:sz w:val="20"/>
+                <w:szCs w:val="20"/>
+                <w:lang w:val="en-US"/>
+              </w:rPr>
+              <w:t>Draws the connection</w:t>
+            </w:r>
+            <w:r>
+              <w:rPr>
+                <w:sz w:val="20"/>
+                <w:szCs w:val="20"/>
+                <w:lang w:val="en-US"/>
+              </w:rPr>
+              <w:t>s</w:t>
+            </w:r>
+            <w:r>
+              <w:rPr>
+                <w:sz w:val="20"/>
+                <w:szCs w:val="20"/>
+                <w:lang w:val="en-US"/>
+              </w:rPr>
+              <w:t xml:space="preserve"> between t</w:t>
+            </w:r>
+            <w:r>
+              <w:rPr>
+                <w:sz w:val="20"/>
+                <w:szCs w:val="20"/>
+                <w:lang w:val="en-US"/>
+              </w:rPr>
+              <w:t>he nodes.</w:t>
             </w:r>
           </w:p>
         </w:tc>
@@ -3590,977 +4823,19 @@
           <w:p>
             <w:pPr>
               <w:pStyle w:val="berschrift3"/>
-              <w:rPr>
-                <w:lang w:val="en-GB"/>
-              </w:rPr>
-            </w:pPr>
-            <w:r>
-              <w:rPr>
-                <w:lang w:val="en-GB"/>
-              </w:rPr>
-              <w:t>StoryEditor</w:t>
-            </w:r>
-          </w:p>
-        </w:tc>
-        <w:tc>
-          <w:tcPr>
-            <w:tcW w:w="6930" w:type="dxa"/>
-            <w:gridSpan w:val="2"/>
-            <w:tcBorders>
-              <w:left w:val="single" w:sz="12" w:space="0" w:color="auto"/>
-              <w:bottom w:val="single" w:sz="12" w:space="0" w:color="auto"/>
-              <w:right w:val="single" w:sz="12" w:space="0" w:color="auto"/>
-            </w:tcBorders>
-          </w:tcPr>
-          <w:p>
-            <w:pPr>
-              <w:rPr>
-                <w:sz w:val="20"/>
-                <w:szCs w:val="20"/>
-                <w:lang w:val="en-GB"/>
-              </w:rPr>
-            </w:pPr>
-            <w:r>
-              <w:rPr>
-                <w:sz w:val="20"/>
-                <w:szCs w:val="20"/>
-                <w:lang w:val="en-GB"/>
-              </w:rPr>
-              <w:t>Logs Messages and Exceptions from other Classes.</w:t>
-            </w:r>
-          </w:p>
-          <w:p>
-            <w:pPr>
-              <w:rPr>
-                <w:sz w:val="20"/>
-                <w:szCs w:val="20"/>
-                <w:lang w:val="en-GB"/>
-              </w:rPr>
-            </w:pPr>
-            <w:r>
-              <w:rPr>
-                <w:sz w:val="20"/>
-                <w:szCs w:val="20"/>
-                <w:lang w:val="en-GB"/>
-              </w:rPr>
-              <w:t>Needs to be instantiated. (How-To in the Code Conventions Doc / Class)</w:t>
-            </w:r>
-          </w:p>
-        </w:tc>
-      </w:tr>
-      <w:tr>
-        <w:tc>
-          <w:tcPr>
-            <w:tcW w:w="2112" w:type="dxa"/>
-            <w:tcBorders>
-              <w:top w:val="single" w:sz="12" w:space="0" w:color="auto"/>
-              <w:left w:val="single" w:sz="12" w:space="0" w:color="auto"/>
-              <w:right w:val="single" w:sz="12" w:space="0" w:color="auto"/>
-            </w:tcBorders>
-          </w:tcPr>
-          <w:p>
-            <w:pPr>
-              <w:rPr>
-                <w:sz w:val="20"/>
-                <w:szCs w:val="20"/>
-                <w:lang w:val="en-GB"/>
-              </w:rPr>
-            </w:pPr>
-          </w:p>
-        </w:tc>
-        <w:tc>
-          <w:tcPr>
-            <w:tcW w:w="2835" w:type="dxa"/>
-            <w:tcBorders>
-              <w:top w:val="single" w:sz="12" w:space="0" w:color="auto"/>
-              <w:left w:val="single" w:sz="12" w:space="0" w:color="auto"/>
-              <w:bottom w:val="single" w:sz="12" w:space="0" w:color="auto"/>
-              <w:right w:val="single" w:sz="12" w:space="0" w:color="auto"/>
-            </w:tcBorders>
-          </w:tcPr>
-          <w:p>
-            <w:pPr>
-              <w:rPr>
-                <w:b/>
-                <w:bCs/>
-                <w:sz w:val="20"/>
-                <w:szCs w:val="20"/>
-                <w:lang w:val="en-GB"/>
-              </w:rPr>
-            </w:pPr>
-            <w:r>
-              <w:rPr>
-                <w:b/>
-                <w:bCs/>
-                <w:sz w:val="20"/>
-                <w:szCs w:val="20"/>
-                <w:lang w:val="en-GB"/>
-              </w:rPr>
-              <w:t>Method</w:t>
-            </w:r>
-          </w:p>
-        </w:tc>
-        <w:tc>
-          <w:tcPr>
-            <w:tcW w:w="4095" w:type="dxa"/>
-            <w:tcBorders>
-              <w:top w:val="single" w:sz="12" w:space="0" w:color="auto"/>
-              <w:left w:val="single" w:sz="12" w:space="0" w:color="auto"/>
-              <w:bottom w:val="single" w:sz="12" w:space="0" w:color="auto"/>
-              <w:right w:val="single" w:sz="12" w:space="0" w:color="auto"/>
-            </w:tcBorders>
-          </w:tcPr>
-          <w:p>
-            <w:pPr>
-              <w:rPr>
-                <w:b/>
-                <w:bCs/>
-                <w:sz w:val="20"/>
-                <w:szCs w:val="20"/>
-                <w:lang w:val="en-GB"/>
-              </w:rPr>
-            </w:pPr>
-            <w:r>
-              <w:rPr>
-                <w:b/>
-                <w:bCs/>
-                <w:sz w:val="20"/>
-                <w:szCs w:val="20"/>
-                <w:lang w:val="en-GB"/>
-              </w:rPr>
-              <w:t>Description</w:t>
-            </w:r>
-          </w:p>
-        </w:tc>
-      </w:tr>
-      <w:tr>
-        <w:tc>
-          <w:tcPr>
-            <w:tcW w:w="2112" w:type="dxa"/>
-            <w:tcBorders>
-              <w:left w:val="single" w:sz="12" w:space="0" w:color="auto"/>
-              <w:right w:val="single" w:sz="12" w:space="0" w:color="auto"/>
-            </w:tcBorders>
-          </w:tcPr>
-          <w:p>
-            <w:pPr>
-              <w:rPr>
-                <w:sz w:val="20"/>
-                <w:szCs w:val="20"/>
-                <w:lang w:val="en-GB"/>
-              </w:rPr>
-            </w:pPr>
-          </w:p>
-        </w:tc>
-        <w:tc>
-          <w:tcPr>
-            <w:tcW w:w="2835" w:type="dxa"/>
-            <w:tcBorders>
-              <w:top w:val="single" w:sz="12" w:space="0" w:color="auto"/>
-              <w:left w:val="single" w:sz="12" w:space="0" w:color="auto"/>
-              <w:right w:val="single" w:sz="12" w:space="0" w:color="auto"/>
-            </w:tcBorders>
-          </w:tcPr>
-          <w:p>
-            <w:pPr>
-              <w:rPr>
-                <w:color w:val="ED7D31" w:themeColor="accent2"/>
-                <w:sz w:val="20"/>
-                <w:szCs w:val="20"/>
-                <w:lang w:val="fr-CH"/>
-              </w:rPr>
-            </w:pPr>
-            <w:r>
-              <w:rPr>
-                <w:color w:val="ED7D31" w:themeColor="accent2"/>
-                <w:sz w:val="20"/>
-                <w:szCs w:val="20"/>
-                <w:lang w:val="fr-CH"/>
-              </w:rPr>
-              <w:t>Public GameLogger()</w:t>
-            </w:r>
-          </w:p>
-          <w:p>
-            <w:pPr>
-              <w:rPr>
-                <w:sz w:val="20"/>
-                <w:szCs w:val="20"/>
-                <w:lang w:val="fr-CH"/>
-              </w:rPr>
-            </w:pPr>
-            <w:r>
-              <w:rPr>
-                <w:sz w:val="20"/>
-                <w:szCs w:val="20"/>
-                <w:lang w:val="fr-CH"/>
-              </w:rPr>
-              <w:t>string classname</w:t>
-            </w:r>
-          </w:p>
-        </w:tc>
-        <w:tc>
-          <w:tcPr>
-            <w:tcW w:w="4095" w:type="dxa"/>
-            <w:tcBorders>
-              <w:top w:val="single" w:sz="12" w:space="0" w:color="auto"/>
-              <w:left w:val="single" w:sz="12" w:space="0" w:color="auto"/>
-              <w:right w:val="single" w:sz="12" w:space="0" w:color="auto"/>
-            </w:tcBorders>
-          </w:tcPr>
-          <w:p>
-            <w:pPr>
-              <w:rPr>
-                <w:sz w:val="20"/>
-                <w:szCs w:val="20"/>
-                <w:lang w:val="en-GB"/>
-              </w:rPr>
-            </w:pPr>
-            <w:r>
-              <w:rPr>
-                <w:sz w:val="20"/>
-                <w:szCs w:val="20"/>
-                <w:lang w:val="en-GB"/>
-              </w:rPr>
-              <w:t>Constructor</w:t>
-            </w:r>
-            <w:r>
-              <w:rPr>
-                <w:sz w:val="20"/>
-                <w:szCs w:val="20"/>
-                <w:lang w:val="en-GB"/>
-              </w:rPr>
-              <w:br/>
-              <w:t>Takes the Classname as Parameter to create the Log File</w:t>
-            </w:r>
-          </w:p>
-        </w:tc>
-      </w:tr>
-      <w:tr>
-        <w:tc>
-          <w:tcPr>
-            <w:tcW w:w="2112" w:type="dxa"/>
-            <w:tcBorders>
-              <w:left w:val="single" w:sz="12" w:space="0" w:color="auto"/>
-              <w:right w:val="single" w:sz="12" w:space="0" w:color="auto"/>
-            </w:tcBorders>
-          </w:tcPr>
-          <w:p>
-            <w:pPr>
-              <w:rPr>
-                <w:sz w:val="20"/>
-                <w:szCs w:val="20"/>
-                <w:lang w:val="en-GB"/>
-              </w:rPr>
-            </w:pPr>
-          </w:p>
-        </w:tc>
-        <w:tc>
-          <w:tcPr>
-            <w:tcW w:w="2835" w:type="dxa"/>
-            <w:tcBorders>
-              <w:left w:val="single" w:sz="12" w:space="0" w:color="auto"/>
-              <w:right w:val="single" w:sz="12" w:space="0" w:color="auto"/>
-            </w:tcBorders>
-          </w:tcPr>
-          <w:p>
-            <w:pPr>
-              <w:rPr>
-                <w:color w:val="ED7D31" w:themeColor="accent2"/>
-                <w:sz w:val="20"/>
-                <w:szCs w:val="20"/>
-                <w:lang w:val="en-GB"/>
-              </w:rPr>
-            </w:pPr>
-            <w:r>
-              <w:rPr>
-                <w:color w:val="ED7D31" w:themeColor="accent2"/>
-                <w:sz w:val="20"/>
-                <w:szCs w:val="20"/>
-                <w:lang w:val="en-GB"/>
-              </w:rPr>
-              <w:t>Private void CreateLogFile()</w:t>
-            </w:r>
-          </w:p>
-          <w:p>
-            <w:pPr>
-              <w:rPr>
-                <w:sz w:val="20"/>
-                <w:szCs w:val="20"/>
-                <w:lang w:val="en-GB"/>
-              </w:rPr>
-            </w:pPr>
-            <w:r>
-              <w:rPr>
-                <w:sz w:val="20"/>
-                <w:szCs w:val="20"/>
-                <w:lang w:val="en-GB"/>
-              </w:rPr>
-              <w:t>string classname</w:t>
-            </w:r>
-          </w:p>
-        </w:tc>
-        <w:tc>
-          <w:tcPr>
-            <w:tcW w:w="4095" w:type="dxa"/>
-            <w:tcBorders>
-              <w:left w:val="single" w:sz="12" w:space="0" w:color="auto"/>
-              <w:right w:val="single" w:sz="12" w:space="0" w:color="auto"/>
-            </w:tcBorders>
-          </w:tcPr>
-          <w:p>
-            <w:pPr>
-              <w:rPr>
-                <w:sz w:val="20"/>
-                <w:szCs w:val="20"/>
-                <w:lang w:val="en-GB"/>
-              </w:rPr>
-            </w:pPr>
-            <w:r>
-              <w:rPr>
-                <w:sz w:val="20"/>
-                <w:szCs w:val="20"/>
-                <w:lang w:val="en-GB"/>
-              </w:rPr>
-              <w:t>Creates a Log File with the name of the Class</w:t>
-            </w:r>
-            <w:r>
-              <w:rPr>
-                <w:sz w:val="20"/>
-                <w:szCs w:val="20"/>
-                <w:lang w:val="en-GB"/>
-              </w:rPr>
-              <w:br/>
-              <w:t>Name of the Class</w:t>
-            </w:r>
-          </w:p>
-        </w:tc>
-      </w:tr>
-      <w:tr>
-        <w:tc>
-          <w:tcPr>
-            <w:tcW w:w="2112" w:type="dxa"/>
-            <w:tcBorders>
-              <w:left w:val="single" w:sz="12" w:space="0" w:color="auto"/>
-              <w:right w:val="single" w:sz="12" w:space="0" w:color="auto"/>
-            </w:tcBorders>
-          </w:tcPr>
-          <w:p>
-            <w:pPr>
-              <w:rPr>
-                <w:sz w:val="20"/>
-                <w:szCs w:val="20"/>
-                <w:lang w:val="en-GB"/>
-              </w:rPr>
-            </w:pPr>
-          </w:p>
-        </w:tc>
-        <w:tc>
-          <w:tcPr>
-            <w:tcW w:w="2835" w:type="dxa"/>
-            <w:tcBorders>
-              <w:left w:val="single" w:sz="12" w:space="0" w:color="auto"/>
-              <w:right w:val="single" w:sz="12" w:space="0" w:color="auto"/>
-            </w:tcBorders>
-          </w:tcPr>
-          <w:p>
-            <w:pPr>
-              <w:rPr>
-                <w:color w:val="ED7D31" w:themeColor="accent2"/>
-                <w:sz w:val="20"/>
-                <w:szCs w:val="20"/>
-                <w:lang w:val="en-GB"/>
-              </w:rPr>
-            </w:pPr>
-            <w:r>
-              <w:rPr>
-                <w:color w:val="ED7D31" w:themeColor="accent2"/>
-                <w:sz w:val="20"/>
-                <w:szCs w:val="20"/>
-                <w:lang w:val="en-GB"/>
-              </w:rPr>
-              <w:t xml:space="preserve">Private void </w:t>
-            </w:r>
-            <w:r>
-              <w:rPr>
-                <w:color w:val="ED7D31" w:themeColor="accent2"/>
-                <w:sz w:val="20"/>
-                <w:szCs w:val="20"/>
-                <w:lang w:val="en-GB"/>
-              </w:rPr>
-              <w:t>LogEntry</w:t>
-            </w:r>
-            <w:r>
-              <w:rPr>
-                <w:color w:val="ED7D31" w:themeColor="accent2"/>
-                <w:sz w:val="20"/>
-                <w:szCs w:val="20"/>
-                <w:lang w:val="en-GB"/>
-              </w:rPr>
-              <w:t>()</w:t>
-            </w:r>
-          </w:p>
-          <w:p>
-            <w:pPr>
-              <w:rPr>
-                <w:color w:val="ED7D31" w:themeColor="accent2"/>
-                <w:sz w:val="20"/>
-                <w:szCs w:val="20"/>
-                <w:lang w:val="en-GB"/>
-              </w:rPr>
-            </w:pPr>
-          </w:p>
-          <w:p>
-            <w:pPr>
-              <w:rPr>
-                <w:sz w:val="20"/>
-                <w:szCs w:val="20"/>
-                <w:lang w:val="en-GB"/>
-              </w:rPr>
-            </w:pPr>
-            <w:r>
-              <w:rPr>
-                <w:sz w:val="20"/>
-                <w:szCs w:val="20"/>
-                <w:lang w:val="en-GB"/>
-              </w:rPr>
-              <w:t>string type</w:t>
-            </w:r>
-          </w:p>
-          <w:p>
-            <w:pPr>
-              <w:rPr>
-                <w:sz w:val="20"/>
-                <w:szCs w:val="20"/>
-                <w:lang w:val="en-GB"/>
-              </w:rPr>
-            </w:pPr>
-            <w:r>
-              <w:rPr>
-                <w:sz w:val="20"/>
-                <w:szCs w:val="20"/>
-                <w:lang w:val="en-GB"/>
-              </w:rPr>
-              <w:t>string message</w:t>
-            </w:r>
-          </w:p>
-          <w:p>
-            <w:pPr>
-              <w:rPr>
-                <w:sz w:val="20"/>
-                <w:szCs w:val="20"/>
-                <w:lang w:val="en-GB"/>
-              </w:rPr>
-            </w:pPr>
-            <w:r>
-              <w:rPr>
-                <w:sz w:val="20"/>
-                <w:szCs w:val="20"/>
-                <w:lang w:val="en-GB"/>
-              </w:rPr>
-              <w:t>int lineNumber</w:t>
-            </w:r>
-          </w:p>
-        </w:tc>
-        <w:tc>
-          <w:tcPr>
-            <w:tcW w:w="4095" w:type="dxa"/>
-            <w:tcBorders>
-              <w:left w:val="single" w:sz="12" w:space="0" w:color="auto"/>
-              <w:right w:val="single" w:sz="12" w:space="0" w:color="auto"/>
-            </w:tcBorders>
-          </w:tcPr>
-          <w:p>
-            <w:pPr>
-              <w:rPr>
-                <w:sz w:val="20"/>
-                <w:szCs w:val="20"/>
-                <w:lang w:val="en-GB"/>
-              </w:rPr>
-            </w:pPr>
-            <w:r>
-              <w:rPr>
-                <w:sz w:val="20"/>
-                <w:szCs w:val="20"/>
-                <w:lang w:val="en-GB"/>
-              </w:rPr>
-              <w:t>Creates a new Log Entry by creating a new Log Event Object</w:t>
-            </w:r>
-          </w:p>
-          <w:p>
-            <w:pPr>
-              <w:rPr>
-                <w:sz w:val="20"/>
-                <w:szCs w:val="20"/>
-                <w:lang w:val="en-GB"/>
-              </w:rPr>
-            </w:pPr>
-            <w:r>
-              <w:rPr>
-                <w:sz w:val="20"/>
-                <w:szCs w:val="20"/>
-                <w:lang w:val="en-GB"/>
-              </w:rPr>
-              <w:t>Type of Log (Exception, Information,  Log, ...)</w:t>
-            </w:r>
-          </w:p>
-          <w:p>
-            <w:pPr>
-              <w:rPr>
-                <w:sz w:val="20"/>
-                <w:szCs w:val="20"/>
-                <w:lang w:val="en-GB"/>
-              </w:rPr>
-            </w:pPr>
-            <w:r>
-              <w:rPr>
-                <w:sz w:val="20"/>
-                <w:szCs w:val="20"/>
-                <w:lang w:val="en-GB"/>
-              </w:rPr>
-              <w:t>Message or Exception message to log</w:t>
-            </w:r>
-          </w:p>
-          <w:p>
-            <w:pPr>
-              <w:rPr>
-                <w:sz w:val="20"/>
-                <w:szCs w:val="20"/>
-                <w:lang w:val="en-GB"/>
-              </w:rPr>
-            </w:pPr>
-            <w:r>
-              <w:rPr>
-                <w:sz w:val="20"/>
-                <w:szCs w:val="20"/>
-                <w:lang w:val="en-GB"/>
-              </w:rPr>
-              <w:t>Linenumber  where the Log happens</w:t>
-            </w:r>
-          </w:p>
-        </w:tc>
-      </w:tr>
-      <w:tr>
-        <w:tc>
-          <w:tcPr>
-            <w:tcW w:w="2112" w:type="dxa"/>
-            <w:tcBorders>
-              <w:left w:val="single" w:sz="12" w:space="0" w:color="auto"/>
-              <w:bottom w:val="single" w:sz="12" w:space="0" w:color="auto"/>
-              <w:right w:val="single" w:sz="12" w:space="0" w:color="auto"/>
-            </w:tcBorders>
-          </w:tcPr>
-          <w:p>
-            <w:pPr>
-              <w:rPr>
-                <w:sz w:val="20"/>
-                <w:szCs w:val="20"/>
-                <w:lang w:val="en-GB"/>
-              </w:rPr>
-            </w:pPr>
-          </w:p>
-        </w:tc>
-        <w:tc>
-          <w:tcPr>
-            <w:tcW w:w="2835" w:type="dxa"/>
-            <w:tcBorders>
-              <w:left w:val="single" w:sz="12" w:space="0" w:color="auto"/>
-              <w:bottom w:val="single" w:sz="12" w:space="0" w:color="auto"/>
-              <w:right w:val="single" w:sz="12" w:space="0" w:color="auto"/>
-            </w:tcBorders>
-          </w:tcPr>
-          <w:p>
-            <w:pPr>
-              <w:rPr>
-                <w:color w:val="ED7D31" w:themeColor="accent2"/>
-                <w:sz w:val="20"/>
-                <w:szCs w:val="20"/>
-                <w:lang w:val="en-GB"/>
-              </w:rPr>
-            </w:pPr>
-            <w:r>
-              <w:rPr>
-                <w:color w:val="ED7D31" w:themeColor="accent2"/>
-                <w:sz w:val="20"/>
-                <w:szCs w:val="20"/>
-                <w:lang w:val="en-GB"/>
-              </w:rPr>
-              <w:t xml:space="preserve">Private void </w:t>
-            </w:r>
-            <w:r>
-              <w:rPr>
-                <w:color w:val="ED7D31" w:themeColor="accent2"/>
-                <w:sz w:val="20"/>
-                <w:szCs w:val="20"/>
-                <w:lang w:val="en-GB"/>
-              </w:rPr>
-              <w:t>AddLogEntry</w:t>
-            </w:r>
-            <w:r>
-              <w:rPr>
-                <w:color w:val="ED7D31" w:themeColor="accent2"/>
-                <w:sz w:val="20"/>
-                <w:szCs w:val="20"/>
-                <w:lang w:val="en-GB"/>
-              </w:rPr>
-              <w:t>()</w:t>
-            </w:r>
-          </w:p>
-          <w:p>
-            <w:pPr>
-              <w:rPr>
-                <w:color w:val="ED7D31" w:themeColor="accent2"/>
-                <w:sz w:val="20"/>
-                <w:szCs w:val="20"/>
-                <w:lang w:val="en-GB"/>
-              </w:rPr>
-            </w:pPr>
-            <w:r>
-              <w:rPr>
-                <w:sz w:val="20"/>
-                <w:szCs w:val="20"/>
-                <w:lang w:val="en-GB"/>
-              </w:rPr>
-              <w:t>LogEvent log</w:t>
-            </w:r>
-          </w:p>
-        </w:tc>
-        <w:tc>
-          <w:tcPr>
-            <w:tcW w:w="4095" w:type="dxa"/>
-            <w:tcBorders>
-              <w:left w:val="single" w:sz="12" w:space="0" w:color="auto"/>
-              <w:bottom w:val="single" w:sz="12" w:space="0" w:color="auto"/>
-              <w:right w:val="single" w:sz="12" w:space="0" w:color="auto"/>
-            </w:tcBorders>
-          </w:tcPr>
-          <w:p>
-            <w:pPr>
-              <w:rPr>
-                <w:sz w:val="20"/>
-                <w:szCs w:val="20"/>
-                <w:lang w:val="en-GB"/>
-              </w:rPr>
-            </w:pPr>
-            <w:r>
-              <w:rPr>
-                <w:sz w:val="20"/>
-                <w:szCs w:val="20"/>
-                <w:lang w:val="en-GB"/>
-              </w:rPr>
-              <w:t>Appends a new Log to the Log File</w:t>
-            </w:r>
-            <w:r>
-              <w:rPr>
-                <w:sz w:val="20"/>
-                <w:szCs w:val="20"/>
-                <w:lang w:val="en-GB"/>
-              </w:rPr>
-              <w:br/>
-              <w:t xml:space="preserve">Log Event Object, created in </w:t>
-            </w:r>
-            <w:r>
-              <w:rPr>
-                <w:color w:val="ED7D31" w:themeColor="accent2"/>
-                <w:sz w:val="20"/>
-                <w:szCs w:val="20"/>
-                <w:lang w:val="en-GB"/>
-              </w:rPr>
-              <w:t>LogEntry()</w:t>
-            </w:r>
-          </w:p>
-        </w:tc>
-      </w:tr>
-      <w:tr>
-        <w:tc>
-          <w:tcPr>
-            <w:tcW w:w="2112" w:type="dxa"/>
-          </w:tcPr>
-          <w:p>
-            <w:pPr>
-              <w:rPr>
-                <w:sz w:val="20"/>
-                <w:szCs w:val="20"/>
-                <w:lang w:val="en-GB"/>
-              </w:rPr>
-            </w:pPr>
-          </w:p>
-        </w:tc>
-        <w:tc>
-          <w:tcPr>
-            <w:tcW w:w="2835" w:type="dxa"/>
-          </w:tcPr>
-          <w:p>
-            <w:pPr>
-              <w:rPr>
-                <w:color w:val="ED7D31" w:themeColor="accent2"/>
-                <w:sz w:val="20"/>
-                <w:szCs w:val="20"/>
-                <w:lang w:val="en-GB"/>
-              </w:rPr>
-            </w:pPr>
-            <w:r>
-              <w:rPr>
-                <w:color w:val="ED7D31" w:themeColor="accent2"/>
-                <w:sz w:val="20"/>
-                <w:szCs w:val="20"/>
-                <w:lang w:val="en-GB"/>
-              </w:rPr>
-              <w:t xml:space="preserve">Private void </w:t>
-            </w:r>
-            <w:r>
-              <w:rPr>
-                <w:color w:val="ED7D31" w:themeColor="accent2"/>
-                <w:sz w:val="20"/>
-                <w:szCs w:val="20"/>
-                <w:lang w:val="en-GB"/>
-              </w:rPr>
-              <w:t>RemoveLogEntry</w:t>
-            </w:r>
-            <w:r>
-              <w:rPr>
-                <w:color w:val="ED7D31" w:themeColor="accent2"/>
-                <w:sz w:val="20"/>
-                <w:szCs w:val="20"/>
-                <w:lang w:val="en-GB"/>
-              </w:rPr>
-              <w:t>()</w:t>
-            </w:r>
-          </w:p>
-          <w:p>
-            <w:pPr>
-              <w:rPr>
-                <w:sz w:val="20"/>
-                <w:szCs w:val="20"/>
-                <w:lang w:val="en-GB"/>
-              </w:rPr>
-            </w:pPr>
-          </w:p>
-          <w:p>
-            <w:pPr>
-              <w:rPr>
-                <w:sz w:val="20"/>
-                <w:szCs w:val="20"/>
-                <w:lang w:val="en-GB"/>
-              </w:rPr>
-            </w:pPr>
-          </w:p>
-          <w:p>
-            <w:pPr>
-              <w:rPr>
-                <w:color w:val="ED7D31" w:themeColor="accent2"/>
-                <w:sz w:val="20"/>
-                <w:szCs w:val="20"/>
-                <w:lang w:val="en-GB"/>
-              </w:rPr>
-            </w:pPr>
-            <w:r>
-              <w:rPr>
-                <w:sz w:val="20"/>
-                <w:szCs w:val="20"/>
-                <w:lang w:val="en-GB"/>
-              </w:rPr>
-              <w:t>LogEvent log</w:t>
-            </w:r>
-          </w:p>
-        </w:tc>
-        <w:tc>
-          <w:tcPr>
-            <w:tcW w:w="4095" w:type="dxa"/>
-          </w:tcPr>
-          <w:p>
-            <w:pPr>
-              <w:rPr>
-                <w:sz w:val="20"/>
-                <w:szCs w:val="20"/>
-                <w:lang w:val="en-GB"/>
-              </w:rPr>
-            </w:pPr>
-            <w:r>
-              <w:rPr>
-                <w:sz w:val="20"/>
-                <w:szCs w:val="20"/>
-                <w:lang w:val="en-GB"/>
-              </w:rPr>
-              <w:t xml:space="preserve">Removes all Log Entries that are older than 5 days. This Method is automatically called whenever </w:t>
-            </w:r>
-            <w:r>
-              <w:rPr>
-                <w:color w:val="ED7D31" w:themeColor="accent2"/>
-                <w:sz w:val="20"/>
-                <w:szCs w:val="20"/>
-                <w:lang w:val="en-GB"/>
-              </w:rPr>
-              <w:t>AddLogEntry()</w:t>
-            </w:r>
-            <w:r>
-              <w:rPr>
-                <w:color w:val="ED7D31" w:themeColor="accent2"/>
-                <w:sz w:val="20"/>
-                <w:szCs w:val="20"/>
-                <w:lang w:val="en-GB"/>
-              </w:rPr>
-              <w:t xml:space="preserve"> </w:t>
-            </w:r>
-            <w:r>
-              <w:rPr>
-                <w:sz w:val="20"/>
-                <w:szCs w:val="20"/>
-                <w:lang w:val="en-GB"/>
-              </w:rPr>
-              <w:t>is called</w:t>
-            </w:r>
-            <w:r>
-              <w:rPr>
-                <w:sz w:val="20"/>
-                <w:szCs w:val="20"/>
-                <w:lang w:val="en-GB"/>
-              </w:rPr>
-              <w:t>.</w:t>
-            </w:r>
-          </w:p>
-          <w:p>
-            <w:pPr>
-              <w:rPr>
-                <w:sz w:val="20"/>
-                <w:szCs w:val="20"/>
-                <w:lang w:val="en-GB"/>
-              </w:rPr>
-            </w:pPr>
-            <w:r>
-              <w:rPr>
-                <w:sz w:val="20"/>
-                <w:szCs w:val="20"/>
-                <w:lang w:val="en-GB"/>
-              </w:rPr>
-              <w:t>Path of the Log File</w:t>
-            </w:r>
-          </w:p>
-        </w:tc>
-      </w:tr>
-    </w:tbl>
-    <w:p>
-      <w:pPr>
-        <w:rPr>
-          <w:rStyle w:val="IntensiverVerweis"/>
-          <w:lang w:val="en-US"/>
-        </w:rPr>
-      </w:pPr>
-    </w:p>
-    <w:p>
-      <w:pPr>
-        <w:rPr>
-          <w:rStyle w:val="IntensiverVerweis"/>
-          <w:lang w:val="en-US"/>
-        </w:rPr>
-      </w:pPr>
-    </w:p>
-    <w:p>
-      <w:pPr>
-        <w:rPr>
-          <w:rStyle w:val="IntensiverVerweis"/>
-          <w:lang w:val="en-US"/>
-        </w:rPr>
-      </w:pPr>
-    </w:p>
-    <w:tbl>
-      <w:tblPr>
-        <w:tblStyle w:val="Tabellenraster"/>
-        <w:tblW w:w="0" w:type="auto"/>
-        <w:tblLook w:val="04A0" w:firstRow="1" w:lastRow="0" w:firstColumn="1" w:lastColumn="0" w:noHBand="0" w:noVBand="1"/>
-      </w:tblPr>
-      <w:tblGrid>
-        <w:gridCol w:w="2112"/>
-        <w:gridCol w:w="2835"/>
-        <w:gridCol w:w="4095"/>
-      </w:tblGrid>
-      <w:tr>
-        <w:tc>
-          <w:tcPr>
-            <w:tcW w:w="2112" w:type="dxa"/>
-            <w:tcBorders>
-              <w:top w:val="single" w:sz="12" w:space="0" w:color="auto"/>
-              <w:left w:val="single" w:sz="12" w:space="0" w:color="auto"/>
-              <w:right w:val="single" w:sz="12" w:space="0" w:color="auto"/>
-            </w:tcBorders>
-          </w:tcPr>
-          <w:p>
-            <w:pPr>
-              <w:rPr>
-                <w:b/>
-                <w:bCs/>
-                <w:sz w:val="20"/>
-                <w:szCs w:val="20"/>
-                <w:lang w:val="en-GB"/>
-              </w:rPr>
-            </w:pPr>
-            <w:r>
-              <w:rPr>
-                <w:b/>
-                <w:bCs/>
-                <w:sz w:val="20"/>
-                <w:szCs w:val="20"/>
-                <w:lang w:val="en-GB"/>
-              </w:rPr>
-              <w:t>lass</w:t>
-            </w:r>
-          </w:p>
-        </w:tc>
-        <w:tc>
-          <w:tcPr>
-            <w:tcW w:w="6930" w:type="dxa"/>
-            <w:gridSpan w:val="2"/>
-            <w:tcBorders>
-              <w:top w:val="single" w:sz="12" w:space="0" w:color="auto"/>
-              <w:left w:val="single" w:sz="12" w:space="0" w:color="auto"/>
-              <w:right w:val="single" w:sz="12" w:space="0" w:color="auto"/>
-            </w:tcBorders>
-          </w:tcPr>
-          <w:p>
-            <w:pPr>
-              <w:rPr>
-                <w:b/>
-                <w:bCs/>
-                <w:sz w:val="20"/>
-                <w:szCs w:val="20"/>
-                <w:lang w:val="en-GB"/>
-              </w:rPr>
-            </w:pPr>
-            <w:r>
-              <w:rPr>
-                <w:b/>
-                <w:bCs/>
-                <w:sz w:val="20"/>
-                <w:szCs w:val="20"/>
-                <w:lang w:val="en-GB"/>
-              </w:rPr>
-              <w:t>Description</w:t>
-            </w:r>
-          </w:p>
-        </w:tc>
-      </w:tr>
-      <w:tr>
-        <w:tc>
-          <w:tcPr>
-            <w:tcW w:w="2112" w:type="dxa"/>
-            <w:tcBorders>
-              <w:left w:val="single" w:sz="12" w:space="0" w:color="auto"/>
-              <w:bottom w:val="single" w:sz="12" w:space="0" w:color="auto"/>
-              <w:right w:val="single" w:sz="12" w:space="0" w:color="auto"/>
-            </w:tcBorders>
-          </w:tcPr>
-          <w:p>
-            <w:pPr>
-              <w:pStyle w:val="berschrift3"/>
-              <w:rPr>
-                <w:lang w:val="en-GB"/>
-              </w:rPr>
-            </w:pPr>
+              <w:outlineLvl w:val="2"/>
+              <w:rPr>
+                <w:lang w:val="en-GB"/>
+              </w:rPr>
+            </w:pPr>
+            <w:bookmarkStart w:id="9" w:name="_Toc124003048"/>
             <w:r>
               <w:rPr>
                 <w:lang w:val="en-GB"/>
               </w:rPr>
               <w:t>StoryHolder</w:t>
             </w:r>
+            <w:bookmarkEnd w:id="9"/>
           </w:p>
         </w:tc>
         <w:tc>
@@ -5544,18 +5819,19 @@
           <w:p>
             <w:pPr>
               <w:pStyle w:val="berschrift3"/>
-              <w:rPr>
-                <w:lang w:val="en-GB"/>
-              </w:rPr>
-            </w:pPr>
-            <w:bookmarkStart w:id="8" w:name="_Toc123844240"/>
+              <w:outlineLvl w:val="2"/>
+              <w:rPr>
+                <w:lang w:val="en-GB"/>
+              </w:rPr>
+            </w:pPr>
+            <w:bookmarkStart w:id="10" w:name="_Toc124003049"/>
             <w:r>
               <w:rPr>
                 <w:lang w:val="en-GB"/>
               </w:rPr>
               <w:t>StoryNode</w:t>
             </w:r>
-            <w:bookmarkEnd w:id="8"/>
+            <w:bookmarkEnd w:id="10"/>
           </w:p>
         </w:tc>
         <w:tc>
@@ -6499,12 +6775,13 @@
           <w:p>
             <w:pPr>
               <w:pStyle w:val="berschrift3"/>
+              <w:outlineLvl w:val="2"/>
               <w:rPr>
                 <w:bCs/>
                 <w:lang w:val="en-GB"/>
               </w:rPr>
             </w:pPr>
-            <w:bookmarkStart w:id="9" w:name="_Toc123844241"/>
+            <w:bookmarkStart w:id="11" w:name="_Toc124003050"/>
             <w:r>
               <w:rPr>
                 <w:bCs/>
@@ -6518,7 +6795,7 @@
               </w:rPr>
               <w:t>toryUI</w:t>
             </w:r>
-            <w:bookmarkEnd w:id="9"/>
+            <w:bookmarkEnd w:id="11"/>
           </w:p>
         </w:tc>
         <w:tc>
@@ -7773,7 +8050,7 @@
   <w:style w:type="paragraph" w:default="1" w:styleId="Standard">
     <w:name w:val="Normal"/>
     <w:qFormat/>
-    <w:rsid w:val="00736191"/>
+    <w:rsid w:val="00574AA8"/>
   </w:style>
   <w:style w:type="paragraph" w:styleId="berschrift1">
     <w:name w:val="heading 1"/>

</xml_diff>

<commit_message>
Finished documentation Added a default log in every class
</commit_message>
<xml_diff>
--- a/Project Documentation/Class Documenation.docx
+++ b/Project Documentation/Class Documenation.docx
@@ -10,7 +10,7 @@
         </w:rPr>
       </w:pPr>
       <w:bookmarkStart w:id="0" w:name="_Toc123843906"/>
-      <w:bookmarkStart w:id="1" w:name="_Toc124003042"/>
+      <w:bookmarkStart w:id="1" w:name="_Toc124275997"/>
       <w:r>
         <w:rPr>
           <w:lang w:val="en-GB"/>
@@ -82,13 +82,21 @@
           <w:bCs/>
           <w:lang w:val="en-GB"/>
         </w:rPr>
-        <w:t>PlayerConversant</w:t>
+        <w:t>Test</w:t>
+      </w:r>
+      <w:r>
+        <w:rPr>
+          <w:b/>
+          <w:bCs/>
+          <w:lang w:val="en-GB"/>
+        </w:rPr>
+        <w:t>Class</w:t>
       </w:r>
       <w:r>
         <w:rPr>
           <w:lang w:val="en-GB"/>
         </w:rPr>
-        <w:t xml:space="preserve"> class. Keep in mind that </w:t>
+        <w:t xml:space="preserve">. Keep in mind that </w:t>
       </w:r>
       <w:r>
         <w:rPr>
@@ -185,20 +193,22 @@
           </w:tcPr>
           <w:p>
             <w:pPr>
-              <w:rPr>
-                <w:sz w:val="20"/>
-                <w:szCs w:val="20"/>
-                <w:lang w:val="en-GB"/>
-              </w:rPr>
-            </w:pPr>
-            <w:r>
-              <w:rPr>
-                <w:sz w:val="20"/>
-                <w:szCs w:val="20"/>
-                <w:lang w:val="en-GB"/>
-              </w:rPr>
-              <w:t>PlayerConversant</w:t>
-            </w:r>
+              <w:pStyle w:val="berschrift3"/>
+              <w:outlineLvl w:val="2"/>
+              <w:rPr>
+                <w:sz w:val="20"/>
+                <w:szCs w:val="20"/>
+                <w:lang w:val="en-GB"/>
+              </w:rPr>
+            </w:pPr>
+            <w:bookmarkStart w:id="2" w:name="_Toc124275998"/>
+            <w:r>
+              <w:rPr>
+                <w:lang w:val="en-GB"/>
+              </w:rPr>
+              <w:t>TestClass</w:t>
+            </w:r>
+            <w:bookmarkEnd w:id="2"/>
           </w:p>
         </w:tc>
         <w:tc>
@@ -225,24 +235,7 @@
                 <w:szCs w:val="20"/>
                 <w:lang w:val="en-GB"/>
               </w:rPr>
-              <w:t xml:space="preserve">This class inherits from </w:t>
-            </w:r>
-            <w:r>
-              <w:rPr>
-                <w:rFonts w:ascii="Consolas" w:hAnsi="Consolas"/>
-                <w:sz w:val="20"/>
-                <w:szCs w:val="20"/>
-                <w:lang w:val="en-GB"/>
-              </w:rPr>
-              <w:t>MonoBehaviour</w:t>
-            </w:r>
-            <w:r>
-              <w:rPr>
-                <w:sz w:val="20"/>
-                <w:szCs w:val="20"/>
-                <w:lang w:val="en-GB"/>
-              </w:rPr>
-              <w:t xml:space="preserve"> class and it is used for the player to be able to speak in the game.</w:t>
+              <w:t xml:space="preserve">Class description. </w:t>
             </w:r>
           </w:p>
         </w:tc>
@@ -365,40 +358,70 @@
               <w:rPr>
                 <w:sz w:val="20"/>
                 <w:szCs w:val="20"/>
-                <w:lang w:val="fr-CH"/>
-              </w:rPr>
-            </w:pPr>
-            <w:r>
-              <w:rPr>
-                <w:sz w:val="20"/>
-                <w:szCs w:val="20"/>
-                <w:lang w:val="fr-CH"/>
-              </w:rPr>
-              <w:t>public void StartDialogue(AIConversant</w:t>
-            </w:r>
-            <w:r>
-              <w:rPr>
-                <w:sz w:val="20"/>
-                <w:szCs w:val="20"/>
-                <w:lang w:val="fr-CH"/>
-              </w:rPr>
-              <w:t xml:space="preserve"> x</w:t>
-            </w:r>
-            <w:r>
-              <w:rPr>
-                <w:sz w:val="20"/>
-                <w:szCs w:val="20"/>
-                <w:lang w:val="fr-CH"/>
-              </w:rPr>
-              <w:t>, D</w:t>
-            </w:r>
-            <w:r>
-              <w:rPr>
-                <w:sz w:val="20"/>
-                <w:szCs w:val="20"/>
-                <w:lang w:val="fr-CH"/>
-              </w:rPr>
-              <w:t>ialogue y)</w:t>
+                <w:lang w:val="en-US"/>
+              </w:rPr>
+            </w:pPr>
+            <w:r>
+              <w:rPr>
+                <w:color w:val="ED7D31" w:themeColor="accent2"/>
+                <w:sz w:val="20"/>
+                <w:szCs w:val="20"/>
+                <w:lang w:val="en-US"/>
+              </w:rPr>
+              <w:t>P</w:t>
+            </w:r>
+            <w:r>
+              <w:rPr>
+                <w:color w:val="ED7D31" w:themeColor="accent2"/>
+                <w:sz w:val="20"/>
+                <w:szCs w:val="20"/>
+                <w:lang w:val="en-US"/>
+              </w:rPr>
+              <w:t xml:space="preserve">ublic void </w:t>
+            </w:r>
+            <w:r>
+              <w:rPr>
+                <w:color w:val="ED7D31" w:themeColor="accent2"/>
+                <w:sz w:val="20"/>
+                <w:szCs w:val="20"/>
+                <w:lang w:val="en-US"/>
+              </w:rPr>
+              <w:t>TestFunction</w:t>
+            </w:r>
+            <w:r>
+              <w:rPr>
+                <w:color w:val="ED7D31" w:themeColor="accent2"/>
+                <w:sz w:val="20"/>
+                <w:szCs w:val="20"/>
+                <w:lang w:val="en-US"/>
+              </w:rPr>
+              <w:t>(</w:t>
+            </w:r>
+            <w:r>
+              <w:rPr>
+                <w:color w:val="ED7D31" w:themeColor="accent2"/>
+                <w:sz w:val="20"/>
+                <w:szCs w:val="20"/>
+                <w:lang w:val="en-US"/>
+              </w:rPr>
+              <w:t>)</w:t>
+            </w:r>
+          </w:p>
+          <w:p>
+            <w:pPr>
+              <w:rPr>
+                <w:sz w:val="20"/>
+                <w:szCs w:val="20"/>
+                <w:lang w:val="en-US"/>
+              </w:rPr>
+            </w:pPr>
+            <w:r>
+              <w:rPr>
+                <w:sz w:val="20"/>
+                <w:szCs w:val="20"/>
+                <w:lang w:val="en-US"/>
+              </w:rPr>
+              <w:t>string param1</w:t>
             </w:r>
           </w:p>
         </w:tc>
@@ -425,7 +448,32 @@
                 <w:szCs w:val="20"/>
                 <w:lang w:val="en-GB"/>
               </w:rPr>
-              <w:t xml:space="preserve">Insert super duper important and technical message here! </w:t>
+              <w:t>Method description</w:t>
+            </w:r>
+          </w:p>
+          <w:p>
+            <w:pPr>
+              <w:rPr>
+                <w:sz w:val="20"/>
+                <w:szCs w:val="20"/>
+                <w:lang w:val="en-GB"/>
+              </w:rPr>
+            </w:pPr>
+            <w:r>
+              <w:rPr>
+                <w:sz w:val="20"/>
+                <w:szCs w:val="20"/>
+                <w:lang w:val="en-GB"/>
+              </w:rPr>
+              <w:t>Param description</w:t>
+            </w:r>
+            <w:r>
+              <w:rPr>
+                <w:sz w:val="20"/>
+                <w:szCs w:val="20"/>
+                <w:lang w:val="en-GB"/>
+              </w:rPr>
+              <w:t xml:space="preserve"> </w:t>
             </w:r>
           </w:p>
         </w:tc>
@@ -462,9 +510,53 @@
               <w:rPr>
                 <w:sz w:val="20"/>
                 <w:szCs w:val="20"/>
-                <w:lang w:val="en-GB"/>
-              </w:rPr>
-            </w:pPr>
+                <w:lang w:val="en-US"/>
+              </w:rPr>
+            </w:pPr>
+            <w:r>
+              <w:rPr>
+                <w:color w:val="ED7D31" w:themeColor="accent2"/>
+                <w:sz w:val="20"/>
+                <w:szCs w:val="20"/>
+                <w:lang w:val="en-US"/>
+              </w:rPr>
+              <w:t>P</w:t>
+            </w:r>
+            <w:r>
+              <w:rPr>
+                <w:color w:val="ED7D31" w:themeColor="accent2"/>
+                <w:sz w:val="20"/>
+                <w:szCs w:val="20"/>
+                <w:lang w:val="en-US"/>
+              </w:rPr>
+              <w:t>ublic void TestFunction</w:t>
+            </w:r>
+            <w:r>
+              <w:rPr>
+                <w:color w:val="ED7D31" w:themeColor="accent2"/>
+                <w:sz w:val="20"/>
+                <w:szCs w:val="20"/>
+                <w:lang w:val="en-US"/>
+              </w:rPr>
+              <w:t>()</w:t>
+            </w:r>
+          </w:p>
+          <w:p>
+            <w:pPr>
+              <w:rPr>
+                <w:sz w:val="20"/>
+                <w:szCs w:val="20"/>
+                <w:lang w:val="en-US"/>
+              </w:rPr>
+            </w:pPr>
+            <w:r>
+              <w:rPr>
+                <w:sz w:val="20"/>
+                <w:szCs w:val="20"/>
+                <w:lang w:val="en-US"/>
+              </w:rPr>
+              <w:t>string param2</w:t>
+            </w:r>
           </w:p>
         </w:tc>
         <w:tc>
@@ -483,6 +575,31 @@
                 <w:lang w:val="en-GB"/>
               </w:rPr>
             </w:pPr>
+            <w:r>
+              <w:rPr>
+                <w:sz w:val="20"/>
+                <w:szCs w:val="20"/>
+                <w:lang w:val="en-GB"/>
+              </w:rPr>
+              <w:t>Method description</w:t>
+            </w:r>
+          </w:p>
+          <w:p>
+            <w:pPr>
+              <w:rPr>
+                <w:sz w:val="20"/>
+                <w:szCs w:val="20"/>
+                <w:lang w:val="en-GB"/>
+              </w:rPr>
+            </w:pPr>
+            <w:r>
+              <w:rPr>
+                <w:sz w:val="20"/>
+                <w:szCs w:val="20"/>
+                <w:lang w:val="en-GB"/>
+              </w:rPr>
+              <w:t>Param description</w:t>
+            </w:r>
           </w:p>
         </w:tc>
       </w:tr>
@@ -552,6 +669,111 @@
           <w:lang w:val="en-GB"/>
         </w:rPr>
       </w:pPr>
+    </w:p>
+    <w:p>
+      <w:pPr>
+        <w:rPr>
+          <w:b/>
+          <w:bCs/>
+          <w:sz w:val="28"/>
+          <w:szCs w:val="28"/>
+          <w:lang w:val="en-GB"/>
+        </w:rPr>
+      </w:pPr>
+      <w:r>
+        <w:rPr>
+          <w:b/>
+          <w:bCs/>
+          <w:sz w:val="28"/>
+          <w:szCs w:val="28"/>
+          <w:lang w:val="en-GB"/>
+        </w:rPr>
+        <w:t>Color - Description</w:t>
+      </w:r>
+    </w:p>
+    <w:p>
+      <w:pPr>
+        <w:rPr>
+          <w:color w:val="ED7D31" w:themeColor="accent2"/>
+          <w:lang w:val="en-GB"/>
+        </w:rPr>
+      </w:pPr>
+      <w:r>
+        <w:rPr>
+          <w:color w:val="ED7D31" w:themeColor="accent2"/>
+          <w:lang w:val="en-GB"/>
+        </w:rPr>
+        <w:t>Methodnames()</w:t>
+      </w:r>
+    </w:p>
+    <w:p>
+      <w:pPr>
+        <w:rPr>
+          <w:color w:val="4472C4" w:themeColor="accent1"/>
+          <w:lang w:val="en-GB"/>
+        </w:rPr>
+      </w:pPr>
+      <w:r>
+        <w:rPr>
+          <w:color w:val="4472C4" w:themeColor="accent1"/>
+          <w:lang w:val="en-GB"/>
+        </w:rPr>
+        <w:t>Inherit or Interface</w:t>
+      </w:r>
+      <w:r>
+        <w:rPr>
+          <w:color w:val="4472C4" w:themeColor="accent1"/>
+          <w:lang w:val="en-GB"/>
+        </w:rPr>
+        <w:t>, Code</w:t>
+      </w:r>
+    </w:p>
+    <w:p>
+      <w:pPr>
+        <w:rPr>
+          <w:color w:val="FF0000"/>
+          <w:sz w:val="20"/>
+          <w:szCs w:val="20"/>
+          <w:lang w:val="en-GB"/>
+        </w:rPr>
+      </w:pPr>
+      <w:r>
+        <w:rPr>
+          <w:color w:val="FF0000"/>
+          <w:sz w:val="20"/>
+          <w:szCs w:val="20"/>
+          <w:lang w:val="en-GB"/>
+        </w:rPr>
+        <w:t>Event Function</w:t>
+      </w:r>
+      <w:r>
+        <w:rPr>
+          <w:color w:val="FF0000"/>
+          <w:sz w:val="20"/>
+          <w:szCs w:val="20"/>
+          <w:lang w:val="en-GB"/>
+        </w:rPr>
+        <w:t>, Overload</w:t>
+      </w:r>
+    </w:p>
+    <w:p>
+      <w:pPr>
+        <w:rPr>
+          <w:color w:val="00B050"/>
+          <w:sz w:val="20"/>
+          <w:szCs w:val="20"/>
+          <w:lang w:val="en-GB"/>
+        </w:rPr>
+      </w:pPr>
+      <w:r>
+        <w:rPr>
+          <w:color w:val="00B050"/>
+          <w:sz w:val="20"/>
+          <w:szCs w:val="20"/>
+          <w:lang w:val="en-GB"/>
+        </w:rPr>
+        <w:t>Not finished</w:t>
+      </w:r>
     </w:p>
     <w:p>
       <w:pPr>
@@ -601,7 +823,7 @@
       <w:r>
         <w:fldChar w:fldCharType="separate"/>
       </w:r>
-      <w:hyperlink w:anchor="_Toc124003042" w:history="1">
+      <w:hyperlink w:anchor="_Toc124275997" w:history="1">
         <w:r>
           <w:rPr>
             <w:rStyle w:val="Hyperlink"/>
@@ -629,7 +851,77 @@
             <w:noProof/>
             <w:webHidden/>
           </w:rPr>
-          <w:instrText xml:space="preserve"> PAGEREF _Toc124003042 \h </w:instrText>
+          <w:instrText xml:space="preserve"> PAGEREF _Toc124275997 \h </w:instrText>
+        </w:r>
+        <w:r>
+          <w:rPr>
+            <w:noProof/>
+            <w:webHidden/>
+          </w:rPr>
+        </w:r>
+        <w:r>
+          <w:rPr>
+            <w:noProof/>
+            <w:webHidden/>
+          </w:rPr>
+          <w:fldChar w:fldCharType="separate"/>
+        </w:r>
+        <w:r>
+          <w:rPr>
+            <w:noProof/>
+            <w:webHidden/>
+          </w:rPr>
+          <w:t>1</w:t>
+        </w:r>
+        <w:r>
+          <w:rPr>
+            <w:noProof/>
+            <w:webHidden/>
+          </w:rPr>
+          <w:fldChar w:fldCharType="end"/>
+        </w:r>
+      </w:hyperlink>
+    </w:p>
+    <w:p>
+      <w:pPr>
+        <w:pStyle w:val="Verzeichnis2"/>
+        <w:tabs>
+          <w:tab w:val="right" w:leader="dot" w:pos="9062"/>
+        </w:tabs>
+        <w:rPr>
+          <w:rFonts w:cstheme="minorBidi"/>
+          <w:noProof/>
+        </w:rPr>
+      </w:pPr>
+      <w:hyperlink w:anchor="_Toc124275998" w:history="1">
+        <w:r>
+          <w:rPr>
+            <w:rStyle w:val="Hyperlink"/>
+            <w:noProof/>
+            <w:lang w:val="en-GB"/>
+          </w:rPr>
+          <w:t>TestClass</w:t>
+        </w:r>
+        <w:r>
+          <w:rPr>
+            <w:noProof/>
+            <w:webHidden/>
+          </w:rPr>
+          <w:tab/>
+        </w:r>
+        <w:r>
+          <w:rPr>
+            <w:noProof/>
+            <w:webHidden/>
+          </w:rPr>
+          <w:fldChar w:fldCharType="begin"/>
+        </w:r>
+        <w:r>
+          <w:rPr>
+            <w:noProof/>
+            <w:webHidden/>
+          </w:rPr>
+          <w:instrText xml:space="preserve"> PAGEREF _Toc124275998 \h </w:instrText>
         </w:r>
         <w:r>
           <w:rPr>
@@ -671,7 +963,7 @@
           <w:lang w:eastAsia="de-CH"/>
         </w:rPr>
       </w:pPr>
-      <w:hyperlink w:anchor="_Toc124003043" w:history="1">
+      <w:hyperlink w:anchor="_Toc124275999" w:history="1">
         <w:r>
           <w:rPr>
             <w:rStyle w:val="Hyperlink"/>
@@ -698,7 +990,7 @@
             <w:noProof/>
             <w:webHidden/>
           </w:rPr>
-          <w:instrText xml:space="preserve"> PAGEREF _Toc124003043 \h </w:instrText>
+          <w:instrText xml:space="preserve"> PAGEREF _Toc124275999 \h </w:instrText>
         </w:r>
         <w:r>
           <w:rPr>
@@ -740,7 +1032,7 @@
           <w:noProof/>
         </w:rPr>
       </w:pPr>
-      <w:hyperlink w:anchor="_Toc124003044" w:history="1">
+      <w:hyperlink w:anchor="_Toc124276000" w:history="1">
         <w:r>
           <w:rPr>
             <w:rStyle w:val="Hyperlink"/>
@@ -768,7 +1060,7 @@
             <w:noProof/>
             <w:webHidden/>
           </w:rPr>
-          <w:instrText xml:space="preserve"> PAGEREF _Toc124003044 \h </w:instrText>
+          <w:instrText xml:space="preserve"> PAGEREF _Toc124276000 \h </w:instrText>
         </w:r>
         <w:r>
           <w:rPr>
@@ -810,7 +1102,7 @@
           <w:lang w:eastAsia="de-CH"/>
         </w:rPr>
       </w:pPr>
-      <w:hyperlink w:anchor="_Toc124003045" w:history="1">
+      <w:hyperlink w:anchor="_Toc124276001" w:history="1">
         <w:r>
           <w:rPr>
             <w:rStyle w:val="Hyperlink"/>
@@ -837,7 +1129,7 @@
             <w:noProof/>
             <w:webHidden/>
           </w:rPr>
-          <w:instrText xml:space="preserve"> PAGEREF _Toc124003045 \h </w:instrText>
+          <w:instrText xml:space="preserve"> PAGEREF _Toc124276001 \h </w:instrText>
         </w:r>
         <w:r>
           <w:rPr>
@@ -879,7 +1171,7 @@
           <w:noProof/>
         </w:rPr>
       </w:pPr>
-      <w:hyperlink w:anchor="_Toc124003046" w:history="1">
+      <w:hyperlink w:anchor="_Toc124276002" w:history="1">
         <w:r>
           <w:rPr>
             <w:rStyle w:val="Hyperlink"/>
@@ -907,7 +1199,7 @@
             <w:noProof/>
             <w:webHidden/>
           </w:rPr>
-          <w:instrText xml:space="preserve"> PAGEREF _Toc124003046 \h </w:instrText>
+          <w:instrText xml:space="preserve"> PAGEREF _Toc124276002 \h </w:instrText>
         </w:r>
         <w:r>
           <w:rPr>
@@ -949,7 +1241,7 @@
           <w:noProof/>
         </w:rPr>
       </w:pPr>
-      <w:hyperlink w:anchor="_Toc124003047" w:history="1">
+      <w:hyperlink w:anchor="_Toc124276003" w:history="1">
         <w:r>
           <w:rPr>
             <w:rStyle w:val="Hyperlink"/>
@@ -977,7 +1269,7 @@
             <w:noProof/>
             <w:webHidden/>
           </w:rPr>
-          <w:instrText xml:space="preserve"> PAGEREF _Toc124003047 \h </w:instrText>
+          <w:instrText xml:space="preserve"> PAGEREF _Toc124276003 \h </w:instrText>
         </w:r>
         <w:r>
           <w:rPr>
@@ -1019,7 +1311,7 @@
           <w:noProof/>
         </w:rPr>
       </w:pPr>
-      <w:hyperlink w:anchor="_Toc124003048" w:history="1">
+      <w:hyperlink w:anchor="_Toc124276004" w:history="1">
         <w:r>
           <w:rPr>
             <w:rStyle w:val="Hyperlink"/>
@@ -1047,7 +1339,7 @@
             <w:noProof/>
             <w:webHidden/>
           </w:rPr>
-          <w:instrText xml:space="preserve"> PAGEREF _Toc124003048 \h </w:instrText>
+          <w:instrText xml:space="preserve"> PAGEREF _Toc124276004 \h </w:instrText>
         </w:r>
         <w:r>
           <w:rPr>
@@ -1089,7 +1381,7 @@
           <w:noProof/>
         </w:rPr>
       </w:pPr>
-      <w:hyperlink w:anchor="_Toc124003049" w:history="1">
+      <w:hyperlink w:anchor="_Toc124276005" w:history="1">
         <w:r>
           <w:rPr>
             <w:rStyle w:val="Hyperlink"/>
@@ -1117,7 +1409,7 @@
             <w:noProof/>
             <w:webHidden/>
           </w:rPr>
-          <w:instrText xml:space="preserve"> PAGEREF _Toc124003049 \h </w:instrText>
+          <w:instrText xml:space="preserve"> PAGEREF _Toc124276005 \h </w:instrText>
         </w:r>
         <w:r>
           <w:rPr>
@@ -1159,7 +1451,7 @@
           <w:noProof/>
         </w:rPr>
       </w:pPr>
-      <w:hyperlink w:anchor="_Toc124003050" w:history="1">
+      <w:hyperlink w:anchor="_Toc124276006" w:history="1">
         <w:r>
           <w:rPr>
             <w:rStyle w:val="Hyperlink"/>
@@ -1196,7 +1488,7 @@
             <w:noProof/>
             <w:webHidden/>
           </w:rPr>
-          <w:instrText xml:space="preserve"> PAGEREF _Toc124003050 \h </w:instrText>
+          <w:instrText xml:space="preserve"> PAGEREF _Toc124276006 \h </w:instrText>
         </w:r>
         <w:r>
           <w:rPr>
@@ -1216,7 +1508,7 @@
             <w:noProof/>
             <w:webHidden/>
           </w:rPr>
-          <w:t>6</w:t>
+          <w:t>5</w:t>
         </w:r>
         <w:r>
           <w:rPr>
@@ -1243,14 +1535,14 @@
       <w:pPr>
         <w:pStyle w:val="IntensivesZitat"/>
       </w:pPr>
-      <w:bookmarkStart w:id="2" w:name="_Toc123843907"/>
-      <w:bookmarkStart w:id="3" w:name="_Toc124003043"/>
+      <w:bookmarkStart w:id="3" w:name="_Toc123843907"/>
+      <w:bookmarkStart w:id="4" w:name="_Toc124275999"/>
       <w:r>
         <w:lastRenderedPageBreak/>
         <w:t>Logger</w:t>
       </w:r>
-      <w:bookmarkEnd w:id="2"/>
       <w:bookmarkEnd w:id="3"/>
+      <w:bookmarkEnd w:id="4"/>
     </w:p>
     <w:p>
       <w:pPr>
@@ -1296,6 +1588,16 @@
                 <w:szCs w:val="20"/>
                 <w:lang w:val="en-GB"/>
               </w:rPr>
+              <w:t>C</w:t>
+            </w:r>
+            <w:r>
+              <w:rPr>
+                <w:b/>
+                <w:bCs/>
+                <w:sz w:val="20"/>
+                <w:szCs w:val="20"/>
+                <w:lang w:val="en-GB"/>
+              </w:rPr>
               <w:t>lass</w:t>
             </w:r>
           </w:p>
@@ -1351,14 +1653,14 @@
                 <w:lang w:val="en-GB"/>
               </w:rPr>
             </w:pPr>
-            <w:bookmarkStart w:id="4" w:name="_Toc124003044"/>
+            <w:bookmarkStart w:id="5" w:name="_Toc124276000"/>
             <w:r>
               <w:rPr>
                 <w:lang w:val="en-GB"/>
               </w:rPr>
               <w:t>GameLogger</w:t>
             </w:r>
-            <w:bookmarkEnd w:id="4"/>
+            <w:bookmarkEnd w:id="5"/>
           </w:p>
         </w:tc>
         <w:tc>
@@ -2261,14 +2563,14 @@
       <w:pPr>
         <w:pStyle w:val="IntensivesZitat"/>
       </w:pPr>
-      <w:bookmarkStart w:id="5" w:name="_Toc123843909"/>
-      <w:bookmarkStart w:id="6" w:name="_Toc124003045"/>
+      <w:bookmarkStart w:id="6" w:name="_Toc123843909"/>
+      <w:bookmarkStart w:id="7" w:name="_Toc124276001"/>
       <w:r>
         <w:lastRenderedPageBreak/>
         <w:t>Story</w:t>
       </w:r>
-      <w:bookmarkEnd w:id="5"/>
       <w:bookmarkEnd w:id="6"/>
+      <w:bookmarkEnd w:id="7"/>
     </w:p>
     <w:p>
       <w:pPr>
@@ -2314,6 +2616,16 @@
                 <w:szCs w:val="20"/>
                 <w:lang w:val="en-GB"/>
               </w:rPr>
+              <w:t>C</w:t>
+            </w:r>
+            <w:r>
+              <w:rPr>
+                <w:b/>
+                <w:bCs/>
+                <w:sz w:val="20"/>
+                <w:szCs w:val="20"/>
+                <w:lang w:val="en-GB"/>
+              </w:rPr>
               <w:t>lass</w:t>
             </w:r>
           </w:p>
@@ -2369,14 +2681,14 @@
                 <w:lang w:val="de-DE"/>
               </w:rPr>
             </w:pPr>
-            <w:bookmarkStart w:id="7" w:name="_Toc124003046"/>
+            <w:bookmarkStart w:id="8" w:name="_Toc124276002"/>
             <w:r>
               <w:rPr>
                 <w:lang w:val="en-GB"/>
               </w:rPr>
               <w:t>Story</w:t>
             </w:r>
-            <w:bookmarkEnd w:id="7"/>
+            <w:bookmarkEnd w:id="8"/>
           </w:p>
         </w:tc>
         <w:tc>
@@ -3400,14 +3712,6 @@
         </w:tc>
       </w:tr>
     </w:tbl>
-    <w:p>
-      <w:pPr>
-        <w:rPr>
-          <w:rStyle w:val="IntensiverVerweis"/>
-          <w:lang w:val="en-US"/>
-        </w:rPr>
-      </w:pPr>
-    </w:p>
     <w:p>
       <w:pPr>
         <w:rPr>
@@ -3455,6 +3759,16 @@
                 <w:szCs w:val="20"/>
                 <w:lang w:val="en-GB"/>
               </w:rPr>
+              <w:t>C</w:t>
+            </w:r>
+            <w:r>
+              <w:rPr>
+                <w:b/>
+                <w:bCs/>
+                <w:sz w:val="20"/>
+                <w:szCs w:val="20"/>
+                <w:lang w:val="en-GB"/>
+              </w:rPr>
               <w:t>lass</w:t>
             </w:r>
           </w:p>
@@ -3510,14 +3824,14 @@
                 <w:lang w:val="en-GB"/>
               </w:rPr>
             </w:pPr>
-            <w:bookmarkStart w:id="8" w:name="_Toc124003047"/>
+            <w:bookmarkStart w:id="9" w:name="_Toc124276003"/>
             <w:r>
               <w:rPr>
                 <w:lang w:val="en-GB"/>
               </w:rPr>
               <w:t>StoryEditor</w:t>
             </w:r>
-            <w:bookmarkEnd w:id="8"/>
+            <w:bookmarkEnd w:id="9"/>
           </w:p>
         </w:tc>
         <w:tc>
@@ -4559,7 +4873,7 @@
               <w:rPr>
                 <w:sz w:val="20"/>
                 <w:szCs w:val="20"/>
-                <w:lang w:val="fr-CH"/>
+                <w:lang w:val="en-US"/>
               </w:rPr>
             </w:pPr>
             <w:r>
@@ -4710,22 +5024,6 @@
         </w:tc>
       </w:tr>
     </w:tbl>
-    <w:p>
-      <w:pPr>
-        <w:rPr>
-          <w:rStyle w:val="IntensiverVerweis"/>
-          <w:lang w:val="en-US"/>
-        </w:rPr>
-      </w:pPr>
-    </w:p>
-    <w:p>
-      <w:pPr>
-        <w:rPr>
-          <w:rStyle w:val="IntensiverVerweis"/>
-          <w:lang w:val="en-US"/>
-        </w:rPr>
-      </w:pPr>
-    </w:p>
     <w:p>
       <w:pPr>
         <w:rPr>
@@ -4773,6 +5071,17 @@
                 <w:szCs w:val="20"/>
                 <w:lang w:val="en-GB"/>
               </w:rPr>
+              <w:lastRenderedPageBreak/>
+              <w:t>C</w:t>
+            </w:r>
+            <w:r>
+              <w:rPr>
+                <w:b/>
+                <w:bCs/>
+                <w:sz w:val="20"/>
+                <w:szCs w:val="20"/>
+                <w:lang w:val="en-GB"/>
+              </w:rPr>
               <w:t>lass</w:t>
             </w:r>
           </w:p>
@@ -4828,14 +5137,14 @@
                 <w:lang w:val="en-GB"/>
               </w:rPr>
             </w:pPr>
-            <w:bookmarkStart w:id="9" w:name="_Toc124003048"/>
+            <w:bookmarkStart w:id="10" w:name="_Toc124276004"/>
             <w:r>
               <w:rPr>
                 <w:lang w:val="en-GB"/>
               </w:rPr>
               <w:t>StoryHolder</w:t>
             </w:r>
-            <w:bookmarkEnd w:id="9"/>
+            <w:bookmarkEnd w:id="10"/>
           </w:p>
         </w:tc>
         <w:tc>
@@ -4862,24 +5171,40 @@
                 <w:szCs w:val="20"/>
                 <w:lang w:val="en-GB"/>
               </w:rPr>
-              <w:t>Logs Messages and Exceptions from other Classes.</w:t>
-            </w:r>
-          </w:p>
-          <w:p>
-            <w:pPr>
-              <w:rPr>
-                <w:sz w:val="20"/>
-                <w:szCs w:val="20"/>
-                <w:lang w:val="en-GB"/>
-              </w:rPr>
-            </w:pPr>
-            <w:r>
-              <w:rPr>
-                <w:sz w:val="20"/>
-                <w:szCs w:val="20"/>
-                <w:lang w:val="en-GB"/>
-              </w:rPr>
-              <w:t>Needs to be instantiated. (How-To in the Code Conventions Doc / Class)</w:t>
+              <w:t>This class returns the next choices nodes or the next story node according to the Story Files.</w:t>
+            </w:r>
+            <w:r>
+              <w:rPr>
+                <w:sz w:val="20"/>
+                <w:szCs w:val="20"/>
+                <w:lang w:val="en-GB"/>
+              </w:rPr>
+              <w:t xml:space="preserve"> Provides information about the next nodes</w:t>
+            </w:r>
+            <w:r>
+              <w:rPr>
+                <w:sz w:val="20"/>
+                <w:szCs w:val="20"/>
+                <w:lang w:val="en-GB"/>
+              </w:rPr>
+              <w:t>.</w:t>
+            </w:r>
+          </w:p>
+          <w:p>
+            <w:pPr>
+              <w:rPr>
+                <w:sz w:val="20"/>
+                <w:szCs w:val="20"/>
+                <w:lang w:val="en-GB"/>
+              </w:rPr>
+            </w:pPr>
+            <w:r>
+              <w:rPr>
+                <w:sz w:val="20"/>
+                <w:szCs w:val="20"/>
+                <w:lang w:val="en-GB"/>
+              </w:rPr>
+              <w:t>Contains a lot of Getters like IsRootNode, IsEndOfChapter, IsGameOver, …</w:t>
             </w:r>
           </w:p>
         </w:tc>
@@ -5013,23 +5338,32 @@
                 <w:szCs w:val="20"/>
                 <w:lang w:val="fr-CH"/>
               </w:rPr>
-              <w:t>Public GameLogger()</w:t>
-            </w:r>
-          </w:p>
-          <w:p>
-            <w:pPr>
-              <w:rPr>
+              <w:t>P</w:t>
+            </w:r>
+            <w:r>
+              <w:rPr>
+                <w:color w:val="ED7D31" w:themeColor="accent2"/>
                 <w:sz w:val="20"/>
                 <w:szCs w:val="20"/>
                 <w:lang w:val="fr-CH"/>
               </w:rPr>
-            </w:pPr>
-            <w:r>
+              <w:t>rivate Awake()</w:t>
+            </w:r>
+          </w:p>
+          <w:p>
+            <w:pPr>
               <w:rPr>
                 <w:sz w:val="20"/>
                 <w:szCs w:val="20"/>
                 <w:lang w:val="fr-CH"/>
               </w:rPr>
+            </w:pPr>
+            <w:r>
+              <w:rPr>
+                <w:sz w:val="20"/>
+                <w:szCs w:val="20"/>
+                <w:lang w:val="fr-CH"/>
+              </w:rPr>
               <w:t>string classname</w:t>
             </w:r>
           </w:p>
@@ -5046,27 +5380,78 @@
           <w:p>
             <w:pPr>
               <w:rPr>
-                <w:sz w:val="20"/>
-                <w:szCs w:val="20"/>
-                <w:lang w:val="en-GB"/>
-              </w:rPr>
-            </w:pPr>
-            <w:r>
-              <w:rPr>
-                <w:sz w:val="20"/>
-                <w:szCs w:val="20"/>
-                <w:lang w:val="en-GB"/>
-              </w:rPr>
-              <w:t>Constructor</w:t>
-            </w:r>
-            <w:r>
-              <w:rPr>
-                <w:sz w:val="20"/>
-                <w:szCs w:val="20"/>
-                <w:lang w:val="en-GB"/>
-              </w:rPr>
-              <w:br/>
-              <w:t>Takes the Classname as Parameter to create the Log File</w:t>
+                <w:color w:val="FF0000"/>
+                <w:sz w:val="20"/>
+                <w:szCs w:val="20"/>
+                <w:lang w:val="en-GB"/>
+              </w:rPr>
+            </w:pPr>
+            <w:r>
+              <w:rPr>
+                <w:color w:val="FF0000"/>
+                <w:sz w:val="20"/>
+                <w:szCs w:val="20"/>
+                <w:lang w:val="en-GB"/>
+              </w:rPr>
+              <w:t>Event Function</w:t>
+            </w:r>
+          </w:p>
+          <w:p>
+            <w:pPr>
+              <w:rPr>
+                <w:sz w:val="20"/>
+                <w:szCs w:val="20"/>
+                <w:lang w:val="en-GB"/>
+              </w:rPr>
+            </w:pPr>
+            <w:r>
+              <w:rPr>
+                <w:sz w:val="20"/>
+                <w:szCs w:val="20"/>
+                <w:lang w:val="en-GB"/>
+              </w:rPr>
+              <w:t xml:space="preserve">Gets called </w:t>
+            </w:r>
+            <w:r>
+              <w:rPr>
+                <w:sz w:val="20"/>
+                <w:szCs w:val="20"/>
+                <w:lang w:val="en-GB"/>
+              </w:rPr>
+              <w:t>when the script gets activated</w:t>
+            </w:r>
+          </w:p>
+          <w:p>
+            <w:pPr>
+              <w:rPr>
+                <w:sz w:val="20"/>
+                <w:szCs w:val="20"/>
+                <w:lang w:val="en-GB"/>
+              </w:rPr>
+            </w:pPr>
+            <w:r>
+              <w:rPr>
+                <w:sz w:val="20"/>
+                <w:szCs w:val="20"/>
+                <w:lang w:val="en-GB"/>
+              </w:rPr>
+              <w:t>Sets the root node and parent</w:t>
+            </w:r>
+            <w:r>
+              <w:rPr>
+                <w:sz w:val="20"/>
+                <w:szCs w:val="20"/>
+                <w:lang w:val="en-GB"/>
+              </w:rPr>
+              <w:t xml:space="preserve"> </w:t>
+            </w:r>
+            <w:r>
+              <w:rPr>
+                <w:sz w:val="20"/>
+                <w:szCs w:val="20"/>
+                <w:lang w:val="en-GB"/>
+              </w:rPr>
+              <w:t>node</w:t>
             </w:r>
           </w:p>
         </w:tc>
@@ -5114,24 +5499,42 @@
                 <w:szCs w:val="20"/>
                 <w:lang w:val="en-GB"/>
               </w:rPr>
-              <w:t>Private void CreateLogFile()</w:t>
-            </w:r>
-          </w:p>
-          <w:p>
-            <w:pPr>
-              <w:rPr>
-                <w:sz w:val="20"/>
-                <w:szCs w:val="20"/>
-                <w:lang w:val="en-GB"/>
-              </w:rPr>
-            </w:pPr>
-            <w:r>
-              <w:rPr>
-                <w:sz w:val="20"/>
-                <w:szCs w:val="20"/>
-                <w:lang w:val="en-GB"/>
-              </w:rPr>
-              <w:t>string classname</w:t>
+              <w:t xml:space="preserve">Private void </w:t>
+            </w:r>
+            <w:r>
+              <w:rPr>
+                <w:color w:val="ED7D31" w:themeColor="accent2"/>
+                <w:sz w:val="20"/>
+                <w:szCs w:val="20"/>
+                <w:lang w:val="en-GB"/>
+              </w:rPr>
+              <w:t>Next</w:t>
+            </w:r>
+            <w:r>
+              <w:rPr>
+                <w:color w:val="ED7D31" w:themeColor="accent2"/>
+                <w:sz w:val="20"/>
+                <w:szCs w:val="20"/>
+                <w:lang w:val="en-GB"/>
+              </w:rPr>
+              <w:t>()</w:t>
+            </w:r>
+          </w:p>
+          <w:p>
+            <w:pPr>
+              <w:rPr>
+                <w:sz w:val="20"/>
+                <w:szCs w:val="20"/>
+                <w:lang w:val="en-US"/>
+              </w:rPr>
+            </w:pPr>
+            <w:r>
+              <w:rPr>
+                <w:sz w:val="20"/>
+                <w:szCs w:val="20"/>
+                <w:lang w:val="en-GB"/>
+              </w:rPr>
+              <w:t>StoryNode node</w:t>
             </w:r>
           </w:p>
         </w:tc>
@@ -5157,16 +5560,32 @@
                 <w:szCs w:val="20"/>
                 <w:lang w:val="en-GB"/>
               </w:rPr>
-              <w:t>Creates a Log File with the name of the Class</w:t>
-            </w:r>
-            <w:r>
-              <w:rPr>
-                <w:sz w:val="20"/>
-                <w:szCs w:val="20"/>
-                <w:lang w:val="en-GB"/>
-              </w:rPr>
-              <w:br/>
-              <w:t>Name of the Class</w:t>
+              <w:t>Gets next choice next choices nodes</w:t>
+            </w:r>
+          </w:p>
+          <w:p>
+            <w:pPr>
+              <w:rPr>
+                <w:sz w:val="20"/>
+                <w:szCs w:val="20"/>
+                <w:lang w:val="en-US"/>
+              </w:rPr>
+            </w:pPr>
+            <w:r>
+              <w:rPr>
+                <w:sz w:val="20"/>
+                <w:szCs w:val="20"/>
+                <w:lang w:val="en-US"/>
+              </w:rPr>
+              <w:t>Parent nodes that contains th</w:t>
+            </w:r>
+            <w:r>
+              <w:rPr>
+                <w:sz w:val="20"/>
+                <w:szCs w:val="20"/>
+                <w:lang w:val="en-US"/>
+              </w:rPr>
+              <w:t>e next choice nodes</w:t>
             </w:r>
           </w:p>
         </w:tc>
@@ -5185,7 +5604,7 @@
               <w:rPr>
                 <w:sz w:val="20"/>
                 <w:szCs w:val="20"/>
-                <w:lang w:val="en-GB"/>
+                <w:lang w:val="en-US"/>
               </w:rPr>
             </w:pPr>
           </w:p>
@@ -5201,99 +5620,19 @@
           <w:p>
             <w:pPr>
               <w:rPr>
-                <w:color w:val="ED7D31" w:themeColor="accent2"/>
-                <w:sz w:val="20"/>
-                <w:szCs w:val="20"/>
-                <w:lang w:val="en-GB"/>
-              </w:rPr>
-            </w:pPr>
-            <w:r>
-              <w:rPr>
-                <w:color w:val="ED7D31" w:themeColor="accent2"/>
-                <w:sz w:val="20"/>
-                <w:szCs w:val="20"/>
-                <w:lang w:val="en-GB"/>
-              </w:rPr>
-              <w:t xml:space="preserve">Private void </w:t>
-            </w:r>
-            <w:r>
-              <w:rPr>
-                <w:color w:val="ED7D31" w:themeColor="accent2"/>
-                <w:sz w:val="20"/>
-                <w:szCs w:val="20"/>
-                <w:lang w:val="en-GB"/>
-              </w:rPr>
-              <w:t>LogEntry</w:t>
-            </w:r>
-            <w:r>
-              <w:rPr>
-                <w:color w:val="ED7D31" w:themeColor="accent2"/>
-                <w:sz w:val="20"/>
-                <w:szCs w:val="20"/>
-                <w:lang w:val="en-GB"/>
-              </w:rPr>
-              <w:t>()</w:t>
-            </w:r>
-          </w:p>
-          <w:p>
-            <w:pPr>
-              <w:rPr>
-                <w:color w:val="ED7D31" w:themeColor="accent2"/>
-                <w:sz w:val="20"/>
-                <w:szCs w:val="20"/>
-                <w:lang w:val="en-GB"/>
-              </w:rPr>
-            </w:pPr>
-          </w:p>
-          <w:p>
-            <w:pPr>
-              <w:rPr>
-                <w:sz w:val="20"/>
-                <w:szCs w:val="20"/>
-                <w:lang w:val="en-GB"/>
-              </w:rPr>
-            </w:pPr>
-            <w:r>
-              <w:rPr>
-                <w:sz w:val="20"/>
-                <w:szCs w:val="20"/>
-                <w:lang w:val="en-GB"/>
-              </w:rPr>
-              <w:t>string type</w:t>
-            </w:r>
-          </w:p>
-          <w:p>
-            <w:pPr>
-              <w:rPr>
-                <w:sz w:val="20"/>
-                <w:szCs w:val="20"/>
-                <w:lang w:val="en-GB"/>
-              </w:rPr>
-            </w:pPr>
-            <w:r>
-              <w:rPr>
-                <w:sz w:val="20"/>
-                <w:szCs w:val="20"/>
-                <w:lang w:val="en-GB"/>
-              </w:rPr>
-              <w:t>string message</w:t>
-            </w:r>
-          </w:p>
-          <w:p>
-            <w:pPr>
-              <w:rPr>
-                <w:sz w:val="20"/>
-                <w:szCs w:val="20"/>
-                <w:lang w:val="en-GB"/>
-              </w:rPr>
-            </w:pPr>
-            <w:r>
-              <w:rPr>
-                <w:sz w:val="20"/>
-                <w:szCs w:val="20"/>
-                <w:lang w:val="en-GB"/>
-              </w:rPr>
-              <w:t>int lineNumber</w:t>
+                <w:sz w:val="20"/>
+                <w:szCs w:val="20"/>
+                <w:lang w:val="en-GB"/>
+              </w:rPr>
+            </w:pPr>
+            <w:r>
+              <w:rPr>
+                <w:color w:val="ED7D31" w:themeColor="accent2"/>
+                <w:sz w:val="20"/>
+                <w:szCs w:val="20"/>
+                <w:lang w:val="en-GB"/>
+              </w:rPr>
+              <w:t>Public void Next()</w:t>
             </w:r>
           </w:p>
         </w:tc>
@@ -5308,69 +5647,37 @@
           <w:p>
             <w:pPr>
               <w:rPr>
-                <w:sz w:val="20"/>
-                <w:szCs w:val="20"/>
-                <w:lang w:val="en-GB"/>
-              </w:rPr>
-            </w:pPr>
-            <w:r>
-              <w:rPr>
-                <w:sz w:val="20"/>
-                <w:szCs w:val="20"/>
-                <w:lang w:val="en-GB"/>
-              </w:rPr>
-              <w:t>Creates a new Log Entry by creating a new Log Event Object</w:t>
-            </w:r>
-          </w:p>
-          <w:p>
-            <w:pPr>
-              <w:rPr>
-                <w:sz w:val="20"/>
-                <w:szCs w:val="20"/>
-                <w:lang w:val="en-GB"/>
-              </w:rPr>
-            </w:pPr>
-            <w:r>
-              <w:rPr>
-                <w:sz w:val="20"/>
-                <w:szCs w:val="20"/>
-                <w:lang w:val="en-GB"/>
-              </w:rPr>
-              <w:t>Type of Log (Exception, Information,  Log, ...)</w:t>
-            </w:r>
-          </w:p>
-          <w:p>
-            <w:pPr>
-              <w:rPr>
-                <w:sz w:val="20"/>
-                <w:szCs w:val="20"/>
-                <w:lang w:val="en-GB"/>
-              </w:rPr>
-            </w:pPr>
-            <w:r>
-              <w:rPr>
-                <w:sz w:val="20"/>
-                <w:szCs w:val="20"/>
-                <w:lang w:val="en-GB"/>
-              </w:rPr>
-              <w:t>Message or Exception message to log</w:t>
-            </w:r>
-          </w:p>
-          <w:p>
-            <w:pPr>
-              <w:rPr>
-                <w:sz w:val="20"/>
-                <w:szCs w:val="20"/>
-                <w:lang w:val="en-GB"/>
-              </w:rPr>
-            </w:pPr>
-            <w:r>
-              <w:rPr>
-                <w:sz w:val="20"/>
-                <w:szCs w:val="20"/>
-                <w:lang w:val="en-GB"/>
-              </w:rPr>
-              <w:t>Linenumber  where the Log happens</w:t>
+                <w:color w:val="FF0000"/>
+                <w:sz w:val="20"/>
+                <w:szCs w:val="20"/>
+                <w:lang w:val="en-GB"/>
+              </w:rPr>
+            </w:pPr>
+            <w:r>
+              <w:rPr>
+                <w:color w:val="FF0000"/>
+                <w:sz w:val="20"/>
+                <w:szCs w:val="20"/>
+                <w:lang w:val="en-GB"/>
+              </w:rPr>
+              <w:t>Overload #1</w:t>
+            </w:r>
+          </w:p>
+          <w:p>
+            <w:pPr>
+              <w:rPr>
+                <w:sz w:val="20"/>
+                <w:szCs w:val="20"/>
+                <w:lang w:val="en-GB"/>
+              </w:rPr>
+            </w:pPr>
+            <w:r>
+              <w:rPr>
+                <w:sz w:val="20"/>
+                <w:szCs w:val="20"/>
+                <w:lang w:val="en-GB"/>
+              </w:rPr>
+              <w:t>Gets the next story node</w:t>
             </w:r>
           </w:p>
         </w:tc>
@@ -5420,16 +5727,25 @@
                 <w:szCs w:val="20"/>
                 <w:lang w:val="en-GB"/>
               </w:rPr>
-              <w:t xml:space="preserve">Private void </w:t>
-            </w:r>
-            <w:r>
-              <w:rPr>
-                <w:color w:val="ED7D31" w:themeColor="accent2"/>
-                <w:sz w:val="20"/>
-                <w:szCs w:val="20"/>
-                <w:lang w:val="en-GB"/>
-              </w:rPr>
-              <w:t>AddLogEntry</w:t>
+              <w:t>Public bool</w:t>
+            </w:r>
+            <w:r>
+              <w:rPr>
+                <w:color w:val="ED7D31" w:themeColor="accent2"/>
+                <w:sz w:val="20"/>
+                <w:szCs w:val="20"/>
+                <w:lang w:val="en-GB"/>
+              </w:rPr>
+              <w:t xml:space="preserve"> </w:t>
+            </w:r>
+            <w:r>
+              <w:rPr>
+                <w:color w:val="ED7D31" w:themeColor="accent2"/>
+                <w:sz w:val="20"/>
+                <w:szCs w:val="20"/>
+                <w:lang w:val="en-GB"/>
+              </w:rPr>
+              <w:t>HasNext</w:t>
             </w:r>
             <w:r>
               <w:rPr>
@@ -5441,24 +5757,6 @@
               <w:t>()</w:t>
             </w:r>
           </w:p>
-          <w:p>
-            <w:pPr>
-              <w:rPr>
-                <w:color w:val="ED7D31" w:themeColor="accent2"/>
-                <w:sz w:val="20"/>
-                <w:szCs w:val="20"/>
-                <w:lang w:val="en-GB"/>
-              </w:rPr>
-            </w:pPr>
-            <w:r>
-              <w:rPr>
-                <w:sz w:val="20"/>
-                <w:szCs w:val="20"/>
-                <w:lang w:val="en-GB"/>
-              </w:rPr>
-              <w:t>LogEvent log</w:t>
-            </w:r>
-          </w:p>
         </w:tc>
         <w:tc>
           <w:tcPr>
@@ -5483,245 +5781,12 @@
                 <w:szCs w:val="20"/>
                 <w:lang w:val="en-GB"/>
               </w:rPr>
-              <w:t>Appends a new Log to the Log File</w:t>
-            </w:r>
-            <w:r>
-              <w:rPr>
-                <w:sz w:val="20"/>
-                <w:szCs w:val="20"/>
-                <w:lang w:val="en-GB"/>
-              </w:rPr>
-              <w:br/>
-              <w:t xml:space="preserve">Log Event Object, created in </w:t>
-            </w:r>
-            <w:r>
-              <w:rPr>
-                <w:color w:val="ED7D31" w:themeColor="accent2"/>
-                <w:sz w:val="20"/>
-                <w:szCs w:val="20"/>
-                <w:lang w:val="en-GB"/>
-              </w:rPr>
-              <w:t>LogEntry()</w:t>
-            </w:r>
-          </w:p>
-        </w:tc>
-      </w:tr>
-      <w:tr>
-        <w:tc>
-          <w:tcPr>
-            <w:tcW w:w="2112" w:type="dxa"/>
-          </w:tcPr>
-          <w:p>
-            <w:pPr>
-              <w:rPr>
-                <w:sz w:val="20"/>
-                <w:szCs w:val="20"/>
-                <w:lang w:val="en-GB"/>
-              </w:rPr>
-            </w:pPr>
-          </w:p>
-        </w:tc>
-        <w:tc>
-          <w:tcPr>
-            <w:tcW w:w="2835" w:type="dxa"/>
-          </w:tcPr>
-          <w:p>
-            <w:pPr>
-              <w:rPr>
-                <w:color w:val="ED7D31" w:themeColor="accent2"/>
-                <w:sz w:val="20"/>
-                <w:szCs w:val="20"/>
-                <w:lang w:val="en-GB"/>
-              </w:rPr>
-            </w:pPr>
-            <w:r>
-              <w:rPr>
-                <w:color w:val="ED7D31" w:themeColor="accent2"/>
-                <w:sz w:val="20"/>
-                <w:szCs w:val="20"/>
-                <w:lang w:val="en-GB"/>
-              </w:rPr>
-              <w:t xml:space="preserve">Private void </w:t>
-            </w:r>
-            <w:r>
-              <w:rPr>
-                <w:color w:val="ED7D31" w:themeColor="accent2"/>
-                <w:sz w:val="20"/>
-                <w:szCs w:val="20"/>
-                <w:lang w:val="en-GB"/>
-              </w:rPr>
-              <w:t>RemoveLogEntry</w:t>
-            </w:r>
-            <w:r>
-              <w:rPr>
-                <w:color w:val="ED7D31" w:themeColor="accent2"/>
-                <w:sz w:val="20"/>
-                <w:szCs w:val="20"/>
-                <w:lang w:val="en-GB"/>
-              </w:rPr>
-              <w:t>()</w:t>
-            </w:r>
-          </w:p>
-          <w:p>
-            <w:pPr>
-              <w:rPr>
-                <w:sz w:val="20"/>
-                <w:szCs w:val="20"/>
-                <w:lang w:val="en-GB"/>
-              </w:rPr>
-            </w:pPr>
-          </w:p>
-          <w:p>
-            <w:pPr>
-              <w:rPr>
-                <w:sz w:val="20"/>
-                <w:szCs w:val="20"/>
-                <w:lang w:val="en-GB"/>
-              </w:rPr>
-            </w:pPr>
-          </w:p>
-          <w:p>
-            <w:pPr>
-              <w:rPr>
-                <w:color w:val="ED7D31" w:themeColor="accent2"/>
-                <w:sz w:val="20"/>
-                <w:szCs w:val="20"/>
-                <w:lang w:val="en-GB"/>
-              </w:rPr>
-            </w:pPr>
-            <w:r>
-              <w:rPr>
-                <w:sz w:val="20"/>
-                <w:szCs w:val="20"/>
-                <w:lang w:val="en-GB"/>
-              </w:rPr>
-              <w:t>LogEvent log</w:t>
-            </w:r>
-          </w:p>
-        </w:tc>
-        <w:tc>
-          <w:tcPr>
-            <w:tcW w:w="4095" w:type="dxa"/>
-          </w:tcPr>
-          <w:p>
-            <w:pPr>
-              <w:rPr>
-                <w:sz w:val="20"/>
-                <w:szCs w:val="20"/>
-                <w:lang w:val="en-GB"/>
-              </w:rPr>
-            </w:pPr>
-            <w:r>
-              <w:rPr>
-                <w:sz w:val="20"/>
-                <w:szCs w:val="20"/>
-                <w:lang w:val="en-GB"/>
-              </w:rPr>
-              <w:t xml:space="preserve">Removes all Log Entries that are older than 5 days. This Method is automatically called whenever </w:t>
-            </w:r>
-            <w:r>
-              <w:rPr>
-                <w:color w:val="ED7D31" w:themeColor="accent2"/>
-                <w:sz w:val="20"/>
-                <w:szCs w:val="20"/>
-                <w:lang w:val="en-GB"/>
-              </w:rPr>
-              <w:t>AddLogEntry()</w:t>
-            </w:r>
-            <w:r>
-              <w:rPr>
-                <w:color w:val="ED7D31" w:themeColor="accent2"/>
-                <w:sz w:val="20"/>
-                <w:szCs w:val="20"/>
-                <w:lang w:val="en-GB"/>
-              </w:rPr>
-              <w:t xml:space="preserve"> </w:t>
-            </w:r>
-            <w:r>
-              <w:rPr>
-                <w:sz w:val="20"/>
-                <w:szCs w:val="20"/>
-                <w:lang w:val="en-GB"/>
-              </w:rPr>
-              <w:t>is called</w:t>
-            </w:r>
-            <w:r>
-              <w:rPr>
-                <w:sz w:val="20"/>
-                <w:szCs w:val="20"/>
-                <w:lang w:val="en-GB"/>
-              </w:rPr>
-              <w:t>.</w:t>
-            </w:r>
-          </w:p>
-          <w:p>
-            <w:pPr>
-              <w:rPr>
-                <w:sz w:val="20"/>
-                <w:szCs w:val="20"/>
-                <w:lang w:val="en-GB"/>
-              </w:rPr>
-            </w:pPr>
-            <w:r>
-              <w:rPr>
-                <w:sz w:val="20"/>
-                <w:szCs w:val="20"/>
-                <w:lang w:val="en-GB"/>
-              </w:rPr>
-              <w:t>Path of the Log File</w:t>
+              <w:t>This method returns true when the parent node has some child nodes, and returns false when not</w:t>
             </w:r>
           </w:p>
         </w:tc>
       </w:tr>
     </w:tbl>
-    <w:p>
-      <w:pPr>
-        <w:rPr>
-          <w:rStyle w:val="IntensiverVerweis"/>
-          <w:lang w:val="en-US"/>
-        </w:rPr>
-      </w:pPr>
-    </w:p>
-    <w:p>
-      <w:pPr>
-        <w:rPr>
-          <w:rStyle w:val="IntensiverVerweis"/>
-          <w:lang w:val="en-US"/>
-        </w:rPr>
-      </w:pPr>
-    </w:p>
-    <w:p>
-      <w:pPr>
-        <w:rPr>
-          <w:rStyle w:val="IntensiverVerweis"/>
-          <w:lang w:val="en-US"/>
-        </w:rPr>
-      </w:pPr>
-    </w:p>
-    <w:p>
-      <w:pPr>
-        <w:rPr>
-          <w:rStyle w:val="IntensiverVerweis"/>
-          <w:lang w:val="en-US"/>
-        </w:rPr>
-      </w:pPr>
-    </w:p>
-    <w:p>
-      <w:pPr>
-        <w:rPr>
-          <w:rStyle w:val="IntensiverVerweis"/>
-          <w:lang w:val="en-US"/>
-        </w:rPr>
-      </w:pPr>
-    </w:p>
-    <w:p>
-      <w:pPr>
-        <w:rPr>
-          <w:rStyle w:val="IntensiverVerweis"/>
-          <w:lang w:val="en-US"/>
-        </w:rPr>
-      </w:pPr>
-    </w:p>
     <w:p>
       <w:pPr>
         <w:rPr>
@@ -5769,6 +5834,16 @@
                 <w:szCs w:val="20"/>
                 <w:lang w:val="en-GB"/>
               </w:rPr>
+              <w:t>C</w:t>
+            </w:r>
+            <w:r>
+              <w:rPr>
+                <w:b/>
+                <w:bCs/>
+                <w:sz w:val="20"/>
+                <w:szCs w:val="20"/>
+                <w:lang w:val="en-GB"/>
+              </w:rPr>
               <w:t>lass</w:t>
             </w:r>
           </w:p>
@@ -5824,14 +5899,14 @@
                 <w:lang w:val="en-GB"/>
               </w:rPr>
             </w:pPr>
-            <w:bookmarkStart w:id="10" w:name="_Toc124003049"/>
+            <w:bookmarkStart w:id="11" w:name="_Toc124276005"/>
             <w:r>
               <w:rPr>
                 <w:lang w:val="en-GB"/>
               </w:rPr>
               <w:t>StoryNode</w:t>
             </w:r>
-            <w:bookmarkEnd w:id="10"/>
+            <w:bookmarkEnd w:id="11"/>
           </w:p>
         </w:tc>
         <w:tc>
@@ -5854,28 +5929,55 @@
             </w:pPr>
             <w:r>
               <w:rPr>
-                <w:sz w:val="20"/>
-                <w:szCs w:val="20"/>
-                <w:lang w:val="en-GB"/>
-              </w:rPr>
-              <w:t>Logs Messages and Exceptions from other Classes.</w:t>
-            </w:r>
-          </w:p>
-          <w:p>
-            <w:pPr>
-              <w:rPr>
-                <w:sz w:val="20"/>
-                <w:szCs w:val="20"/>
-                <w:lang w:val="en-GB"/>
-              </w:rPr>
-            </w:pPr>
-            <w:r>
-              <w:rPr>
-                <w:sz w:val="20"/>
-                <w:szCs w:val="20"/>
-                <w:lang w:val="en-GB"/>
-              </w:rPr>
-              <w:t>Needs to be instantiated. (How-To in the Code Conventions Doc / Class)</w:t>
+                <w:color w:val="FF0000"/>
+                <w:sz w:val="20"/>
+                <w:szCs w:val="20"/>
+                <w:lang w:val="en-GB"/>
+              </w:rPr>
+              <w:t>Object Class</w:t>
+            </w:r>
+            <w:r>
+              <w:rPr>
+                <w:sz w:val="20"/>
+                <w:szCs w:val="20"/>
+                <w:lang w:val="en-GB"/>
+              </w:rPr>
+              <w:t xml:space="preserve"> Story Node</w:t>
+            </w:r>
+          </w:p>
+          <w:p>
+            <w:pPr>
+              <w:rPr>
+                <w:sz w:val="20"/>
+                <w:szCs w:val="20"/>
+                <w:lang w:val="en-GB"/>
+              </w:rPr>
+            </w:pPr>
+            <w:r>
+              <w:rPr>
+                <w:sz w:val="20"/>
+                <w:szCs w:val="20"/>
+                <w:lang w:val="en-GB"/>
+              </w:rPr>
+              <w:t>Contains Setter and Getter for the Node properties.</w:t>
+            </w:r>
+          </w:p>
+          <w:p>
+            <w:pPr>
+              <w:rPr>
+                <w:sz w:val="20"/>
+                <w:szCs w:val="20"/>
+                <w:lang w:val="en-GB"/>
+              </w:rPr>
+            </w:pPr>
+            <w:r>
+              <w:rPr>
+                <w:color w:val="00B050"/>
+                <w:sz w:val="20"/>
+                <w:szCs w:val="20"/>
+                <w:lang w:val="en-GB"/>
+              </w:rPr>
+              <w:t>Maybe this class will be extended with more properties.</w:t>
             </w:r>
           </w:p>
         </w:tc>
@@ -5928,7 +6030,7 @@
                 <w:szCs w:val="20"/>
                 <w:lang w:val="en-GB"/>
               </w:rPr>
-              <w:t>Method</w:t>
+              <w:t>Properties</w:t>
             </w:r>
           </w:p>
         </w:tc>
@@ -5996,7 +6098,6 @@
           <w:p>
             <w:pPr>
               <w:rPr>
-                <w:color w:val="ED7D31" w:themeColor="accent2"/>
                 <w:sz w:val="20"/>
                 <w:szCs w:val="20"/>
                 <w:lang w:val="fr-CH"/>
@@ -6009,24 +6110,7 @@
                 <w:szCs w:val="20"/>
                 <w:lang w:val="fr-CH"/>
               </w:rPr>
-              <w:t>Public GameLogger()</w:t>
-            </w:r>
-          </w:p>
-          <w:p>
-            <w:pPr>
-              <w:rPr>
-                <w:sz w:val="20"/>
-                <w:szCs w:val="20"/>
-                <w:lang w:val="fr-CH"/>
-              </w:rPr>
-            </w:pPr>
-            <w:r>
-              <w:rPr>
-                <w:sz w:val="20"/>
-                <w:szCs w:val="20"/>
-                <w:lang w:val="fr-CH"/>
-              </w:rPr>
-              <w:t>string classname</w:t>
+              <w:t>String text</w:t>
             </w:r>
           </w:p>
         </w:tc>
@@ -6053,16 +6137,7 @@
                 <w:szCs w:val="20"/>
                 <w:lang w:val="en-GB"/>
               </w:rPr>
-              <w:t>Constructor</w:t>
-            </w:r>
-            <w:r>
-              <w:rPr>
-                <w:sz w:val="20"/>
-                <w:szCs w:val="20"/>
-                <w:lang w:val="en-GB"/>
-              </w:rPr>
-              <w:br/>
-              <w:t>Takes the Classname as Parameter to create the Log File</w:t>
+              <w:t>Contains the text for each node</w:t>
             </w:r>
           </w:p>
         </w:tc>
@@ -6097,37 +6172,19 @@
           <w:p>
             <w:pPr>
               <w:rPr>
-                <w:color w:val="ED7D31" w:themeColor="accent2"/>
-                <w:sz w:val="20"/>
-                <w:szCs w:val="20"/>
-                <w:lang w:val="en-GB"/>
-              </w:rPr>
-            </w:pPr>
-            <w:r>
-              <w:rPr>
-                <w:color w:val="ED7D31" w:themeColor="accent2"/>
-                <w:sz w:val="20"/>
-                <w:szCs w:val="20"/>
-                <w:lang w:val="en-GB"/>
-              </w:rPr>
-              <w:t>Private void CreateLogFile()</w:t>
-            </w:r>
-          </w:p>
-          <w:p>
-            <w:pPr>
-              <w:rPr>
-                <w:sz w:val="20"/>
-                <w:szCs w:val="20"/>
-                <w:lang w:val="en-GB"/>
-              </w:rPr>
-            </w:pPr>
-            <w:r>
-              <w:rPr>
-                <w:sz w:val="20"/>
-                <w:szCs w:val="20"/>
-                <w:lang w:val="en-GB"/>
-              </w:rPr>
-              <w:t>string classname</w:t>
+                <w:sz w:val="20"/>
+                <w:szCs w:val="20"/>
+                <w:lang w:val="en-GB"/>
+              </w:rPr>
+            </w:pPr>
+            <w:r>
+              <w:rPr>
+                <w:color w:val="ED7D31" w:themeColor="accent2"/>
+                <w:sz w:val="20"/>
+                <w:szCs w:val="20"/>
+                <w:lang w:val="en-GB"/>
+              </w:rPr>
+              <w:t>Bool isChoiceNode</w:t>
             </w:r>
           </w:p>
         </w:tc>
@@ -6153,16 +6210,7 @@
                 <w:szCs w:val="20"/>
                 <w:lang w:val="en-GB"/>
               </w:rPr>
-              <w:t>Creates a Log File with the name of the Class</w:t>
-            </w:r>
-            <w:r>
-              <w:rPr>
-                <w:sz w:val="20"/>
-                <w:szCs w:val="20"/>
-                <w:lang w:val="en-GB"/>
-              </w:rPr>
-              <w:br/>
-              <w:t>Name of the Class</w:t>
+              <w:t>Node is a choice node</w:t>
             </w:r>
           </w:p>
         </w:tc>
@@ -6210,86 +6258,7 @@
                 <w:szCs w:val="20"/>
                 <w:lang w:val="en-GB"/>
               </w:rPr>
-              <w:t xml:space="preserve">Private void </w:t>
-            </w:r>
-            <w:r>
-              <w:rPr>
-                <w:color w:val="ED7D31" w:themeColor="accent2"/>
-                <w:sz w:val="20"/>
-                <w:szCs w:val="20"/>
-                <w:lang w:val="en-GB"/>
-              </w:rPr>
-              <w:t>LogEntry</w:t>
-            </w:r>
-            <w:r>
-              <w:rPr>
-                <w:color w:val="ED7D31" w:themeColor="accent2"/>
-                <w:sz w:val="20"/>
-                <w:szCs w:val="20"/>
-                <w:lang w:val="en-GB"/>
-              </w:rPr>
-              <w:t>()</w:t>
-            </w:r>
-          </w:p>
-          <w:p>
-            <w:pPr>
-              <w:rPr>
-                <w:color w:val="ED7D31" w:themeColor="accent2"/>
-                <w:sz w:val="20"/>
-                <w:szCs w:val="20"/>
-                <w:lang w:val="en-GB"/>
-              </w:rPr>
-            </w:pPr>
-          </w:p>
-          <w:p>
-            <w:pPr>
-              <w:rPr>
-                <w:sz w:val="20"/>
-                <w:szCs w:val="20"/>
-                <w:lang w:val="en-GB"/>
-              </w:rPr>
-            </w:pPr>
-            <w:r>
-              <w:rPr>
-                <w:sz w:val="20"/>
-                <w:szCs w:val="20"/>
-                <w:lang w:val="en-GB"/>
-              </w:rPr>
-              <w:t>string type</w:t>
-            </w:r>
-          </w:p>
-          <w:p>
-            <w:pPr>
-              <w:rPr>
-                <w:sz w:val="20"/>
-                <w:szCs w:val="20"/>
-                <w:lang w:val="en-GB"/>
-              </w:rPr>
-            </w:pPr>
-            <w:r>
-              <w:rPr>
-                <w:sz w:val="20"/>
-                <w:szCs w:val="20"/>
-                <w:lang w:val="en-GB"/>
-              </w:rPr>
-              <w:t>string message</w:t>
-            </w:r>
-          </w:p>
-          <w:p>
-            <w:pPr>
-              <w:rPr>
-                <w:sz w:val="20"/>
-                <w:szCs w:val="20"/>
-                <w:lang w:val="en-GB"/>
-              </w:rPr>
-            </w:pPr>
-            <w:r>
-              <w:rPr>
-                <w:sz w:val="20"/>
-                <w:szCs w:val="20"/>
-                <w:lang w:val="en-GB"/>
-              </w:rPr>
-              <w:t>int lineNumber</w:t>
+              <w:t>Bool isRootNode</w:t>
             </w:r>
           </w:p>
         </w:tc>
@@ -6315,58 +6284,23 @@
                 <w:szCs w:val="20"/>
                 <w:lang w:val="en-GB"/>
               </w:rPr>
-              <w:t>Creates a new Log Entry by creating a new Log Event Object</w:t>
-            </w:r>
-          </w:p>
-          <w:p>
-            <w:pPr>
-              <w:rPr>
-                <w:sz w:val="20"/>
-                <w:szCs w:val="20"/>
-                <w:lang w:val="en-GB"/>
-              </w:rPr>
-            </w:pPr>
-            <w:r>
-              <w:rPr>
-                <w:sz w:val="20"/>
-                <w:szCs w:val="20"/>
-                <w:lang w:val="en-GB"/>
-              </w:rPr>
-              <w:t>Type of Log (Exception, Information,  Log, ...)</w:t>
-            </w:r>
-          </w:p>
-          <w:p>
-            <w:pPr>
-              <w:rPr>
-                <w:sz w:val="20"/>
-                <w:szCs w:val="20"/>
-                <w:lang w:val="en-GB"/>
-              </w:rPr>
-            </w:pPr>
-            <w:r>
-              <w:rPr>
-                <w:sz w:val="20"/>
-                <w:szCs w:val="20"/>
-                <w:lang w:val="en-GB"/>
-              </w:rPr>
-              <w:t>Message or Exception message to log</w:t>
-            </w:r>
-          </w:p>
-          <w:p>
-            <w:pPr>
-              <w:rPr>
-                <w:sz w:val="20"/>
-                <w:szCs w:val="20"/>
-                <w:lang w:val="en-GB"/>
-              </w:rPr>
-            </w:pPr>
-            <w:r>
-              <w:rPr>
-                <w:sz w:val="20"/>
-                <w:szCs w:val="20"/>
-                <w:lang w:val="en-GB"/>
-              </w:rPr>
-              <w:t>Linenumber  where the Log happens</w:t>
+              <w:t xml:space="preserve">Node is a </w:t>
+            </w:r>
+            <w:r>
+              <w:rPr>
+                <w:sz w:val="20"/>
+                <w:szCs w:val="20"/>
+                <w:lang w:val="en-GB"/>
+              </w:rPr>
+              <w:t>root</w:t>
+            </w:r>
+            <w:r>
+              <w:rPr>
+                <w:sz w:val="20"/>
+                <w:szCs w:val="20"/>
+                <w:lang w:val="en-GB"/>
+              </w:rPr>
+              <w:t xml:space="preserve"> node</w:t>
             </w:r>
           </w:p>
         </w:tc>
@@ -6377,7 +6311,6 @@
             <w:tcW w:w="2112" w:type="dxa"/>
             <w:tcBorders>
               <w:left w:val="single" w:sz="12" w:space="0" w:color="auto"/>
-              <w:bottom w:val="single" w:sz="12" w:space="0" w:color="auto"/>
               <w:right w:val="single" w:sz="12" w:space="0" w:color="auto"/>
             </w:tcBorders>
           </w:tcPr>
@@ -6396,63 +6329,26 @@
             <w:tcW w:w="2835" w:type="dxa"/>
             <w:tcBorders>
               <w:left w:val="single" w:sz="12" w:space="0" w:color="auto"/>
-              <w:bottom w:val="single" w:sz="12" w:space="0" w:color="auto"/>
-              <w:right w:val="single" w:sz="12" w:space="0" w:color="auto"/>
-            </w:tcBorders>
-          </w:tcPr>
-          <w:p>
-            <w:pPr>
-              <w:rPr>
-                <w:color w:val="ED7D31" w:themeColor="accent2"/>
-                <w:sz w:val="20"/>
-                <w:szCs w:val="20"/>
-                <w:lang w:val="en-GB"/>
-              </w:rPr>
-            </w:pPr>
-            <w:r>
-              <w:rPr>
-                <w:color w:val="ED7D31" w:themeColor="accent2"/>
-                <w:sz w:val="20"/>
-                <w:szCs w:val="20"/>
-                <w:lang w:val="en-GB"/>
-              </w:rPr>
-              <w:t xml:space="preserve">Private void </w:t>
-            </w:r>
-            <w:r>
-              <w:rPr>
-                <w:color w:val="ED7D31" w:themeColor="accent2"/>
-                <w:sz w:val="20"/>
-                <w:szCs w:val="20"/>
-                <w:lang w:val="en-GB"/>
-              </w:rPr>
-              <w:t>AddLogEntry</w:t>
-            </w:r>
-            <w:r>
-              <w:rPr>
-                <w:color w:val="ED7D31" w:themeColor="accent2"/>
-                <w:sz w:val="20"/>
-                <w:szCs w:val="20"/>
-                <w:lang w:val="en-GB"/>
-              </w:rPr>
-              <w:t>()</w:t>
-            </w:r>
-          </w:p>
-          <w:p>
-            <w:pPr>
-              <w:rPr>
-                <w:color w:val="ED7D31" w:themeColor="accent2"/>
-                <w:sz w:val="20"/>
-                <w:szCs w:val="20"/>
-                <w:lang w:val="en-GB"/>
-              </w:rPr>
-            </w:pPr>
-            <w:r>
-              <w:rPr>
-                <w:sz w:val="20"/>
-                <w:szCs w:val="20"/>
-                <w:lang w:val="en-GB"/>
-              </w:rPr>
-              <w:t>LogEvent log</w:t>
+              <w:right w:val="single" w:sz="12" w:space="0" w:color="auto"/>
+            </w:tcBorders>
+          </w:tcPr>
+          <w:p>
+            <w:pPr>
+              <w:rPr>
+                <w:color w:val="ED7D31" w:themeColor="accent2"/>
+                <w:sz w:val="20"/>
+                <w:szCs w:val="20"/>
+                <w:lang w:val="en-GB"/>
+              </w:rPr>
+            </w:pPr>
+            <w:r>
+              <w:rPr>
+                <w:color w:val="ED7D31" w:themeColor="accent2"/>
+                <w:sz w:val="20"/>
+                <w:szCs w:val="20"/>
+                <w:lang w:val="en-GB"/>
+              </w:rPr>
+              <w:t>Bool IsEndOfChapter</w:t>
             </w:r>
           </w:p>
         </w:tc>
@@ -6461,43 +6357,32 @@
             <w:tcW w:w="4095" w:type="dxa"/>
             <w:tcBorders>
               <w:left w:val="single" w:sz="12" w:space="0" w:color="auto"/>
-              <w:bottom w:val="single" w:sz="12" w:space="0" w:color="auto"/>
-              <w:right w:val="single" w:sz="12" w:space="0" w:color="auto"/>
-            </w:tcBorders>
-          </w:tcPr>
-          <w:p>
-            <w:pPr>
-              <w:rPr>
-                <w:sz w:val="20"/>
-                <w:szCs w:val="20"/>
-                <w:lang w:val="en-GB"/>
-              </w:rPr>
-            </w:pPr>
-            <w:r>
-              <w:rPr>
-                <w:sz w:val="20"/>
-                <w:szCs w:val="20"/>
-                <w:lang w:val="en-GB"/>
-              </w:rPr>
-              <w:t>Appends a new Log to the Log File</w:t>
-            </w:r>
-            <w:r>
-              <w:rPr>
-                <w:sz w:val="20"/>
-                <w:szCs w:val="20"/>
-                <w:lang w:val="en-GB"/>
-              </w:rPr>
-              <w:br/>
-              <w:t xml:space="preserve">Log Event Object, created in </w:t>
-            </w:r>
-            <w:r>
-              <w:rPr>
-                <w:color w:val="ED7D31" w:themeColor="accent2"/>
-                <w:sz w:val="20"/>
-                <w:szCs w:val="20"/>
-                <w:lang w:val="en-GB"/>
-              </w:rPr>
-              <w:t>LogEntry()</w:t>
+              <w:right w:val="single" w:sz="12" w:space="0" w:color="auto"/>
+            </w:tcBorders>
+          </w:tcPr>
+          <w:p>
+            <w:pPr>
+              <w:rPr>
+                <w:sz w:val="20"/>
+                <w:szCs w:val="20"/>
+                <w:lang w:val="en-GB"/>
+              </w:rPr>
+            </w:pPr>
+            <w:r>
+              <w:rPr>
+                <w:sz w:val="20"/>
+                <w:szCs w:val="20"/>
+                <w:lang w:val="en-GB"/>
+              </w:rPr>
+              <w:t>Node is a</w:t>
+            </w:r>
+            <w:r>
+              <w:rPr>
+                <w:sz w:val="20"/>
+                <w:szCs w:val="20"/>
+                <w:lang w:val="en-GB"/>
+              </w:rPr>
+              <w:t>t the end of the chapter</w:t>
             </w:r>
           </w:p>
         </w:tc>
@@ -6506,6 +6391,10 @@
         <w:tc>
           <w:tcPr>
             <w:tcW w:w="2112" w:type="dxa"/>
+            <w:tcBorders>
+              <w:left w:val="single" w:sz="12" w:space="0" w:color="auto"/>
+              <w:right w:val="single" w:sz="12" w:space="0" w:color="auto"/>
+            </w:tcBorders>
           </w:tcPr>
           <w:p>
             <w:pPr>
@@ -6520,164 +6409,321 @@
         <w:tc>
           <w:tcPr>
             <w:tcW w:w="2835" w:type="dxa"/>
-          </w:tcPr>
-          <w:p>
-            <w:pPr>
-              <w:rPr>
-                <w:color w:val="ED7D31" w:themeColor="accent2"/>
-                <w:sz w:val="20"/>
-                <w:szCs w:val="20"/>
-                <w:lang w:val="en-GB"/>
-              </w:rPr>
-            </w:pPr>
-            <w:r>
-              <w:rPr>
-                <w:color w:val="ED7D31" w:themeColor="accent2"/>
-                <w:sz w:val="20"/>
-                <w:szCs w:val="20"/>
-                <w:lang w:val="en-GB"/>
-              </w:rPr>
-              <w:t xml:space="preserve">Private void </w:t>
-            </w:r>
-            <w:r>
-              <w:rPr>
-                <w:color w:val="ED7D31" w:themeColor="accent2"/>
-                <w:sz w:val="20"/>
-                <w:szCs w:val="20"/>
-                <w:lang w:val="en-GB"/>
-              </w:rPr>
-              <w:t>RemoveLogEntry</w:t>
-            </w:r>
-            <w:r>
-              <w:rPr>
-                <w:color w:val="ED7D31" w:themeColor="accent2"/>
-                <w:sz w:val="20"/>
-                <w:szCs w:val="20"/>
-                <w:lang w:val="en-GB"/>
-              </w:rPr>
-              <w:t>()</w:t>
-            </w:r>
-          </w:p>
-          <w:p>
-            <w:pPr>
-              <w:rPr>
-                <w:sz w:val="20"/>
-                <w:szCs w:val="20"/>
-                <w:lang w:val="en-GB"/>
-              </w:rPr>
-            </w:pPr>
-          </w:p>
-          <w:p>
-            <w:pPr>
-              <w:rPr>
-                <w:sz w:val="20"/>
-                <w:szCs w:val="20"/>
-                <w:lang w:val="en-GB"/>
-              </w:rPr>
-            </w:pPr>
-          </w:p>
-          <w:p>
-            <w:pPr>
-              <w:rPr>
-                <w:color w:val="ED7D31" w:themeColor="accent2"/>
-                <w:sz w:val="20"/>
-                <w:szCs w:val="20"/>
-                <w:lang w:val="en-GB"/>
-              </w:rPr>
-            </w:pPr>
-            <w:r>
-              <w:rPr>
-                <w:sz w:val="20"/>
-                <w:szCs w:val="20"/>
-                <w:lang w:val="en-GB"/>
-              </w:rPr>
-              <w:t>LogEvent log</w:t>
+            <w:tcBorders>
+              <w:left w:val="single" w:sz="12" w:space="0" w:color="auto"/>
+              <w:right w:val="single" w:sz="12" w:space="0" w:color="auto"/>
+            </w:tcBorders>
+          </w:tcPr>
+          <w:p>
+            <w:pPr>
+              <w:rPr>
+                <w:color w:val="ED7D31" w:themeColor="accent2"/>
+                <w:sz w:val="20"/>
+                <w:szCs w:val="20"/>
+                <w:lang w:val="en-GB"/>
+              </w:rPr>
+            </w:pPr>
+            <w:r>
+              <w:rPr>
+                <w:color w:val="ED7D31" w:themeColor="accent2"/>
+                <w:sz w:val="20"/>
+                <w:szCs w:val="20"/>
+                <w:lang w:val="en-GB"/>
+              </w:rPr>
+              <w:t>Bool isGameOver</w:t>
             </w:r>
           </w:p>
         </w:tc>
         <w:tc>
           <w:tcPr>
             <w:tcW w:w="4095" w:type="dxa"/>
-          </w:tcPr>
-          <w:p>
-            <w:pPr>
-              <w:rPr>
-                <w:sz w:val="20"/>
-                <w:szCs w:val="20"/>
-                <w:lang w:val="en-GB"/>
-              </w:rPr>
-            </w:pPr>
-            <w:r>
-              <w:rPr>
-                <w:sz w:val="20"/>
-                <w:szCs w:val="20"/>
-                <w:lang w:val="en-GB"/>
-              </w:rPr>
-              <w:t xml:space="preserve">Removes all Log Entries that are older than 5 days. This Method is automatically called whenever </w:t>
-            </w:r>
-            <w:r>
-              <w:rPr>
-                <w:color w:val="ED7D31" w:themeColor="accent2"/>
-                <w:sz w:val="20"/>
-                <w:szCs w:val="20"/>
-                <w:lang w:val="en-GB"/>
-              </w:rPr>
-              <w:t>AddLogEntry()</w:t>
-            </w:r>
-            <w:r>
-              <w:rPr>
-                <w:color w:val="ED7D31" w:themeColor="accent2"/>
-                <w:sz w:val="20"/>
-                <w:szCs w:val="20"/>
-                <w:lang w:val="en-GB"/>
-              </w:rPr>
-              <w:t xml:space="preserve"> </w:t>
-            </w:r>
-            <w:r>
-              <w:rPr>
-                <w:sz w:val="20"/>
-                <w:szCs w:val="20"/>
-                <w:lang w:val="en-GB"/>
-              </w:rPr>
-              <w:t>is called</w:t>
-            </w:r>
-            <w:r>
-              <w:rPr>
-                <w:sz w:val="20"/>
-                <w:szCs w:val="20"/>
-                <w:lang w:val="en-GB"/>
-              </w:rPr>
-              <w:t>.</w:t>
-            </w:r>
-          </w:p>
-          <w:p>
-            <w:pPr>
-              <w:rPr>
-                <w:sz w:val="20"/>
-                <w:szCs w:val="20"/>
-                <w:lang w:val="en-GB"/>
-              </w:rPr>
-            </w:pPr>
-            <w:r>
-              <w:rPr>
-                <w:sz w:val="20"/>
-                <w:szCs w:val="20"/>
-                <w:lang w:val="en-GB"/>
-              </w:rPr>
-              <w:t>Path of the Log File</w:t>
+            <w:tcBorders>
+              <w:left w:val="single" w:sz="12" w:space="0" w:color="auto"/>
+              <w:right w:val="single" w:sz="12" w:space="0" w:color="auto"/>
+            </w:tcBorders>
+          </w:tcPr>
+          <w:p>
+            <w:pPr>
+              <w:rPr>
+                <w:sz w:val="20"/>
+                <w:szCs w:val="20"/>
+                <w:lang w:val="en-GB"/>
+              </w:rPr>
+            </w:pPr>
+            <w:r>
+              <w:rPr>
+                <w:sz w:val="20"/>
+                <w:szCs w:val="20"/>
+                <w:lang w:val="en-GB"/>
+              </w:rPr>
+              <w:t xml:space="preserve">Node is a </w:t>
+            </w:r>
+            <w:r>
+              <w:rPr>
+                <w:sz w:val="20"/>
+                <w:szCs w:val="20"/>
+                <w:lang w:val="en-GB"/>
+              </w:rPr>
+              <w:t>game over node</w:t>
+            </w:r>
+          </w:p>
+        </w:tc>
+      </w:tr>
+      <w:tr>
+        <w:tc>
+          <w:tcPr>
+            <w:tcW w:w="2112" w:type="dxa"/>
+            <w:tcBorders>
+              <w:left w:val="single" w:sz="12" w:space="0" w:color="auto"/>
+              <w:right w:val="single" w:sz="12" w:space="0" w:color="auto"/>
+            </w:tcBorders>
+          </w:tcPr>
+          <w:p>
+            <w:pPr>
+              <w:rPr>
+                <w:sz w:val="20"/>
+                <w:szCs w:val="20"/>
+                <w:lang w:val="en-GB"/>
+              </w:rPr>
+            </w:pPr>
+          </w:p>
+        </w:tc>
+        <w:tc>
+          <w:tcPr>
+            <w:tcW w:w="2835" w:type="dxa"/>
+            <w:tcBorders>
+              <w:left w:val="single" w:sz="12" w:space="0" w:color="auto"/>
+              <w:right w:val="single" w:sz="12" w:space="0" w:color="auto"/>
+            </w:tcBorders>
+          </w:tcPr>
+          <w:p>
+            <w:pPr>
+              <w:rPr>
+                <w:color w:val="ED7D31" w:themeColor="accent2"/>
+                <w:sz w:val="20"/>
+                <w:szCs w:val="20"/>
+                <w:lang w:val="en-GB"/>
+              </w:rPr>
+            </w:pPr>
+            <w:r>
+              <w:rPr>
+                <w:color w:val="ED7D31" w:themeColor="accent2"/>
+                <w:sz w:val="20"/>
+                <w:szCs w:val="20"/>
+                <w:lang w:val="en-GB"/>
+              </w:rPr>
+              <w:t>String image</w:t>
+            </w:r>
+          </w:p>
+        </w:tc>
+        <w:tc>
+          <w:tcPr>
+            <w:tcW w:w="4095" w:type="dxa"/>
+            <w:tcBorders>
+              <w:left w:val="single" w:sz="12" w:space="0" w:color="auto"/>
+              <w:right w:val="single" w:sz="12" w:space="0" w:color="auto"/>
+            </w:tcBorders>
+          </w:tcPr>
+          <w:p>
+            <w:pPr>
+              <w:rPr>
+                <w:sz w:val="20"/>
+                <w:szCs w:val="20"/>
+                <w:lang w:val="en-GB"/>
+              </w:rPr>
+            </w:pPr>
+            <w:r>
+              <w:rPr>
+                <w:sz w:val="20"/>
+                <w:szCs w:val="20"/>
+                <w:lang w:val="en-GB"/>
+              </w:rPr>
+              <w:t>Only the s</w:t>
+            </w:r>
+            <w:r>
+              <w:rPr>
+                <w:sz w:val="20"/>
+                <w:szCs w:val="20"/>
+                <w:lang w:val="en-GB"/>
+              </w:rPr>
+              <w:t>tory node can hold images</w:t>
+            </w:r>
+            <w:r>
+              <w:rPr>
+                <w:sz w:val="20"/>
+                <w:szCs w:val="20"/>
+                <w:lang w:val="en-GB"/>
+              </w:rPr>
+              <w:t>, saves the name (without the type, of the picture as a string</w:t>
+            </w:r>
+          </w:p>
+        </w:tc>
+      </w:tr>
+      <w:tr>
+        <w:tc>
+          <w:tcPr>
+            <w:tcW w:w="2112" w:type="dxa"/>
+            <w:tcBorders>
+              <w:left w:val="single" w:sz="12" w:space="0" w:color="auto"/>
+              <w:right w:val="single" w:sz="12" w:space="0" w:color="auto"/>
+            </w:tcBorders>
+          </w:tcPr>
+          <w:p>
+            <w:pPr>
+              <w:rPr>
+                <w:sz w:val="20"/>
+                <w:szCs w:val="20"/>
+                <w:lang w:val="en-GB"/>
+              </w:rPr>
+            </w:pPr>
+          </w:p>
+        </w:tc>
+        <w:tc>
+          <w:tcPr>
+            <w:tcW w:w="2835" w:type="dxa"/>
+            <w:tcBorders>
+              <w:left w:val="single" w:sz="12" w:space="0" w:color="auto"/>
+              <w:right w:val="single" w:sz="12" w:space="0" w:color="auto"/>
+            </w:tcBorders>
+          </w:tcPr>
+          <w:p>
+            <w:pPr>
+              <w:rPr>
+                <w:color w:val="ED7D31" w:themeColor="accent2"/>
+                <w:sz w:val="20"/>
+                <w:szCs w:val="20"/>
+                <w:lang w:val="en-GB"/>
+              </w:rPr>
+            </w:pPr>
+            <w:r>
+              <w:rPr>
+                <w:color w:val="ED7D31" w:themeColor="accent2"/>
+                <w:sz w:val="20"/>
+                <w:szCs w:val="20"/>
+                <w:lang w:val="en-GB"/>
+              </w:rPr>
+              <w:t>List&lt;string&gt;childNodes</w:t>
+            </w:r>
+          </w:p>
+        </w:tc>
+        <w:tc>
+          <w:tcPr>
+            <w:tcW w:w="4095" w:type="dxa"/>
+            <w:tcBorders>
+              <w:left w:val="single" w:sz="12" w:space="0" w:color="auto"/>
+              <w:right w:val="single" w:sz="12" w:space="0" w:color="auto"/>
+            </w:tcBorders>
+          </w:tcPr>
+          <w:p>
+            <w:pPr>
+              <w:rPr>
+                <w:sz w:val="20"/>
+                <w:szCs w:val="20"/>
+                <w:lang w:val="en-GB"/>
+              </w:rPr>
+            </w:pPr>
+            <w:r>
+              <w:rPr>
+                <w:sz w:val="20"/>
+                <w:szCs w:val="20"/>
+                <w:lang w:val="en-GB"/>
+              </w:rPr>
+              <w:t>Contains the childNodes for every node</w:t>
+            </w:r>
+          </w:p>
+        </w:tc>
+      </w:tr>
+      <w:tr>
+        <w:tc>
+          <w:tcPr>
+            <w:tcW w:w="2112" w:type="dxa"/>
+            <w:tcBorders>
+              <w:left w:val="single" w:sz="12" w:space="0" w:color="auto"/>
+              <w:right w:val="single" w:sz="12" w:space="0" w:color="auto"/>
+            </w:tcBorders>
+          </w:tcPr>
+          <w:p>
+            <w:pPr>
+              <w:rPr>
+                <w:sz w:val="20"/>
+                <w:szCs w:val="20"/>
+                <w:lang w:val="en-GB"/>
+              </w:rPr>
+            </w:pPr>
+          </w:p>
+        </w:tc>
+        <w:tc>
+          <w:tcPr>
+            <w:tcW w:w="2835" w:type="dxa"/>
+            <w:tcBorders>
+              <w:left w:val="single" w:sz="12" w:space="0" w:color="auto"/>
+              <w:right w:val="single" w:sz="12" w:space="0" w:color="auto"/>
+            </w:tcBorders>
+          </w:tcPr>
+          <w:p>
+            <w:pPr>
+              <w:rPr>
+                <w:color w:val="ED7D31" w:themeColor="accent2"/>
+                <w:sz w:val="20"/>
+                <w:szCs w:val="20"/>
+                <w:lang w:val="en-GB"/>
+              </w:rPr>
+            </w:pPr>
+            <w:r>
+              <w:rPr>
+                <w:color w:val="ED7D31" w:themeColor="accent2"/>
+                <w:sz w:val="20"/>
+                <w:szCs w:val="20"/>
+                <w:lang w:val="en-GB"/>
+              </w:rPr>
+              <w:t>Rect storyRect</w:t>
+            </w:r>
+          </w:p>
+        </w:tc>
+        <w:tc>
+          <w:tcPr>
+            <w:tcW w:w="4095" w:type="dxa"/>
+            <w:tcBorders>
+              <w:left w:val="single" w:sz="12" w:space="0" w:color="auto"/>
+              <w:right w:val="single" w:sz="12" w:space="0" w:color="auto"/>
+            </w:tcBorders>
+          </w:tcPr>
+          <w:p>
+            <w:pPr>
+              <w:rPr>
+                <w:sz w:val="20"/>
+                <w:szCs w:val="20"/>
+                <w:lang w:val="en-GB"/>
+              </w:rPr>
+            </w:pPr>
+            <w:r>
+              <w:rPr>
+                <w:sz w:val="20"/>
+                <w:szCs w:val="20"/>
+                <w:lang w:val="en-GB"/>
+              </w:rPr>
+              <w:t>Rectang</w:t>
+            </w:r>
+            <w:r>
+              <w:rPr>
+                <w:sz w:val="20"/>
+                <w:szCs w:val="20"/>
+                <w:lang w:val="en-GB"/>
+              </w:rPr>
+              <w:t>le</w:t>
+            </w:r>
+            <w:r>
+              <w:rPr>
+                <w:sz w:val="20"/>
+                <w:szCs w:val="20"/>
+                <w:lang w:val="en-GB"/>
+              </w:rPr>
+              <w:t xml:space="preserve"> that contains the button and node information</w:t>
             </w:r>
           </w:p>
         </w:tc>
       </w:tr>
     </w:tbl>
-    <w:p>
-      <w:pPr>
-        <w:rPr>
-          <w:rStyle w:val="IntensiverVerweis"/>
-          <w:lang w:val="en-US"/>
-        </w:rPr>
-      </w:pPr>
-    </w:p>
     <w:p>
       <w:pPr>
         <w:rPr>
@@ -6725,6 +6771,16 @@
                 <w:szCs w:val="20"/>
                 <w:lang w:val="en-GB"/>
               </w:rPr>
+              <w:t>C</w:t>
+            </w:r>
+            <w:r>
+              <w:rPr>
+                <w:b/>
+                <w:bCs/>
+                <w:sz w:val="20"/>
+                <w:szCs w:val="20"/>
+                <w:lang w:val="en-GB"/>
+              </w:rPr>
               <w:t>lass</w:t>
             </w:r>
           </w:p>
@@ -6781,7 +6837,7 @@
                 <w:lang w:val="en-GB"/>
               </w:rPr>
             </w:pPr>
-            <w:bookmarkStart w:id="11" w:name="_Toc124003050"/>
+            <w:bookmarkStart w:id="12" w:name="_Toc124276006"/>
             <w:r>
               <w:rPr>
                 <w:bCs/>
@@ -6795,7 +6851,7 @@
               </w:rPr>
               <w:t>toryUI</w:t>
             </w:r>
-            <w:bookmarkEnd w:id="11"/>
+            <w:bookmarkEnd w:id="12"/>
           </w:p>
         </w:tc>
         <w:tc>
@@ -6822,24 +6878,24 @@
                 <w:szCs w:val="20"/>
                 <w:lang w:val="en-GB"/>
               </w:rPr>
-              <w:t>Logs Messages and Exceptions from other Classes.</w:t>
-            </w:r>
-          </w:p>
-          <w:p>
-            <w:pPr>
-              <w:rPr>
-                <w:sz w:val="20"/>
-                <w:szCs w:val="20"/>
-                <w:lang w:val="en-GB"/>
-              </w:rPr>
-            </w:pPr>
-            <w:r>
-              <w:rPr>
-                <w:sz w:val="20"/>
-                <w:szCs w:val="20"/>
-                <w:lang w:val="en-GB"/>
-              </w:rPr>
-              <w:t>Needs to be instantiated. (How-To in the Code Conventions Doc / Class)</w:t>
+              <w:t>Displays the Story</w:t>
+            </w:r>
+          </w:p>
+          <w:p>
+            <w:pPr>
+              <w:rPr>
+                <w:sz w:val="20"/>
+                <w:szCs w:val="20"/>
+                <w:lang w:val="en-GB"/>
+              </w:rPr>
+            </w:pPr>
+            <w:r>
+              <w:rPr>
+                <w:sz w:val="20"/>
+                <w:szCs w:val="20"/>
+                <w:lang w:val="en-GB"/>
+              </w:rPr>
+              <w:t>Takes the node information and puts in the Game objects so the Story can be played</w:t>
             </w:r>
           </w:p>
         </w:tc>
@@ -6973,24 +7029,25 @@
                 <w:szCs w:val="20"/>
                 <w:lang w:val="fr-CH"/>
               </w:rPr>
-              <w:t>Public GameLogger()</w:t>
-            </w:r>
-          </w:p>
-          <w:p>
-            <w:pPr>
-              <w:rPr>
+              <w:t>P</w:t>
+            </w:r>
+            <w:r>
+              <w:rPr>
+                <w:color w:val="ED7D31" w:themeColor="accent2"/>
                 <w:sz w:val="20"/>
                 <w:szCs w:val="20"/>
                 <w:lang w:val="fr-CH"/>
               </w:rPr>
-            </w:pPr>
-            <w:r>
-              <w:rPr>
+              <w:t>rivate void Start</w:t>
+            </w:r>
+            <w:r>
+              <w:rPr>
+                <w:color w:val="ED7D31" w:themeColor="accent2"/>
                 <w:sz w:val="20"/>
                 <w:szCs w:val="20"/>
                 <w:lang w:val="fr-CH"/>
               </w:rPr>
-              <w:t>string classname</w:t>
+              <w:t>()</w:t>
             </w:r>
           </w:p>
         </w:tc>
@@ -7017,16 +7074,43 @@
                 <w:szCs w:val="20"/>
                 <w:lang w:val="en-GB"/>
               </w:rPr>
-              <w:t>Constructor</w:t>
-            </w:r>
-            <w:r>
-              <w:rPr>
-                <w:sz w:val="20"/>
-                <w:szCs w:val="20"/>
-                <w:lang w:val="en-GB"/>
-              </w:rPr>
-              <w:br/>
-              <w:t>Takes the Classname as Parameter to create the Log File</w:t>
+              <w:t xml:space="preserve">When the Game starts, gets the story, adds the next Button click Event add calls </w:t>
+            </w:r>
+            <w:r>
+              <w:rPr>
+                <w:color w:val="ED7D31" w:themeColor="accent2"/>
+                <w:sz w:val="20"/>
+                <w:szCs w:val="20"/>
+                <w:lang w:val="en-GB"/>
+              </w:rPr>
+              <w:t>Updat</w:t>
+            </w:r>
+            <w:r>
+              <w:rPr>
+                <w:color w:val="ED7D31" w:themeColor="accent2"/>
+                <w:sz w:val="20"/>
+                <w:szCs w:val="20"/>
+                <w:lang w:val="en-GB"/>
+              </w:rPr>
+              <w:t>e</w:t>
+            </w:r>
+            <w:r>
+              <w:rPr>
+                <w:color w:val="ED7D31" w:themeColor="accent2"/>
+                <w:sz w:val="20"/>
+                <w:szCs w:val="20"/>
+                <w:lang w:val="en-GB"/>
+              </w:rPr>
+              <w:t>UI</w:t>
+            </w:r>
+            <w:r>
+              <w:rPr>
+                <w:color w:val="ED7D31" w:themeColor="accent2"/>
+                <w:sz w:val="20"/>
+                <w:szCs w:val="20"/>
+                <w:lang w:val="en-GB"/>
+              </w:rPr>
+              <w:t>()</w:t>
             </w:r>
           </w:p>
         </w:tc>
@@ -7074,24 +7158,25 @@
                 <w:szCs w:val="20"/>
                 <w:lang w:val="en-GB"/>
               </w:rPr>
-              <w:t>Private void CreateLogFile()</w:t>
-            </w:r>
-          </w:p>
-          <w:p>
-            <w:pPr>
-              <w:rPr>
-                <w:sz w:val="20"/>
-                <w:szCs w:val="20"/>
-                <w:lang w:val="en-GB"/>
-              </w:rPr>
-            </w:pPr>
-            <w:r>
-              <w:rPr>
-                <w:sz w:val="20"/>
-                <w:szCs w:val="20"/>
-                <w:lang w:val="en-GB"/>
-              </w:rPr>
-              <w:t>string classname</w:t>
+              <w:t xml:space="preserve">Private void </w:t>
+            </w:r>
+            <w:r>
+              <w:rPr>
+                <w:color w:val="ED7D31" w:themeColor="accent2"/>
+                <w:sz w:val="20"/>
+                <w:szCs w:val="20"/>
+                <w:lang w:val="en-GB"/>
+              </w:rPr>
+              <w:t>Next</w:t>
+            </w:r>
+            <w:r>
+              <w:rPr>
+                <w:color w:val="ED7D31" w:themeColor="accent2"/>
+                <w:sz w:val="20"/>
+                <w:szCs w:val="20"/>
+                <w:lang w:val="en-GB"/>
+              </w:rPr>
+              <w:t>()</w:t>
             </w:r>
           </w:p>
         </w:tc>
@@ -7108,25 +7193,16 @@
               <w:rPr>
                 <w:sz w:val="20"/>
                 <w:szCs w:val="20"/>
-                <w:lang w:val="en-GB"/>
-              </w:rPr>
-            </w:pPr>
-            <w:r>
-              <w:rPr>
-                <w:sz w:val="20"/>
-                <w:szCs w:val="20"/>
-                <w:lang w:val="en-GB"/>
-              </w:rPr>
-              <w:t>Creates a Log File with the name of the Class</w:t>
-            </w:r>
-            <w:r>
-              <w:rPr>
-                <w:sz w:val="20"/>
-                <w:szCs w:val="20"/>
-                <w:lang w:val="en-GB"/>
-              </w:rPr>
-              <w:br/>
-              <w:t>Name of the Class</w:t>
+                <w:lang w:val="en-US"/>
+              </w:rPr>
+            </w:pPr>
+            <w:r>
+              <w:rPr>
+                <w:sz w:val="20"/>
+                <w:szCs w:val="20"/>
+                <w:lang w:val="en-US"/>
+              </w:rPr>
+              <w:t>When the next button is clicked, it loads the next part of the story</w:t>
             </w:r>
           </w:p>
         </w:tc>
@@ -7183,7 +7259,7 @@
                 <w:szCs w:val="20"/>
                 <w:lang w:val="en-GB"/>
               </w:rPr>
-              <w:t>LogEntry</w:t>
+              <w:t>UpdateUI</w:t>
             </w:r>
             <w:r>
               <w:rPr>
@@ -7195,67 +7271,6 @@
               <w:t>()</w:t>
             </w:r>
           </w:p>
-          <w:p>
-            <w:pPr>
-              <w:rPr>
-                <w:color w:val="ED7D31" w:themeColor="accent2"/>
-                <w:sz w:val="20"/>
-                <w:szCs w:val="20"/>
-                <w:lang w:val="en-GB"/>
-              </w:rPr>
-            </w:pPr>
-          </w:p>
-          <w:p>
-            <w:pPr>
-              <w:rPr>
-                <w:sz w:val="20"/>
-                <w:szCs w:val="20"/>
-                <w:lang w:val="en-GB"/>
-              </w:rPr>
-            </w:pPr>
-            <w:r>
-              <w:rPr>
-                <w:sz w:val="20"/>
-                <w:szCs w:val="20"/>
-                <w:lang w:val="en-GB"/>
-              </w:rPr>
-              <w:t>string type</w:t>
-            </w:r>
-          </w:p>
-          <w:p>
-            <w:pPr>
-              <w:rPr>
-                <w:sz w:val="20"/>
-                <w:szCs w:val="20"/>
-                <w:lang w:val="en-GB"/>
-              </w:rPr>
-            </w:pPr>
-            <w:r>
-              <w:rPr>
-                <w:sz w:val="20"/>
-                <w:szCs w:val="20"/>
-                <w:lang w:val="en-GB"/>
-              </w:rPr>
-              <w:t>string message</w:t>
-            </w:r>
-          </w:p>
-          <w:p>
-            <w:pPr>
-              <w:rPr>
-                <w:sz w:val="20"/>
-                <w:szCs w:val="20"/>
-                <w:lang w:val="en-GB"/>
-              </w:rPr>
-            </w:pPr>
-            <w:r>
-              <w:rPr>
-                <w:sz w:val="20"/>
-                <w:szCs w:val="20"/>
-                <w:lang w:val="en-GB"/>
-              </w:rPr>
-              <w:t>int lineNumber</w:t>
-            </w:r>
-          </w:p>
         </w:tc>
         <w:tc>
           <w:tcPr>
@@ -7270,67 +7285,16 @@
               <w:rPr>
                 <w:sz w:val="20"/>
                 <w:szCs w:val="20"/>
-                <w:lang w:val="en-GB"/>
-              </w:rPr>
-            </w:pPr>
-            <w:r>
-              <w:rPr>
-                <w:sz w:val="20"/>
-                <w:szCs w:val="20"/>
-                <w:lang w:val="en-GB"/>
-              </w:rPr>
-              <w:t>Creates a new Log Entry by creating a new Log Event Object</w:t>
-            </w:r>
-          </w:p>
-          <w:p>
-            <w:pPr>
-              <w:rPr>
-                <w:sz w:val="20"/>
-                <w:szCs w:val="20"/>
-                <w:lang w:val="en-GB"/>
-              </w:rPr>
-            </w:pPr>
-            <w:r>
-              <w:rPr>
-                <w:sz w:val="20"/>
-                <w:szCs w:val="20"/>
-                <w:lang w:val="en-GB"/>
-              </w:rPr>
-              <w:t>Type of Log (Exception, Information,  Log, ...)</w:t>
-            </w:r>
-          </w:p>
-          <w:p>
-            <w:pPr>
-              <w:rPr>
-                <w:sz w:val="20"/>
-                <w:szCs w:val="20"/>
-                <w:lang w:val="en-GB"/>
-              </w:rPr>
-            </w:pPr>
-            <w:r>
-              <w:rPr>
-                <w:sz w:val="20"/>
-                <w:szCs w:val="20"/>
-                <w:lang w:val="en-GB"/>
-              </w:rPr>
-              <w:t>Message or Exception message to log</w:t>
-            </w:r>
-          </w:p>
-          <w:p>
-            <w:pPr>
-              <w:rPr>
-                <w:sz w:val="20"/>
-                <w:szCs w:val="20"/>
-                <w:lang w:val="en-GB"/>
-              </w:rPr>
-            </w:pPr>
-            <w:r>
-              <w:rPr>
-                <w:sz w:val="20"/>
-                <w:szCs w:val="20"/>
-                <w:lang w:val="en-GB"/>
-              </w:rPr>
-              <w:t>Linenumber  where the Log happens</w:t>
+                <w:lang w:val="en-US"/>
+              </w:rPr>
+            </w:pPr>
+            <w:r>
+              <w:rPr>
+                <w:sz w:val="20"/>
+                <w:szCs w:val="20"/>
+                <w:lang w:val="en-US"/>
+              </w:rPr>
+              <w:t>Updates the Story, loads the next part of story and the choices nodes</w:t>
             </w:r>
           </w:p>
         </w:tc>
@@ -7389,7 +7353,7 @@
                 <w:szCs w:val="20"/>
                 <w:lang w:val="en-GB"/>
               </w:rPr>
-              <w:t>AddLogEntry</w:t>
+              <w:t>NextChapter</w:t>
             </w:r>
             <w:r>
               <w:rPr>
@@ -7401,24 +7365,6 @@
               <w:t>()</w:t>
             </w:r>
           </w:p>
-          <w:p>
-            <w:pPr>
-              <w:rPr>
-                <w:color w:val="ED7D31" w:themeColor="accent2"/>
-                <w:sz w:val="20"/>
-                <w:szCs w:val="20"/>
-                <w:lang w:val="en-GB"/>
-              </w:rPr>
-            </w:pPr>
-            <w:r>
-              <w:rPr>
-                <w:sz w:val="20"/>
-                <w:szCs w:val="20"/>
-                <w:lang w:val="en-GB"/>
-              </w:rPr>
-              <w:t>LogEvent log</w:t>
-            </w:r>
-          </w:p>
         </w:tc>
         <w:tc>
           <w:tcPr>
@@ -7434,34 +7380,85 @@
               <w:rPr>
                 <w:sz w:val="20"/>
                 <w:szCs w:val="20"/>
-                <w:lang w:val="en-GB"/>
-              </w:rPr>
-            </w:pPr>
-            <w:r>
-              <w:rPr>
-                <w:sz w:val="20"/>
-                <w:szCs w:val="20"/>
-                <w:lang w:val="en-GB"/>
-              </w:rPr>
-              <w:t>Appends a new Log to the Log File</w:t>
-            </w:r>
-            <w:r>
-              <w:rPr>
-                <w:sz w:val="20"/>
-                <w:szCs w:val="20"/>
-                <w:lang w:val="en-GB"/>
-              </w:rPr>
-              <w:br/>
-              <w:t xml:space="preserve">Log Event Object, created in </w:t>
-            </w:r>
-            <w:r>
-              <w:rPr>
-                <w:color w:val="ED7D31" w:themeColor="accent2"/>
-                <w:sz w:val="20"/>
-                <w:szCs w:val="20"/>
-                <w:lang w:val="en-GB"/>
-              </w:rPr>
-              <w:t>LogEntry()</w:t>
+                <w:lang w:val="en-US"/>
+              </w:rPr>
+            </w:pPr>
+            <w:r>
+              <w:rPr>
+                <w:sz w:val="20"/>
+                <w:szCs w:val="20"/>
+                <w:lang w:val="en-US"/>
+              </w:rPr>
+              <w:t xml:space="preserve">Loads the next Chapter when the </w:t>
+            </w:r>
+            <w:r>
+              <w:rPr>
+                <w:color w:val="0070C0"/>
+                <w:sz w:val="20"/>
+                <w:szCs w:val="20"/>
+                <w:lang w:val="en-US"/>
+              </w:rPr>
+              <w:t>End</w:t>
+            </w:r>
+            <w:r>
+              <w:rPr>
+                <w:color w:val="0070C0"/>
+                <w:sz w:val="20"/>
+                <w:szCs w:val="20"/>
+                <w:lang w:val="en-US"/>
+              </w:rPr>
+              <w:t>O</w:t>
+            </w:r>
+            <w:r>
+              <w:rPr>
+                <w:color w:val="0070C0"/>
+                <w:sz w:val="20"/>
+                <w:szCs w:val="20"/>
+                <w:lang w:val="en-US"/>
+              </w:rPr>
+              <w:t xml:space="preserve">fChapter </w:t>
+            </w:r>
+            <w:r>
+              <w:rPr>
+                <w:sz w:val="20"/>
+                <w:szCs w:val="20"/>
+                <w:lang w:val="en-US"/>
+              </w:rPr>
+              <w:t>node is reached</w:t>
+            </w:r>
+            <w:r>
+              <w:rPr>
+                <w:sz w:val="20"/>
+                <w:szCs w:val="20"/>
+                <w:lang w:val="en-US"/>
+              </w:rPr>
+              <w:t xml:space="preserve">, or the GameOver Screen when the </w:t>
+            </w:r>
+            <w:r>
+              <w:rPr>
+                <w:color w:val="4472C4" w:themeColor="accent1"/>
+                <w:sz w:val="20"/>
+                <w:szCs w:val="20"/>
+                <w:lang w:val="en-US"/>
+              </w:rPr>
+              <w:t>GameOver</w:t>
+            </w:r>
+            <w:r>
+              <w:rPr>
+                <w:color w:val="4472C4" w:themeColor="accent1"/>
+                <w:sz w:val="20"/>
+                <w:szCs w:val="20"/>
+                <w:lang w:val="en-US"/>
+              </w:rPr>
+              <w:t xml:space="preserve"> </w:t>
+            </w:r>
+            <w:r>
+              <w:rPr>
+                <w:sz w:val="20"/>
+                <w:szCs w:val="20"/>
+                <w:lang w:val="en-US"/>
+              </w:rPr>
+              <w:t>node is reached</w:t>
             </w:r>
           </w:p>
         </w:tc>
@@ -7510,7 +7507,7 @@
                 <w:szCs w:val="20"/>
                 <w:lang w:val="en-GB"/>
               </w:rPr>
-              <w:t>RemoveLogEntry</w:t>
+              <w:t>BuildChoiceList</w:t>
             </w:r>
             <w:r>
               <w:rPr>
@@ -7522,42 +7519,6 @@
               <w:t>()</w:t>
             </w:r>
           </w:p>
-          <w:p>
-            <w:pPr>
-              <w:rPr>
-                <w:sz w:val="20"/>
-                <w:szCs w:val="20"/>
-                <w:lang w:val="en-GB"/>
-              </w:rPr>
-            </w:pPr>
-          </w:p>
-          <w:p>
-            <w:pPr>
-              <w:rPr>
-                <w:sz w:val="20"/>
-                <w:szCs w:val="20"/>
-                <w:lang w:val="en-GB"/>
-              </w:rPr>
-            </w:pPr>
-          </w:p>
-          <w:p>
-            <w:pPr>
-              <w:rPr>
-                <w:color w:val="ED7D31" w:themeColor="accent2"/>
-                <w:sz w:val="20"/>
-                <w:szCs w:val="20"/>
-                <w:lang w:val="en-GB"/>
-              </w:rPr>
-            </w:pPr>
-            <w:r>
-              <w:rPr>
-                <w:sz w:val="20"/>
-                <w:szCs w:val="20"/>
-                <w:lang w:val="en-GB"/>
-              </w:rPr>
-              <w:t>LogEvent log</w:t>
-            </w:r>
-          </w:p>
         </w:tc>
         <w:tc>
           <w:tcPr>
@@ -7568,67 +7529,16 @@
               <w:rPr>
                 <w:sz w:val="20"/>
                 <w:szCs w:val="20"/>
-                <w:lang w:val="en-GB"/>
-              </w:rPr>
-            </w:pPr>
-            <w:r>
-              <w:rPr>
-                <w:sz w:val="20"/>
-                <w:szCs w:val="20"/>
-                <w:lang w:val="en-GB"/>
-              </w:rPr>
-              <w:t xml:space="preserve">Removes all Log Entries that are older than 5 days. This Method is automatically called whenever </w:t>
-            </w:r>
-            <w:r>
-              <w:rPr>
-                <w:color w:val="ED7D31" w:themeColor="accent2"/>
-                <w:sz w:val="20"/>
-                <w:szCs w:val="20"/>
-                <w:lang w:val="en-GB"/>
-              </w:rPr>
-              <w:t>AddLogEntry()</w:t>
-            </w:r>
-            <w:r>
-              <w:rPr>
-                <w:color w:val="ED7D31" w:themeColor="accent2"/>
-                <w:sz w:val="20"/>
-                <w:szCs w:val="20"/>
-                <w:lang w:val="en-GB"/>
-              </w:rPr>
-              <w:t xml:space="preserve"> </w:t>
-            </w:r>
-            <w:r>
-              <w:rPr>
-                <w:sz w:val="20"/>
-                <w:szCs w:val="20"/>
-                <w:lang w:val="en-GB"/>
-              </w:rPr>
-              <w:t>is called</w:t>
-            </w:r>
-            <w:r>
-              <w:rPr>
-                <w:sz w:val="20"/>
-                <w:szCs w:val="20"/>
-                <w:lang w:val="en-GB"/>
-              </w:rPr>
-              <w:t>.</w:t>
-            </w:r>
-          </w:p>
-          <w:p>
-            <w:pPr>
-              <w:rPr>
-                <w:sz w:val="20"/>
-                <w:szCs w:val="20"/>
-                <w:lang w:val="en-GB"/>
-              </w:rPr>
-            </w:pPr>
-            <w:r>
-              <w:rPr>
-                <w:sz w:val="20"/>
-                <w:szCs w:val="20"/>
-                <w:lang w:val="en-GB"/>
-              </w:rPr>
-              <w:t>Path of the Log File</w:t>
+                <w:lang w:val="en-US"/>
+              </w:rPr>
+            </w:pPr>
+            <w:r>
+              <w:rPr>
+                <w:sz w:val="20"/>
+                <w:szCs w:val="20"/>
+                <w:lang w:val="en-US"/>
+              </w:rPr>
+              <w:t>Builds the choice list, depending on the count of the nodes</w:t>
             </w:r>
           </w:p>
         </w:tc>
@@ -8050,7 +7960,7 @@
   <w:style w:type="paragraph" w:default="1" w:styleId="Standard">
     <w:name w:val="Normal"/>
     <w:qFormat/>
-    <w:rsid w:val="00574AA8"/>
+    <w:rsid w:val="00752A56"/>
   </w:style>
   <w:style w:type="paragraph" w:styleId="berschrift1">
     <w:name w:val="heading 1"/>

</xml_diff>

<commit_message>
Documentation completed with SaveManager and GameData Comments and Clean Code
</commit_message>
<xml_diff>
--- a/Project Documentation/Class Documenation.docx
+++ b/Project Documentation/Class Documenation.docx
@@ -194,7 +194,6 @@
           <w:p>
             <w:pPr>
               <w:pStyle w:val="berschrift3"/>
-              <w:outlineLvl w:val="2"/>
               <w:rPr>
                 <w:sz w:val="20"/>
                 <w:szCs w:val="20"/>
@@ -695,12 +694,16 @@
       <w:pPr>
         <w:rPr>
           <w:color w:val="ED7D31" w:themeColor="accent2"/>
+          <w:sz w:val="20"/>
+          <w:szCs w:val="20"/>
           <w:lang w:val="en-GB"/>
         </w:rPr>
       </w:pPr>
       <w:r>
         <w:rPr>
           <w:color w:val="ED7D31" w:themeColor="accent2"/>
+          <w:sz w:val="20"/>
+          <w:szCs w:val="20"/>
           <w:lang w:val="en-GB"/>
         </w:rPr>
         <w:t>Methodnames()</w:t>
@@ -710,12 +713,16 @@
       <w:pPr>
         <w:rPr>
           <w:color w:val="4472C4" w:themeColor="accent1"/>
+          <w:sz w:val="20"/>
+          <w:szCs w:val="20"/>
           <w:lang w:val="en-GB"/>
         </w:rPr>
       </w:pPr>
       <w:r>
         <w:rPr>
           <w:color w:val="4472C4" w:themeColor="accent1"/>
+          <w:sz w:val="20"/>
+          <w:szCs w:val="20"/>
           <w:lang w:val="en-GB"/>
         </w:rPr>
         <w:t>Inherit or Interface</w:t>
@@ -723,6 +730,8 @@
       <w:r>
         <w:rPr>
           <w:color w:val="4472C4" w:themeColor="accent1"/>
+          <w:sz w:val="20"/>
+          <w:szCs w:val="20"/>
           <w:lang w:val="en-GB"/>
         </w:rPr>
         <w:t>, Code</w:t>
@@ -754,6 +763,24 @@
           <w:lang w:val="en-GB"/>
         </w:rPr>
         <w:t>, Overload</w:t>
+      </w:r>
+      <w:r>
+        <w:rPr>
+          <w:color w:val="FF0000"/>
+          <w:sz w:val="20"/>
+          <w:szCs w:val="20"/>
+          <w:lang w:val="en-GB"/>
+        </w:rPr>
+        <w:t>, Object-Class</w:t>
+      </w:r>
+      <w:r>
+        <w:rPr>
+          <w:color w:val="FF0000"/>
+          <w:sz w:val="20"/>
+          <w:szCs w:val="20"/>
+          <w:lang w:val="en-GB"/>
+        </w:rPr>
+        <w:t>, Click_Event</w:t>
       </w:r>
     </w:p>
     <w:p>
@@ -1648,7 +1675,6 @@
           <w:p>
             <w:pPr>
               <w:pStyle w:val="berschrift3"/>
-              <w:outlineLvl w:val="2"/>
               <w:rPr>
                 <w:lang w:val="en-GB"/>
               </w:rPr>
@@ -2676,7 +2702,6 @@
           <w:p>
             <w:pPr>
               <w:pStyle w:val="berschrift3"/>
-              <w:outlineLvl w:val="2"/>
               <w:rPr>
                 <w:lang w:val="de-DE"/>
               </w:rPr>
@@ -3819,7 +3844,6 @@
           <w:p>
             <w:pPr>
               <w:pStyle w:val="berschrift3"/>
-              <w:outlineLvl w:val="2"/>
               <w:rPr>
                 <w:lang w:val="en-GB"/>
               </w:rPr>
@@ -4208,6 +4232,25 @@
           <w:p>
             <w:pPr>
               <w:rPr>
+                <w:color w:val="FF0000"/>
+                <w:sz w:val="20"/>
+                <w:szCs w:val="20"/>
+                <w:lang w:val="en-GB"/>
+              </w:rPr>
+            </w:pPr>
+            <w:r>
+              <w:rPr>
+                <w:color w:val="FF0000"/>
+                <w:sz w:val="20"/>
+                <w:szCs w:val="20"/>
+                <w:lang w:val="en-GB"/>
+              </w:rPr>
+              <w:t>Event Function</w:t>
+            </w:r>
+          </w:p>
+          <w:p>
+            <w:pPr>
+              <w:rPr>
                 <w:sz w:val="20"/>
                 <w:szCs w:val="20"/>
                 <w:lang w:val="en-GB"/>
@@ -4250,25 +4293,6 @@
               <w:right w:val="single" w:sz="12" w:space="0" w:color="auto"/>
             </w:tcBorders>
           </w:tcPr>
-          <w:p>
-            <w:pPr>
-              <w:rPr>
-                <w:color w:val="FF0000"/>
-                <w:sz w:val="20"/>
-                <w:szCs w:val="20"/>
-                <w:lang w:val="en-GB"/>
-              </w:rPr>
-            </w:pPr>
-            <w:r>
-              <w:rPr>
-                <w:color w:val="FF0000"/>
-                <w:sz w:val="20"/>
-                <w:szCs w:val="20"/>
-                <w:lang w:val="en-GB"/>
-              </w:rPr>
-              <w:t>Event Function</w:t>
-            </w:r>
-          </w:p>
           <w:p>
             <w:pPr>
               <w:rPr>
@@ -5019,6 +5043,753 @@
                 <w:lang w:val="en-US"/>
               </w:rPr>
               <w:t>he nodes.</w:t>
+            </w:r>
+          </w:p>
+        </w:tc>
+      </w:tr>
+    </w:tbl>
+    <w:p>
+      <w:pPr>
+        <w:rPr>
+          <w:rStyle w:val="IntensiverVerweis"/>
+          <w:lang w:val="en-US"/>
+        </w:rPr>
+      </w:pPr>
+    </w:p>
+    <w:p>
+      <w:pPr>
+        <w:rPr>
+          <w:rStyle w:val="IntensiverVerweis"/>
+          <w:lang w:val="en-US"/>
+        </w:rPr>
+      </w:pPr>
+    </w:p>
+    <w:tbl>
+      <w:tblPr>
+        <w:tblStyle w:val="Tabellenraster"/>
+        <w:tblW w:w="0" w:type="auto"/>
+        <w:tblLook w:val="04A0" w:firstRow="1" w:lastRow="0" w:firstColumn="1" w:lastColumn="0" w:noHBand="0" w:noVBand="1"/>
+      </w:tblPr>
+      <w:tblGrid>
+        <w:gridCol w:w="2112"/>
+        <w:gridCol w:w="2835"/>
+        <w:gridCol w:w="4095"/>
+      </w:tblGrid>
+      <w:tr>
+        <w:tc>
+          <w:tcPr>
+            <w:tcW w:w="2112" w:type="dxa"/>
+            <w:tcBorders>
+              <w:top w:val="single" w:sz="12" w:space="0" w:color="auto"/>
+              <w:left w:val="single" w:sz="12" w:space="0" w:color="auto"/>
+              <w:right w:val="single" w:sz="12" w:space="0" w:color="auto"/>
+            </w:tcBorders>
+          </w:tcPr>
+          <w:p>
+            <w:pPr>
+              <w:rPr>
+                <w:b/>
+                <w:bCs/>
+                <w:sz w:val="20"/>
+                <w:szCs w:val="20"/>
+                <w:lang w:val="en-GB"/>
+              </w:rPr>
+            </w:pPr>
+            <w:r>
+              <w:rPr>
+                <w:b/>
+                <w:bCs/>
+                <w:sz w:val="20"/>
+                <w:szCs w:val="20"/>
+                <w:lang w:val="en-GB"/>
+              </w:rPr>
+              <w:lastRenderedPageBreak/>
+              <w:t>C</w:t>
+            </w:r>
+            <w:r>
+              <w:rPr>
+                <w:b/>
+                <w:bCs/>
+                <w:sz w:val="20"/>
+                <w:szCs w:val="20"/>
+                <w:lang w:val="en-GB"/>
+              </w:rPr>
+              <w:t>lass</w:t>
+            </w:r>
+          </w:p>
+        </w:tc>
+        <w:tc>
+          <w:tcPr>
+            <w:tcW w:w="6930" w:type="dxa"/>
+            <w:gridSpan w:val="2"/>
+            <w:tcBorders>
+              <w:top w:val="single" w:sz="12" w:space="0" w:color="auto"/>
+              <w:left w:val="single" w:sz="12" w:space="0" w:color="auto"/>
+              <w:right w:val="single" w:sz="12" w:space="0" w:color="auto"/>
+            </w:tcBorders>
+          </w:tcPr>
+          <w:p>
+            <w:pPr>
+              <w:rPr>
+                <w:b/>
+                <w:bCs/>
+                <w:sz w:val="20"/>
+                <w:szCs w:val="20"/>
+                <w:lang w:val="en-GB"/>
+              </w:rPr>
+            </w:pPr>
+            <w:r>
+              <w:rPr>
+                <w:b/>
+                <w:bCs/>
+                <w:sz w:val="20"/>
+                <w:szCs w:val="20"/>
+                <w:lang w:val="en-GB"/>
+              </w:rPr>
+              <w:t>Description</w:t>
+            </w:r>
+          </w:p>
+        </w:tc>
+      </w:tr>
+      <w:tr>
+        <w:tc>
+          <w:tcPr>
+            <w:tcW w:w="2112" w:type="dxa"/>
+            <w:tcBorders>
+              <w:left w:val="single" w:sz="12" w:space="0" w:color="auto"/>
+              <w:bottom w:val="single" w:sz="12" w:space="0" w:color="auto"/>
+              <w:right w:val="single" w:sz="12" w:space="0" w:color="auto"/>
+            </w:tcBorders>
+          </w:tcPr>
+          <w:p>
+            <w:pPr>
+              <w:pStyle w:val="berschrift3"/>
+              <w:rPr>
+                <w:lang w:val="en-GB"/>
+              </w:rPr>
+            </w:pPr>
+            <w:bookmarkStart w:id="10" w:name="_Toc124276004"/>
+            <w:r>
+              <w:rPr>
+                <w:lang w:val="en-GB"/>
+              </w:rPr>
+              <w:t>StoryHolder</w:t>
+            </w:r>
+            <w:bookmarkEnd w:id="10"/>
+          </w:p>
+        </w:tc>
+        <w:tc>
+          <w:tcPr>
+            <w:tcW w:w="6930" w:type="dxa"/>
+            <w:gridSpan w:val="2"/>
+            <w:tcBorders>
+              <w:left w:val="single" w:sz="12" w:space="0" w:color="auto"/>
+              <w:bottom w:val="single" w:sz="12" w:space="0" w:color="auto"/>
+              <w:right w:val="single" w:sz="12" w:space="0" w:color="auto"/>
+            </w:tcBorders>
+          </w:tcPr>
+          <w:p>
+            <w:pPr>
+              <w:rPr>
+                <w:sz w:val="20"/>
+                <w:szCs w:val="20"/>
+                <w:lang w:val="en-GB"/>
+              </w:rPr>
+            </w:pPr>
+            <w:r>
+              <w:rPr>
+                <w:sz w:val="20"/>
+                <w:szCs w:val="20"/>
+                <w:lang w:val="en-GB"/>
+              </w:rPr>
+              <w:t>This class returns the next choices nodes or the next story node according to the Story Files.</w:t>
+            </w:r>
+            <w:r>
+              <w:rPr>
+                <w:sz w:val="20"/>
+                <w:szCs w:val="20"/>
+                <w:lang w:val="en-GB"/>
+              </w:rPr>
+              <w:t xml:space="preserve"> Provides information about the next nodes</w:t>
+            </w:r>
+            <w:r>
+              <w:rPr>
+                <w:sz w:val="20"/>
+                <w:szCs w:val="20"/>
+                <w:lang w:val="en-GB"/>
+              </w:rPr>
+              <w:t>.</w:t>
+            </w:r>
+          </w:p>
+          <w:p>
+            <w:pPr>
+              <w:rPr>
+                <w:sz w:val="20"/>
+                <w:szCs w:val="20"/>
+                <w:lang w:val="en-GB"/>
+              </w:rPr>
+            </w:pPr>
+            <w:r>
+              <w:rPr>
+                <w:sz w:val="20"/>
+                <w:szCs w:val="20"/>
+                <w:lang w:val="en-GB"/>
+              </w:rPr>
+              <w:t>Contains a lot of Getters like IsRootNode, IsEndOfChapter, IsGameOver, …</w:t>
+            </w:r>
+          </w:p>
+        </w:tc>
+      </w:tr>
+      <w:tr>
+        <w:tc>
+          <w:tcPr>
+            <w:tcW w:w="2112" w:type="dxa"/>
+            <w:tcBorders>
+              <w:top w:val="single" w:sz="12" w:space="0" w:color="auto"/>
+              <w:left w:val="single" w:sz="12" w:space="0" w:color="auto"/>
+              <w:right w:val="single" w:sz="12" w:space="0" w:color="auto"/>
+            </w:tcBorders>
+          </w:tcPr>
+          <w:p>
+            <w:pPr>
+              <w:rPr>
+                <w:sz w:val="20"/>
+                <w:szCs w:val="20"/>
+                <w:lang w:val="en-GB"/>
+              </w:rPr>
+            </w:pPr>
+          </w:p>
+        </w:tc>
+        <w:tc>
+          <w:tcPr>
+            <w:tcW w:w="2835" w:type="dxa"/>
+            <w:tcBorders>
+              <w:top w:val="single" w:sz="12" w:space="0" w:color="auto"/>
+              <w:left w:val="single" w:sz="12" w:space="0" w:color="auto"/>
+              <w:bottom w:val="single" w:sz="12" w:space="0" w:color="auto"/>
+              <w:right w:val="single" w:sz="12" w:space="0" w:color="auto"/>
+            </w:tcBorders>
+          </w:tcPr>
+          <w:p>
+            <w:pPr>
+              <w:rPr>
+                <w:b/>
+                <w:bCs/>
+                <w:sz w:val="20"/>
+                <w:szCs w:val="20"/>
+                <w:lang w:val="en-GB"/>
+              </w:rPr>
+            </w:pPr>
+            <w:r>
+              <w:rPr>
+                <w:b/>
+                <w:bCs/>
+                <w:sz w:val="20"/>
+                <w:szCs w:val="20"/>
+                <w:lang w:val="en-GB"/>
+              </w:rPr>
+              <w:t>Method</w:t>
+            </w:r>
+          </w:p>
+        </w:tc>
+        <w:tc>
+          <w:tcPr>
+            <w:tcW w:w="4095" w:type="dxa"/>
+            <w:tcBorders>
+              <w:top w:val="single" w:sz="12" w:space="0" w:color="auto"/>
+              <w:left w:val="single" w:sz="12" w:space="0" w:color="auto"/>
+              <w:bottom w:val="single" w:sz="12" w:space="0" w:color="auto"/>
+              <w:right w:val="single" w:sz="12" w:space="0" w:color="auto"/>
+            </w:tcBorders>
+          </w:tcPr>
+          <w:p>
+            <w:pPr>
+              <w:rPr>
+                <w:b/>
+                <w:bCs/>
+                <w:sz w:val="20"/>
+                <w:szCs w:val="20"/>
+                <w:lang w:val="en-GB"/>
+              </w:rPr>
+            </w:pPr>
+            <w:r>
+              <w:rPr>
+                <w:b/>
+                <w:bCs/>
+                <w:sz w:val="20"/>
+                <w:szCs w:val="20"/>
+                <w:lang w:val="en-GB"/>
+              </w:rPr>
+              <w:t>Description</w:t>
+            </w:r>
+          </w:p>
+        </w:tc>
+      </w:tr>
+      <w:tr>
+        <w:tc>
+          <w:tcPr>
+            <w:tcW w:w="2112" w:type="dxa"/>
+            <w:tcBorders>
+              <w:left w:val="single" w:sz="12" w:space="0" w:color="auto"/>
+              <w:right w:val="single" w:sz="12" w:space="0" w:color="auto"/>
+            </w:tcBorders>
+          </w:tcPr>
+          <w:p>
+            <w:pPr>
+              <w:rPr>
+                <w:color w:val="FF0000"/>
+                <w:sz w:val="20"/>
+                <w:szCs w:val="20"/>
+                <w:lang w:val="en-GB"/>
+              </w:rPr>
+            </w:pPr>
+            <w:r>
+              <w:rPr>
+                <w:color w:val="FF0000"/>
+                <w:sz w:val="20"/>
+                <w:szCs w:val="20"/>
+                <w:lang w:val="en-GB"/>
+              </w:rPr>
+              <w:t>Event Function</w:t>
+            </w:r>
+          </w:p>
+          <w:p>
+            <w:pPr>
+              <w:rPr>
+                <w:sz w:val="20"/>
+                <w:szCs w:val="20"/>
+                <w:lang w:val="en-GB"/>
+              </w:rPr>
+            </w:pPr>
+          </w:p>
+        </w:tc>
+        <w:tc>
+          <w:tcPr>
+            <w:tcW w:w="2835" w:type="dxa"/>
+            <w:tcBorders>
+              <w:top w:val="single" w:sz="12" w:space="0" w:color="auto"/>
+              <w:left w:val="single" w:sz="12" w:space="0" w:color="auto"/>
+              <w:right w:val="single" w:sz="12" w:space="0" w:color="auto"/>
+            </w:tcBorders>
+          </w:tcPr>
+          <w:p>
+            <w:pPr>
+              <w:rPr>
+                <w:color w:val="ED7D31" w:themeColor="accent2"/>
+                <w:sz w:val="20"/>
+                <w:szCs w:val="20"/>
+                <w:lang w:val="fr-CH"/>
+              </w:rPr>
+            </w:pPr>
+            <w:r>
+              <w:rPr>
+                <w:color w:val="ED7D31" w:themeColor="accent2"/>
+                <w:sz w:val="20"/>
+                <w:szCs w:val="20"/>
+                <w:lang w:val="fr-CH"/>
+              </w:rPr>
+              <w:t>P</w:t>
+            </w:r>
+            <w:r>
+              <w:rPr>
+                <w:color w:val="ED7D31" w:themeColor="accent2"/>
+                <w:sz w:val="20"/>
+                <w:szCs w:val="20"/>
+                <w:lang w:val="fr-CH"/>
+              </w:rPr>
+              <w:t xml:space="preserve">rivate </w:t>
+            </w:r>
+            <w:r>
+              <w:rPr>
+                <w:color w:val="ED7D31" w:themeColor="accent2"/>
+                <w:sz w:val="20"/>
+                <w:szCs w:val="20"/>
+                <w:lang w:val="fr-CH"/>
+              </w:rPr>
+              <w:t>Start</w:t>
+            </w:r>
+            <w:r>
+              <w:rPr>
+                <w:color w:val="ED7D31" w:themeColor="accent2"/>
+                <w:sz w:val="20"/>
+                <w:szCs w:val="20"/>
+                <w:lang w:val="fr-CH"/>
+              </w:rPr>
+              <w:t>()</w:t>
+            </w:r>
+          </w:p>
+          <w:p>
+            <w:pPr>
+              <w:rPr>
+                <w:sz w:val="20"/>
+                <w:szCs w:val="20"/>
+                <w:lang w:val="fr-CH"/>
+              </w:rPr>
+            </w:pPr>
+            <w:r>
+              <w:rPr>
+                <w:sz w:val="20"/>
+                <w:szCs w:val="20"/>
+                <w:lang w:val="fr-CH"/>
+              </w:rPr>
+              <w:t>string classname</w:t>
+            </w:r>
+          </w:p>
+        </w:tc>
+        <w:tc>
+          <w:tcPr>
+            <w:tcW w:w="4095" w:type="dxa"/>
+            <w:tcBorders>
+              <w:top w:val="single" w:sz="12" w:space="0" w:color="auto"/>
+              <w:left w:val="single" w:sz="12" w:space="0" w:color="auto"/>
+              <w:right w:val="single" w:sz="12" w:space="0" w:color="auto"/>
+            </w:tcBorders>
+          </w:tcPr>
+          <w:p>
+            <w:pPr>
+              <w:rPr>
+                <w:sz w:val="20"/>
+                <w:szCs w:val="20"/>
+                <w:lang w:val="en-GB"/>
+              </w:rPr>
+            </w:pPr>
+            <w:r>
+              <w:rPr>
+                <w:sz w:val="20"/>
+                <w:szCs w:val="20"/>
+                <w:lang w:val="en-GB"/>
+              </w:rPr>
+              <w:t>If there is loaded data, then it loads this data. Else  this function loads the new Chapter of the Scene.</w:t>
+            </w:r>
+          </w:p>
+        </w:tc>
+      </w:tr>
+      <w:tr>
+        <w:tc>
+          <w:tcPr>
+            <w:tcW w:w="2112" w:type="dxa"/>
+            <w:tcBorders>
+              <w:left w:val="single" w:sz="12" w:space="0" w:color="auto"/>
+              <w:right w:val="single" w:sz="12" w:space="0" w:color="auto"/>
+            </w:tcBorders>
+          </w:tcPr>
+          <w:p>
+            <w:pPr>
+              <w:rPr>
+                <w:sz w:val="20"/>
+                <w:szCs w:val="20"/>
+                <w:lang w:val="en-GB"/>
+              </w:rPr>
+            </w:pPr>
+          </w:p>
+        </w:tc>
+        <w:tc>
+          <w:tcPr>
+            <w:tcW w:w="2835" w:type="dxa"/>
+            <w:tcBorders>
+              <w:left w:val="single" w:sz="12" w:space="0" w:color="auto"/>
+              <w:right w:val="single" w:sz="12" w:space="0" w:color="auto"/>
+            </w:tcBorders>
+          </w:tcPr>
+          <w:p>
+            <w:pPr>
+              <w:rPr>
+                <w:color w:val="ED7D31" w:themeColor="accent2"/>
+                <w:sz w:val="20"/>
+                <w:szCs w:val="20"/>
+                <w:lang w:val="en-GB"/>
+              </w:rPr>
+            </w:pPr>
+            <w:r>
+              <w:rPr>
+                <w:color w:val="ED7D31" w:themeColor="accent2"/>
+                <w:sz w:val="20"/>
+                <w:szCs w:val="20"/>
+                <w:lang w:val="en-GB"/>
+              </w:rPr>
+              <w:t xml:space="preserve">Private void </w:t>
+            </w:r>
+            <w:r>
+              <w:rPr>
+                <w:color w:val="ED7D31" w:themeColor="accent2"/>
+                <w:sz w:val="20"/>
+                <w:szCs w:val="20"/>
+                <w:lang w:val="en-GB"/>
+              </w:rPr>
+              <w:t>Next</w:t>
+            </w:r>
+            <w:r>
+              <w:rPr>
+                <w:color w:val="ED7D31" w:themeColor="accent2"/>
+                <w:sz w:val="20"/>
+                <w:szCs w:val="20"/>
+                <w:lang w:val="en-GB"/>
+              </w:rPr>
+              <w:t>()</w:t>
+            </w:r>
+          </w:p>
+          <w:p>
+            <w:pPr>
+              <w:rPr>
+                <w:sz w:val="20"/>
+                <w:szCs w:val="20"/>
+                <w:lang w:val="en-US"/>
+              </w:rPr>
+            </w:pPr>
+            <w:r>
+              <w:rPr>
+                <w:sz w:val="20"/>
+                <w:szCs w:val="20"/>
+                <w:lang w:val="en-GB"/>
+              </w:rPr>
+              <w:t>StoryNode node</w:t>
+            </w:r>
+          </w:p>
+        </w:tc>
+        <w:tc>
+          <w:tcPr>
+            <w:tcW w:w="4095" w:type="dxa"/>
+            <w:tcBorders>
+              <w:left w:val="single" w:sz="12" w:space="0" w:color="auto"/>
+              <w:right w:val="single" w:sz="12" w:space="0" w:color="auto"/>
+            </w:tcBorders>
+          </w:tcPr>
+          <w:p>
+            <w:pPr>
+              <w:rPr>
+                <w:sz w:val="20"/>
+                <w:szCs w:val="20"/>
+                <w:lang w:val="en-GB"/>
+              </w:rPr>
+            </w:pPr>
+            <w:r>
+              <w:rPr>
+                <w:sz w:val="20"/>
+                <w:szCs w:val="20"/>
+                <w:lang w:val="en-GB"/>
+              </w:rPr>
+              <w:t>Gets next choice next choices nodes</w:t>
+            </w:r>
+          </w:p>
+          <w:p>
+            <w:pPr>
+              <w:rPr>
+                <w:sz w:val="20"/>
+                <w:szCs w:val="20"/>
+                <w:lang w:val="en-US"/>
+              </w:rPr>
+            </w:pPr>
+            <w:r>
+              <w:rPr>
+                <w:sz w:val="20"/>
+                <w:szCs w:val="20"/>
+                <w:lang w:val="en-US"/>
+              </w:rPr>
+              <w:t>Parent nodes that contains th</w:t>
+            </w:r>
+            <w:r>
+              <w:rPr>
+                <w:sz w:val="20"/>
+                <w:szCs w:val="20"/>
+                <w:lang w:val="en-US"/>
+              </w:rPr>
+              <w:t>e next choice nodes</w:t>
+            </w:r>
+          </w:p>
+        </w:tc>
+      </w:tr>
+      <w:tr>
+        <w:tc>
+          <w:tcPr>
+            <w:tcW w:w="2112" w:type="dxa"/>
+            <w:tcBorders>
+              <w:left w:val="single" w:sz="12" w:space="0" w:color="auto"/>
+              <w:right w:val="single" w:sz="12" w:space="0" w:color="auto"/>
+            </w:tcBorders>
+          </w:tcPr>
+          <w:p>
+            <w:pPr>
+              <w:rPr>
+                <w:color w:val="FF0000"/>
+                <w:sz w:val="20"/>
+                <w:szCs w:val="20"/>
+                <w:lang w:val="en-GB"/>
+              </w:rPr>
+            </w:pPr>
+            <w:r>
+              <w:rPr>
+                <w:color w:val="FF0000"/>
+                <w:sz w:val="20"/>
+                <w:szCs w:val="20"/>
+                <w:lang w:val="en-GB"/>
+              </w:rPr>
+              <w:t>Overload #1</w:t>
+            </w:r>
+          </w:p>
+          <w:p>
+            <w:pPr>
+              <w:rPr>
+                <w:sz w:val="20"/>
+                <w:szCs w:val="20"/>
+                <w:lang w:val="en-US"/>
+              </w:rPr>
+            </w:pPr>
+          </w:p>
+        </w:tc>
+        <w:tc>
+          <w:tcPr>
+            <w:tcW w:w="2835" w:type="dxa"/>
+            <w:tcBorders>
+              <w:left w:val="single" w:sz="12" w:space="0" w:color="auto"/>
+              <w:right w:val="single" w:sz="12" w:space="0" w:color="auto"/>
+            </w:tcBorders>
+          </w:tcPr>
+          <w:p>
+            <w:pPr>
+              <w:rPr>
+                <w:sz w:val="20"/>
+                <w:szCs w:val="20"/>
+                <w:lang w:val="en-GB"/>
+              </w:rPr>
+            </w:pPr>
+            <w:r>
+              <w:rPr>
+                <w:color w:val="ED7D31" w:themeColor="accent2"/>
+                <w:sz w:val="20"/>
+                <w:szCs w:val="20"/>
+                <w:lang w:val="en-GB"/>
+              </w:rPr>
+              <w:t>Public void Next()</w:t>
+            </w:r>
+          </w:p>
+        </w:tc>
+        <w:tc>
+          <w:tcPr>
+            <w:tcW w:w="4095" w:type="dxa"/>
+            <w:tcBorders>
+              <w:left w:val="single" w:sz="12" w:space="0" w:color="auto"/>
+              <w:right w:val="single" w:sz="12" w:space="0" w:color="auto"/>
+            </w:tcBorders>
+          </w:tcPr>
+          <w:p>
+            <w:pPr>
+              <w:rPr>
+                <w:sz w:val="20"/>
+                <w:szCs w:val="20"/>
+                <w:lang w:val="en-GB"/>
+              </w:rPr>
+            </w:pPr>
+            <w:r>
+              <w:rPr>
+                <w:sz w:val="20"/>
+                <w:szCs w:val="20"/>
+                <w:lang w:val="en-GB"/>
+              </w:rPr>
+              <w:t>Gets the next story node</w:t>
+            </w:r>
+          </w:p>
+        </w:tc>
+      </w:tr>
+      <w:tr>
+        <w:tc>
+          <w:tcPr>
+            <w:tcW w:w="2112" w:type="dxa"/>
+            <w:tcBorders>
+              <w:left w:val="single" w:sz="12" w:space="0" w:color="auto"/>
+              <w:bottom w:val="single" w:sz="12" w:space="0" w:color="auto"/>
+              <w:right w:val="single" w:sz="12" w:space="0" w:color="auto"/>
+            </w:tcBorders>
+          </w:tcPr>
+          <w:p>
+            <w:pPr>
+              <w:rPr>
+                <w:sz w:val="20"/>
+                <w:szCs w:val="20"/>
+                <w:lang w:val="en-GB"/>
+              </w:rPr>
+            </w:pPr>
+          </w:p>
+        </w:tc>
+        <w:tc>
+          <w:tcPr>
+            <w:tcW w:w="2835" w:type="dxa"/>
+            <w:tcBorders>
+              <w:left w:val="single" w:sz="12" w:space="0" w:color="auto"/>
+              <w:bottom w:val="single" w:sz="12" w:space="0" w:color="auto"/>
+              <w:right w:val="single" w:sz="12" w:space="0" w:color="auto"/>
+            </w:tcBorders>
+          </w:tcPr>
+          <w:p>
+            <w:pPr>
+              <w:rPr>
+                <w:color w:val="ED7D31" w:themeColor="accent2"/>
+                <w:sz w:val="20"/>
+                <w:szCs w:val="20"/>
+                <w:lang w:val="en-GB"/>
+              </w:rPr>
+            </w:pPr>
+            <w:r>
+              <w:rPr>
+                <w:color w:val="ED7D31" w:themeColor="accent2"/>
+                <w:sz w:val="20"/>
+                <w:szCs w:val="20"/>
+                <w:lang w:val="en-GB"/>
+              </w:rPr>
+              <w:t>Public bool</w:t>
+            </w:r>
+            <w:r>
+              <w:rPr>
+                <w:color w:val="ED7D31" w:themeColor="accent2"/>
+                <w:sz w:val="20"/>
+                <w:szCs w:val="20"/>
+                <w:lang w:val="en-GB"/>
+              </w:rPr>
+              <w:t xml:space="preserve"> </w:t>
+            </w:r>
+            <w:r>
+              <w:rPr>
+                <w:color w:val="ED7D31" w:themeColor="accent2"/>
+                <w:sz w:val="20"/>
+                <w:szCs w:val="20"/>
+                <w:lang w:val="en-GB"/>
+              </w:rPr>
+              <w:t>HasNext</w:t>
+            </w:r>
+            <w:r>
+              <w:rPr>
+                <w:color w:val="ED7D31" w:themeColor="accent2"/>
+                <w:sz w:val="20"/>
+                <w:szCs w:val="20"/>
+                <w:lang w:val="en-GB"/>
+              </w:rPr>
+              <w:t>()</w:t>
+            </w:r>
+          </w:p>
+        </w:tc>
+        <w:tc>
+          <w:tcPr>
+            <w:tcW w:w="4095" w:type="dxa"/>
+            <w:tcBorders>
+              <w:left w:val="single" w:sz="12" w:space="0" w:color="auto"/>
+              <w:bottom w:val="single" w:sz="12" w:space="0" w:color="auto"/>
+              <w:right w:val="single" w:sz="12" w:space="0" w:color="auto"/>
+            </w:tcBorders>
+          </w:tcPr>
+          <w:p>
+            <w:pPr>
+              <w:rPr>
+                <w:sz w:val="20"/>
+                <w:szCs w:val="20"/>
+                <w:lang w:val="en-GB"/>
+              </w:rPr>
+            </w:pPr>
+            <w:r>
+              <w:rPr>
+                <w:sz w:val="20"/>
+                <w:szCs w:val="20"/>
+                <w:lang w:val="en-GB"/>
+              </w:rPr>
+              <w:t>This method returns true when the parent node has some child nodes, and returns false when not</w:t>
             </w:r>
           </w:p>
         </w:tc>
@@ -5071,7 +5842,6 @@
                 <w:szCs w:val="20"/>
                 <w:lang w:val="en-GB"/>
               </w:rPr>
-              <w:lastRenderedPageBreak/>
               <w:t>C</w:t>
             </w:r>
             <w:r>
@@ -5132,19 +5902,18 @@
           <w:p>
             <w:pPr>
               <w:pStyle w:val="berschrift3"/>
-              <w:outlineLvl w:val="2"/>
-              <w:rPr>
-                <w:lang w:val="en-GB"/>
-              </w:rPr>
-            </w:pPr>
-            <w:bookmarkStart w:id="10" w:name="_Toc124276004"/>
-            <w:r>
-              <w:rPr>
-                <w:lang w:val="en-GB"/>
-              </w:rPr>
-              <w:t>StoryHolder</w:t>
-            </w:r>
-            <w:bookmarkEnd w:id="10"/>
+              <w:rPr>
+                <w:lang w:val="en-GB"/>
+              </w:rPr>
+            </w:pPr>
+            <w:bookmarkStart w:id="11" w:name="_Toc124276005"/>
+            <w:r>
+              <w:rPr>
+                <w:lang w:val="en-GB"/>
+              </w:rPr>
+              <w:t>StoryNode</w:t>
+            </w:r>
+            <w:bookmarkEnd w:id="11"/>
           </w:p>
         </w:tc>
         <w:tc>
@@ -5171,40 +5940,25 @@
                 <w:szCs w:val="20"/>
                 <w:lang w:val="en-GB"/>
               </w:rPr>
-              <w:t>This class returns the next choices nodes or the next story node according to the Story Files.</w:t>
-            </w:r>
-            <w:r>
-              <w:rPr>
-                <w:sz w:val="20"/>
-                <w:szCs w:val="20"/>
-                <w:lang w:val="en-GB"/>
-              </w:rPr>
-              <w:t xml:space="preserve"> Provides information about the next nodes</w:t>
-            </w:r>
-            <w:r>
-              <w:rPr>
-                <w:sz w:val="20"/>
-                <w:szCs w:val="20"/>
-                <w:lang w:val="en-GB"/>
-              </w:rPr>
-              <w:t>.</w:t>
-            </w:r>
-          </w:p>
-          <w:p>
-            <w:pPr>
-              <w:rPr>
-                <w:sz w:val="20"/>
-                <w:szCs w:val="20"/>
-                <w:lang w:val="en-GB"/>
-              </w:rPr>
-            </w:pPr>
-            <w:r>
-              <w:rPr>
-                <w:sz w:val="20"/>
-                <w:szCs w:val="20"/>
-                <w:lang w:val="en-GB"/>
-              </w:rPr>
-              <w:t>Contains a lot of Getters like IsRootNode, IsEndOfChapter, IsGameOver, …</w:t>
+              <w:t>Contains Setter and Getter for the Node properties.</w:t>
+            </w:r>
+          </w:p>
+          <w:p>
+            <w:pPr>
+              <w:rPr>
+                <w:sz w:val="20"/>
+                <w:szCs w:val="20"/>
+                <w:lang w:val="en-GB"/>
+              </w:rPr>
+            </w:pPr>
+            <w:r>
+              <w:rPr>
+                <w:color w:val="00B050"/>
+                <w:sz w:val="20"/>
+                <w:szCs w:val="20"/>
+                <w:lang w:val="en-GB"/>
+              </w:rPr>
+              <w:t>Maybe this class will be extended with more properties.</w:t>
             </w:r>
           </w:p>
         </w:tc>
@@ -5227,6 +5981,33 @@
                 <w:lang w:val="en-GB"/>
               </w:rPr>
             </w:pPr>
+            <w:r>
+              <w:rPr>
+                <w:color w:val="FF0000"/>
+                <w:sz w:val="20"/>
+                <w:szCs w:val="20"/>
+                <w:lang w:val="en-GB"/>
+              </w:rPr>
+              <w:t>Object</w:t>
+            </w:r>
+            <w:r>
+              <w:rPr>
+                <w:color w:val="FF0000"/>
+                <w:sz w:val="20"/>
+                <w:szCs w:val="20"/>
+                <w:lang w:val="en-GB"/>
+              </w:rPr>
+              <w:t>-</w:t>
+            </w:r>
+            <w:r>
+              <w:rPr>
+                <w:color w:val="FF0000"/>
+                <w:sz w:val="20"/>
+                <w:szCs w:val="20"/>
+                <w:lang w:val="en-GB"/>
+              </w:rPr>
+              <w:t>Class</w:t>
+            </w:r>
           </w:p>
         </w:tc>
         <w:tc>
@@ -5257,7 +6038,7 @@
                 <w:szCs w:val="20"/>
                 <w:lang w:val="en-GB"/>
               </w:rPr>
-              <w:t>Method</w:t>
+              <w:t>Properties</w:t>
             </w:r>
           </w:p>
         </w:tc>
@@ -5325,7 +6106,6 @@
           <w:p>
             <w:pPr>
               <w:rPr>
-                <w:color w:val="ED7D31" w:themeColor="accent2"/>
                 <w:sz w:val="20"/>
                 <w:szCs w:val="20"/>
                 <w:lang w:val="fr-CH"/>
@@ -5338,33 +6118,7 @@
                 <w:szCs w:val="20"/>
                 <w:lang w:val="fr-CH"/>
               </w:rPr>
-              <w:t>P</w:t>
-            </w:r>
-            <w:r>
-              <w:rPr>
-                <w:color w:val="ED7D31" w:themeColor="accent2"/>
-                <w:sz w:val="20"/>
-                <w:szCs w:val="20"/>
-                <w:lang w:val="fr-CH"/>
-              </w:rPr>
-              <w:t>rivate Awake()</w:t>
-            </w:r>
-          </w:p>
-          <w:p>
-            <w:pPr>
-              <w:rPr>
-                <w:sz w:val="20"/>
-                <w:szCs w:val="20"/>
-                <w:lang w:val="fr-CH"/>
-              </w:rPr>
-            </w:pPr>
-            <w:r>
-              <w:rPr>
-                <w:sz w:val="20"/>
-                <w:szCs w:val="20"/>
-                <w:lang w:val="fr-CH"/>
-              </w:rPr>
-              <w:t>string classname</w:t>
+              <w:t>String text</w:t>
             </w:r>
           </w:p>
         </w:tc>
@@ -5380,78 +6134,18 @@
           <w:p>
             <w:pPr>
               <w:rPr>
-                <w:color w:val="FF0000"/>
-                <w:sz w:val="20"/>
-                <w:szCs w:val="20"/>
-                <w:lang w:val="en-GB"/>
-              </w:rPr>
-            </w:pPr>
-            <w:r>
-              <w:rPr>
-                <w:color w:val="FF0000"/>
-                <w:sz w:val="20"/>
-                <w:szCs w:val="20"/>
-                <w:lang w:val="en-GB"/>
-              </w:rPr>
-              <w:t>Event Function</w:t>
-            </w:r>
-          </w:p>
-          <w:p>
-            <w:pPr>
-              <w:rPr>
-                <w:sz w:val="20"/>
-                <w:szCs w:val="20"/>
-                <w:lang w:val="en-GB"/>
-              </w:rPr>
-            </w:pPr>
-            <w:r>
-              <w:rPr>
-                <w:sz w:val="20"/>
-                <w:szCs w:val="20"/>
-                <w:lang w:val="en-GB"/>
-              </w:rPr>
-              <w:t xml:space="preserve">Gets called </w:t>
-            </w:r>
-            <w:r>
-              <w:rPr>
-                <w:sz w:val="20"/>
-                <w:szCs w:val="20"/>
-                <w:lang w:val="en-GB"/>
-              </w:rPr>
-              <w:t>when the script gets activated</w:t>
-            </w:r>
-          </w:p>
-          <w:p>
-            <w:pPr>
-              <w:rPr>
-                <w:sz w:val="20"/>
-                <w:szCs w:val="20"/>
-                <w:lang w:val="en-GB"/>
-              </w:rPr>
-            </w:pPr>
-            <w:r>
-              <w:rPr>
-                <w:sz w:val="20"/>
-                <w:szCs w:val="20"/>
-                <w:lang w:val="en-GB"/>
-              </w:rPr>
-              <w:t>Sets the root node and parent</w:t>
-            </w:r>
-            <w:r>
-              <w:rPr>
-                <w:sz w:val="20"/>
-                <w:szCs w:val="20"/>
-                <w:lang w:val="en-GB"/>
-              </w:rPr>
-              <w:t xml:space="preserve"> </w:t>
-            </w:r>
-            <w:r>
-              <w:rPr>
-                <w:sz w:val="20"/>
-                <w:szCs w:val="20"/>
-                <w:lang w:val="en-GB"/>
-              </w:rPr>
-              <w:t>node</w:t>
+                <w:sz w:val="20"/>
+                <w:szCs w:val="20"/>
+                <w:lang w:val="en-GB"/>
+              </w:rPr>
+            </w:pPr>
+            <w:r>
+              <w:rPr>
+                <w:sz w:val="20"/>
+                <w:szCs w:val="20"/>
+                <w:lang w:val="en-GB"/>
+              </w:rPr>
+              <w:t>Contains the text for each node</w:t>
             </w:r>
           </w:p>
         </w:tc>
@@ -5486,55 +6180,19 @@
           <w:p>
             <w:pPr>
               <w:rPr>
-                <w:color w:val="ED7D31" w:themeColor="accent2"/>
-                <w:sz w:val="20"/>
-                <w:szCs w:val="20"/>
-                <w:lang w:val="en-GB"/>
-              </w:rPr>
-            </w:pPr>
-            <w:r>
-              <w:rPr>
-                <w:color w:val="ED7D31" w:themeColor="accent2"/>
-                <w:sz w:val="20"/>
-                <w:szCs w:val="20"/>
-                <w:lang w:val="en-GB"/>
-              </w:rPr>
-              <w:t xml:space="preserve">Private void </w:t>
-            </w:r>
-            <w:r>
-              <w:rPr>
-                <w:color w:val="ED7D31" w:themeColor="accent2"/>
-                <w:sz w:val="20"/>
-                <w:szCs w:val="20"/>
-                <w:lang w:val="en-GB"/>
-              </w:rPr>
-              <w:t>Next</w:t>
-            </w:r>
-            <w:r>
-              <w:rPr>
-                <w:color w:val="ED7D31" w:themeColor="accent2"/>
-                <w:sz w:val="20"/>
-                <w:szCs w:val="20"/>
-                <w:lang w:val="en-GB"/>
-              </w:rPr>
-              <w:t>()</w:t>
-            </w:r>
-          </w:p>
-          <w:p>
-            <w:pPr>
-              <w:rPr>
-                <w:sz w:val="20"/>
-                <w:szCs w:val="20"/>
-                <w:lang w:val="en-US"/>
-              </w:rPr>
-            </w:pPr>
-            <w:r>
-              <w:rPr>
-                <w:sz w:val="20"/>
-                <w:szCs w:val="20"/>
-                <w:lang w:val="en-GB"/>
-              </w:rPr>
-              <w:t>StoryNode node</w:t>
+                <w:sz w:val="20"/>
+                <w:szCs w:val="20"/>
+                <w:lang w:val="en-GB"/>
+              </w:rPr>
+            </w:pPr>
+            <w:r>
+              <w:rPr>
+                <w:color w:val="ED7D31" w:themeColor="accent2"/>
+                <w:sz w:val="20"/>
+                <w:szCs w:val="20"/>
+                <w:lang w:val="en-GB"/>
+              </w:rPr>
+              <w:t>Bool isChoiceNode</w:t>
             </w:r>
           </w:p>
         </w:tc>
@@ -5560,32 +6218,7 @@
                 <w:szCs w:val="20"/>
                 <w:lang w:val="en-GB"/>
               </w:rPr>
-              <w:t>Gets next choice next choices nodes</w:t>
-            </w:r>
-          </w:p>
-          <w:p>
-            <w:pPr>
-              <w:rPr>
-                <w:sz w:val="20"/>
-                <w:szCs w:val="20"/>
-                <w:lang w:val="en-US"/>
-              </w:rPr>
-            </w:pPr>
-            <w:r>
-              <w:rPr>
-                <w:sz w:val="20"/>
-                <w:szCs w:val="20"/>
-                <w:lang w:val="en-US"/>
-              </w:rPr>
-              <w:t>Parent nodes that contains th</w:t>
-            </w:r>
-            <w:r>
-              <w:rPr>
-                <w:sz w:val="20"/>
-                <w:szCs w:val="20"/>
-                <w:lang w:val="en-US"/>
-              </w:rPr>
-              <w:t>e next choice nodes</w:t>
+              <w:t>Node is a choice node</w:t>
             </w:r>
           </w:p>
         </w:tc>
@@ -5604,7 +6237,7 @@
               <w:rPr>
                 <w:sz w:val="20"/>
                 <w:szCs w:val="20"/>
-                <w:lang w:val="en-US"/>
+                <w:lang w:val="en-GB"/>
               </w:rPr>
             </w:pPr>
           </w:p>
@@ -5620,19 +6253,20 @@
           <w:p>
             <w:pPr>
               <w:rPr>
-                <w:sz w:val="20"/>
-                <w:szCs w:val="20"/>
-                <w:lang w:val="en-GB"/>
-              </w:rPr>
-            </w:pPr>
-            <w:r>
-              <w:rPr>
-                <w:color w:val="ED7D31" w:themeColor="accent2"/>
-                <w:sz w:val="20"/>
-                <w:szCs w:val="20"/>
-                <w:lang w:val="en-GB"/>
-              </w:rPr>
-              <w:t>Public void Next()</w:t>
+                <w:color w:val="ED7D31" w:themeColor="accent2"/>
+                <w:sz w:val="20"/>
+                <w:szCs w:val="20"/>
+                <w:lang w:val="en-GB"/>
+              </w:rPr>
+            </w:pPr>
+            <w:r>
+              <w:rPr>
+                <w:color w:val="ED7D31" w:themeColor="accent2"/>
+                <w:sz w:val="20"/>
+                <w:szCs w:val="20"/>
+                <w:lang w:val="en-GB"/>
+              </w:rPr>
+              <w:t>Bool isRootNode</w:t>
             </w:r>
           </w:p>
         </w:tc>
@@ -5647,37 +6281,18 @@
           <w:p>
             <w:pPr>
               <w:rPr>
-                <w:color w:val="FF0000"/>
-                <w:sz w:val="20"/>
-                <w:szCs w:val="20"/>
-                <w:lang w:val="en-GB"/>
-              </w:rPr>
-            </w:pPr>
-            <w:r>
-              <w:rPr>
-                <w:color w:val="FF0000"/>
-                <w:sz w:val="20"/>
-                <w:szCs w:val="20"/>
-                <w:lang w:val="en-GB"/>
-              </w:rPr>
-              <w:t>Overload #1</w:t>
-            </w:r>
-          </w:p>
-          <w:p>
-            <w:pPr>
-              <w:rPr>
-                <w:sz w:val="20"/>
-                <w:szCs w:val="20"/>
-                <w:lang w:val="en-GB"/>
-              </w:rPr>
-            </w:pPr>
-            <w:r>
-              <w:rPr>
-                <w:sz w:val="20"/>
-                <w:szCs w:val="20"/>
-                <w:lang w:val="en-GB"/>
-              </w:rPr>
-              <w:t>Gets the next story node</w:t>
+                <w:sz w:val="20"/>
+                <w:szCs w:val="20"/>
+                <w:lang w:val="en-GB"/>
+              </w:rPr>
+            </w:pPr>
+            <w:r>
+              <w:rPr>
+                <w:sz w:val="20"/>
+                <w:szCs w:val="20"/>
+                <w:lang w:val="en-GB"/>
+              </w:rPr>
+              <w:t>Node is a root node</w:t>
             </w:r>
           </w:p>
         </w:tc>
@@ -5688,7 +6303,6 @@
             <w:tcW w:w="2112" w:type="dxa"/>
             <w:tcBorders>
               <w:left w:val="single" w:sz="12" w:space="0" w:color="auto"/>
-              <w:bottom w:val="single" w:sz="12" w:space="0" w:color="auto"/>
               <w:right w:val="single" w:sz="12" w:space="0" w:color="auto"/>
             </w:tcBorders>
           </w:tcPr>
@@ -5707,54 +6321,26 @@
             <w:tcW w:w="2835" w:type="dxa"/>
             <w:tcBorders>
               <w:left w:val="single" w:sz="12" w:space="0" w:color="auto"/>
-              <w:bottom w:val="single" w:sz="12" w:space="0" w:color="auto"/>
-              <w:right w:val="single" w:sz="12" w:space="0" w:color="auto"/>
-            </w:tcBorders>
-          </w:tcPr>
-          <w:p>
-            <w:pPr>
-              <w:rPr>
-                <w:color w:val="ED7D31" w:themeColor="accent2"/>
-                <w:sz w:val="20"/>
-                <w:szCs w:val="20"/>
-                <w:lang w:val="en-GB"/>
-              </w:rPr>
-            </w:pPr>
-            <w:r>
-              <w:rPr>
-                <w:color w:val="ED7D31" w:themeColor="accent2"/>
-                <w:sz w:val="20"/>
-                <w:szCs w:val="20"/>
-                <w:lang w:val="en-GB"/>
-              </w:rPr>
-              <w:t>Public bool</w:t>
-            </w:r>
-            <w:r>
-              <w:rPr>
-                <w:color w:val="ED7D31" w:themeColor="accent2"/>
-                <w:sz w:val="20"/>
-                <w:szCs w:val="20"/>
-                <w:lang w:val="en-GB"/>
-              </w:rPr>
-              <w:t xml:space="preserve"> </w:t>
-            </w:r>
-            <w:r>
-              <w:rPr>
-                <w:color w:val="ED7D31" w:themeColor="accent2"/>
-                <w:sz w:val="20"/>
-                <w:szCs w:val="20"/>
-                <w:lang w:val="en-GB"/>
-              </w:rPr>
-              <w:t>HasNext</w:t>
-            </w:r>
-            <w:r>
-              <w:rPr>
-                <w:color w:val="ED7D31" w:themeColor="accent2"/>
-                <w:sz w:val="20"/>
-                <w:szCs w:val="20"/>
-                <w:lang w:val="en-GB"/>
-              </w:rPr>
-              <w:t>()</w:t>
+              <w:right w:val="single" w:sz="12" w:space="0" w:color="auto"/>
+            </w:tcBorders>
+          </w:tcPr>
+          <w:p>
+            <w:pPr>
+              <w:rPr>
+                <w:color w:val="ED7D31" w:themeColor="accent2"/>
+                <w:sz w:val="20"/>
+                <w:szCs w:val="20"/>
+                <w:lang w:val="en-GB"/>
+              </w:rPr>
+            </w:pPr>
+            <w:r>
+              <w:rPr>
+                <w:color w:val="ED7D31" w:themeColor="accent2"/>
+                <w:sz w:val="20"/>
+                <w:szCs w:val="20"/>
+                <w:lang w:val="en-GB"/>
+              </w:rPr>
+              <w:t>Bool IsEndOfChapter</w:t>
             </w:r>
           </w:p>
         </w:tc>
@@ -5763,25 +6349,352 @@
             <w:tcW w:w="4095" w:type="dxa"/>
             <w:tcBorders>
               <w:left w:val="single" w:sz="12" w:space="0" w:color="auto"/>
-              <w:bottom w:val="single" w:sz="12" w:space="0" w:color="auto"/>
-              <w:right w:val="single" w:sz="12" w:space="0" w:color="auto"/>
-            </w:tcBorders>
-          </w:tcPr>
-          <w:p>
-            <w:pPr>
-              <w:rPr>
-                <w:sz w:val="20"/>
-                <w:szCs w:val="20"/>
-                <w:lang w:val="en-GB"/>
-              </w:rPr>
-            </w:pPr>
-            <w:r>
-              <w:rPr>
-                <w:sz w:val="20"/>
-                <w:szCs w:val="20"/>
-                <w:lang w:val="en-GB"/>
-              </w:rPr>
-              <w:t>This method returns true when the parent node has some child nodes, and returns false when not</w:t>
+              <w:right w:val="single" w:sz="12" w:space="0" w:color="auto"/>
+            </w:tcBorders>
+          </w:tcPr>
+          <w:p>
+            <w:pPr>
+              <w:rPr>
+                <w:sz w:val="20"/>
+                <w:szCs w:val="20"/>
+                <w:lang w:val="en-GB"/>
+              </w:rPr>
+            </w:pPr>
+            <w:r>
+              <w:rPr>
+                <w:sz w:val="20"/>
+                <w:szCs w:val="20"/>
+                <w:lang w:val="en-GB"/>
+              </w:rPr>
+              <w:t>Node is at the end of the chapter</w:t>
+            </w:r>
+          </w:p>
+        </w:tc>
+      </w:tr>
+      <w:tr>
+        <w:tc>
+          <w:tcPr>
+            <w:tcW w:w="2112" w:type="dxa"/>
+            <w:tcBorders>
+              <w:left w:val="single" w:sz="12" w:space="0" w:color="auto"/>
+              <w:right w:val="single" w:sz="12" w:space="0" w:color="auto"/>
+            </w:tcBorders>
+          </w:tcPr>
+          <w:p>
+            <w:pPr>
+              <w:rPr>
+                <w:sz w:val="20"/>
+                <w:szCs w:val="20"/>
+                <w:lang w:val="en-GB"/>
+              </w:rPr>
+            </w:pPr>
+          </w:p>
+        </w:tc>
+        <w:tc>
+          <w:tcPr>
+            <w:tcW w:w="2835" w:type="dxa"/>
+            <w:tcBorders>
+              <w:left w:val="single" w:sz="12" w:space="0" w:color="auto"/>
+              <w:right w:val="single" w:sz="12" w:space="0" w:color="auto"/>
+            </w:tcBorders>
+          </w:tcPr>
+          <w:p>
+            <w:pPr>
+              <w:rPr>
+                <w:color w:val="ED7D31" w:themeColor="accent2"/>
+                <w:sz w:val="20"/>
+                <w:szCs w:val="20"/>
+                <w:lang w:val="en-GB"/>
+              </w:rPr>
+            </w:pPr>
+            <w:r>
+              <w:rPr>
+                <w:color w:val="ED7D31" w:themeColor="accent2"/>
+                <w:sz w:val="20"/>
+                <w:szCs w:val="20"/>
+                <w:lang w:val="en-GB"/>
+              </w:rPr>
+              <w:t>Bool isGameOver</w:t>
+            </w:r>
+          </w:p>
+        </w:tc>
+        <w:tc>
+          <w:tcPr>
+            <w:tcW w:w="4095" w:type="dxa"/>
+            <w:tcBorders>
+              <w:left w:val="single" w:sz="12" w:space="0" w:color="auto"/>
+              <w:right w:val="single" w:sz="12" w:space="0" w:color="auto"/>
+            </w:tcBorders>
+          </w:tcPr>
+          <w:p>
+            <w:pPr>
+              <w:rPr>
+                <w:sz w:val="20"/>
+                <w:szCs w:val="20"/>
+                <w:lang w:val="en-GB"/>
+              </w:rPr>
+            </w:pPr>
+            <w:r>
+              <w:rPr>
+                <w:sz w:val="20"/>
+                <w:szCs w:val="20"/>
+                <w:lang w:val="en-GB"/>
+              </w:rPr>
+              <w:t>Node is a game over node</w:t>
+            </w:r>
+          </w:p>
+        </w:tc>
+      </w:tr>
+      <w:tr>
+        <w:tc>
+          <w:tcPr>
+            <w:tcW w:w="2112" w:type="dxa"/>
+            <w:tcBorders>
+              <w:left w:val="single" w:sz="12" w:space="0" w:color="auto"/>
+              <w:right w:val="single" w:sz="12" w:space="0" w:color="auto"/>
+            </w:tcBorders>
+          </w:tcPr>
+          <w:p>
+            <w:pPr>
+              <w:rPr>
+                <w:sz w:val="20"/>
+                <w:szCs w:val="20"/>
+                <w:lang w:val="en-GB"/>
+              </w:rPr>
+            </w:pPr>
+          </w:p>
+        </w:tc>
+        <w:tc>
+          <w:tcPr>
+            <w:tcW w:w="2835" w:type="dxa"/>
+            <w:tcBorders>
+              <w:left w:val="single" w:sz="12" w:space="0" w:color="auto"/>
+              <w:right w:val="single" w:sz="12" w:space="0" w:color="auto"/>
+            </w:tcBorders>
+          </w:tcPr>
+          <w:p>
+            <w:pPr>
+              <w:rPr>
+                <w:color w:val="ED7D31" w:themeColor="accent2"/>
+                <w:sz w:val="20"/>
+                <w:szCs w:val="20"/>
+                <w:lang w:val="en-GB"/>
+              </w:rPr>
+            </w:pPr>
+            <w:r>
+              <w:rPr>
+                <w:color w:val="ED7D31" w:themeColor="accent2"/>
+                <w:sz w:val="20"/>
+                <w:szCs w:val="20"/>
+                <w:lang w:val="en-GB"/>
+              </w:rPr>
+              <w:t>String image</w:t>
+            </w:r>
+          </w:p>
+        </w:tc>
+        <w:tc>
+          <w:tcPr>
+            <w:tcW w:w="4095" w:type="dxa"/>
+            <w:tcBorders>
+              <w:left w:val="single" w:sz="12" w:space="0" w:color="auto"/>
+              <w:right w:val="single" w:sz="12" w:space="0" w:color="auto"/>
+            </w:tcBorders>
+          </w:tcPr>
+          <w:p>
+            <w:pPr>
+              <w:rPr>
+                <w:sz w:val="20"/>
+                <w:szCs w:val="20"/>
+                <w:lang w:val="en-GB"/>
+              </w:rPr>
+            </w:pPr>
+            <w:r>
+              <w:rPr>
+                <w:sz w:val="20"/>
+                <w:szCs w:val="20"/>
+                <w:lang w:val="en-GB"/>
+              </w:rPr>
+              <w:t>Only the s</w:t>
+            </w:r>
+            <w:r>
+              <w:rPr>
+                <w:sz w:val="20"/>
+                <w:szCs w:val="20"/>
+                <w:lang w:val="en-GB"/>
+              </w:rPr>
+              <w:t>tory node can hold images</w:t>
+            </w:r>
+            <w:r>
+              <w:rPr>
+                <w:sz w:val="20"/>
+                <w:szCs w:val="20"/>
+                <w:lang w:val="en-GB"/>
+              </w:rPr>
+              <w:t>, saves the name (without the type, of the picture as a string</w:t>
+            </w:r>
+          </w:p>
+        </w:tc>
+      </w:tr>
+      <w:tr>
+        <w:tc>
+          <w:tcPr>
+            <w:tcW w:w="2112" w:type="dxa"/>
+            <w:tcBorders>
+              <w:left w:val="single" w:sz="12" w:space="0" w:color="auto"/>
+              <w:right w:val="single" w:sz="12" w:space="0" w:color="auto"/>
+            </w:tcBorders>
+          </w:tcPr>
+          <w:p>
+            <w:pPr>
+              <w:rPr>
+                <w:sz w:val="20"/>
+                <w:szCs w:val="20"/>
+                <w:lang w:val="en-GB"/>
+              </w:rPr>
+            </w:pPr>
+          </w:p>
+        </w:tc>
+        <w:tc>
+          <w:tcPr>
+            <w:tcW w:w="2835" w:type="dxa"/>
+            <w:tcBorders>
+              <w:left w:val="single" w:sz="12" w:space="0" w:color="auto"/>
+              <w:right w:val="single" w:sz="12" w:space="0" w:color="auto"/>
+            </w:tcBorders>
+          </w:tcPr>
+          <w:p>
+            <w:pPr>
+              <w:rPr>
+                <w:color w:val="ED7D31" w:themeColor="accent2"/>
+                <w:sz w:val="20"/>
+                <w:szCs w:val="20"/>
+                <w:lang w:val="en-GB"/>
+              </w:rPr>
+            </w:pPr>
+            <w:r>
+              <w:rPr>
+                <w:color w:val="ED7D31" w:themeColor="accent2"/>
+                <w:sz w:val="20"/>
+                <w:szCs w:val="20"/>
+                <w:lang w:val="en-GB"/>
+              </w:rPr>
+              <w:t>List&lt;string&gt;childNodes</w:t>
+            </w:r>
+          </w:p>
+        </w:tc>
+        <w:tc>
+          <w:tcPr>
+            <w:tcW w:w="4095" w:type="dxa"/>
+            <w:tcBorders>
+              <w:left w:val="single" w:sz="12" w:space="0" w:color="auto"/>
+              <w:right w:val="single" w:sz="12" w:space="0" w:color="auto"/>
+            </w:tcBorders>
+          </w:tcPr>
+          <w:p>
+            <w:pPr>
+              <w:rPr>
+                <w:sz w:val="20"/>
+                <w:szCs w:val="20"/>
+                <w:lang w:val="en-GB"/>
+              </w:rPr>
+            </w:pPr>
+            <w:r>
+              <w:rPr>
+                <w:sz w:val="20"/>
+                <w:szCs w:val="20"/>
+                <w:lang w:val="en-GB"/>
+              </w:rPr>
+              <w:t>Contains the childNodes for every node</w:t>
+            </w:r>
+          </w:p>
+        </w:tc>
+      </w:tr>
+      <w:tr>
+        <w:tc>
+          <w:tcPr>
+            <w:tcW w:w="2112" w:type="dxa"/>
+            <w:tcBorders>
+              <w:left w:val="single" w:sz="12" w:space="0" w:color="auto"/>
+              <w:right w:val="single" w:sz="12" w:space="0" w:color="auto"/>
+            </w:tcBorders>
+          </w:tcPr>
+          <w:p>
+            <w:pPr>
+              <w:rPr>
+                <w:sz w:val="20"/>
+                <w:szCs w:val="20"/>
+                <w:lang w:val="en-GB"/>
+              </w:rPr>
+            </w:pPr>
+          </w:p>
+        </w:tc>
+        <w:tc>
+          <w:tcPr>
+            <w:tcW w:w="2835" w:type="dxa"/>
+            <w:tcBorders>
+              <w:left w:val="single" w:sz="12" w:space="0" w:color="auto"/>
+              <w:right w:val="single" w:sz="12" w:space="0" w:color="auto"/>
+            </w:tcBorders>
+          </w:tcPr>
+          <w:p>
+            <w:pPr>
+              <w:rPr>
+                <w:color w:val="ED7D31" w:themeColor="accent2"/>
+                <w:sz w:val="20"/>
+                <w:szCs w:val="20"/>
+                <w:lang w:val="en-GB"/>
+              </w:rPr>
+            </w:pPr>
+            <w:r>
+              <w:rPr>
+                <w:color w:val="ED7D31" w:themeColor="accent2"/>
+                <w:sz w:val="20"/>
+                <w:szCs w:val="20"/>
+                <w:lang w:val="en-GB"/>
+              </w:rPr>
+              <w:t>Rect storyRect</w:t>
+            </w:r>
+          </w:p>
+        </w:tc>
+        <w:tc>
+          <w:tcPr>
+            <w:tcW w:w="4095" w:type="dxa"/>
+            <w:tcBorders>
+              <w:left w:val="single" w:sz="12" w:space="0" w:color="auto"/>
+              <w:right w:val="single" w:sz="12" w:space="0" w:color="auto"/>
+            </w:tcBorders>
+          </w:tcPr>
+          <w:p>
+            <w:pPr>
+              <w:rPr>
+                <w:sz w:val="20"/>
+                <w:szCs w:val="20"/>
+                <w:lang w:val="en-GB"/>
+              </w:rPr>
+            </w:pPr>
+            <w:r>
+              <w:rPr>
+                <w:sz w:val="20"/>
+                <w:szCs w:val="20"/>
+                <w:lang w:val="en-GB"/>
+              </w:rPr>
+              <w:t>Rectang</w:t>
+            </w:r>
+            <w:r>
+              <w:rPr>
+                <w:sz w:val="20"/>
+                <w:szCs w:val="20"/>
+                <w:lang w:val="en-GB"/>
+              </w:rPr>
+              <w:t>le</w:t>
+            </w:r>
+            <w:r>
+              <w:rPr>
+                <w:sz w:val="20"/>
+                <w:szCs w:val="20"/>
+                <w:lang w:val="en-GB"/>
+              </w:rPr>
+              <w:t xml:space="preserve"> that contains the button and node information</w:t>
             </w:r>
           </w:p>
         </w:tc>
@@ -5894,19 +6807,26 @@
           <w:p>
             <w:pPr>
               <w:pStyle w:val="berschrift3"/>
-              <w:outlineLvl w:val="2"/>
-              <w:rPr>
-                <w:lang w:val="en-GB"/>
-              </w:rPr>
-            </w:pPr>
-            <w:bookmarkStart w:id="11" w:name="_Toc124276005"/>
-            <w:r>
-              <w:rPr>
-                <w:lang w:val="en-GB"/>
-              </w:rPr>
-              <w:t>StoryNode</w:t>
-            </w:r>
-            <w:bookmarkEnd w:id="11"/>
+              <w:rPr>
+                <w:bCs/>
+                <w:lang w:val="en-GB"/>
+              </w:rPr>
+            </w:pPr>
+            <w:bookmarkStart w:id="12" w:name="_Toc124276006"/>
+            <w:r>
+              <w:rPr>
+                <w:bCs/>
+                <w:lang w:val="en-GB"/>
+              </w:rPr>
+              <w:t>S</w:t>
+            </w:r>
+            <w:r>
+              <w:rPr>
+                <w:lang w:val="en-GB"/>
+              </w:rPr>
+              <w:t>toryUI</w:t>
+            </w:r>
+            <w:bookmarkEnd w:id="12"/>
           </w:p>
         </w:tc>
         <w:tc>
@@ -5929,55 +6849,28 @@
             </w:pPr>
             <w:r>
               <w:rPr>
-                <w:color w:val="FF0000"/>
-                <w:sz w:val="20"/>
-                <w:szCs w:val="20"/>
-                <w:lang w:val="en-GB"/>
-              </w:rPr>
-              <w:t>Object Class</w:t>
-            </w:r>
-            <w:r>
-              <w:rPr>
-                <w:sz w:val="20"/>
-                <w:szCs w:val="20"/>
-                <w:lang w:val="en-GB"/>
-              </w:rPr>
-              <w:t xml:space="preserve"> Story Node</w:t>
-            </w:r>
-          </w:p>
-          <w:p>
-            <w:pPr>
-              <w:rPr>
-                <w:sz w:val="20"/>
-                <w:szCs w:val="20"/>
-                <w:lang w:val="en-GB"/>
-              </w:rPr>
-            </w:pPr>
-            <w:r>
-              <w:rPr>
-                <w:sz w:val="20"/>
-                <w:szCs w:val="20"/>
-                <w:lang w:val="en-GB"/>
-              </w:rPr>
-              <w:t>Contains Setter and Getter for the Node properties.</w:t>
-            </w:r>
-          </w:p>
-          <w:p>
-            <w:pPr>
-              <w:rPr>
-                <w:sz w:val="20"/>
-                <w:szCs w:val="20"/>
-                <w:lang w:val="en-GB"/>
-              </w:rPr>
-            </w:pPr>
-            <w:r>
-              <w:rPr>
-                <w:color w:val="00B050"/>
-                <w:sz w:val="20"/>
-                <w:szCs w:val="20"/>
-                <w:lang w:val="en-GB"/>
-              </w:rPr>
-              <w:t>Maybe this class will be extended with more properties.</w:t>
+                <w:sz w:val="20"/>
+                <w:szCs w:val="20"/>
+                <w:lang w:val="en-GB"/>
+              </w:rPr>
+              <w:t>Displays the Story</w:t>
+            </w:r>
+          </w:p>
+          <w:p>
+            <w:pPr>
+              <w:rPr>
+                <w:sz w:val="20"/>
+                <w:szCs w:val="20"/>
+                <w:lang w:val="en-GB"/>
+              </w:rPr>
+            </w:pPr>
+            <w:r>
+              <w:rPr>
+                <w:sz w:val="20"/>
+                <w:szCs w:val="20"/>
+                <w:lang w:val="en-GB"/>
+              </w:rPr>
+              <w:t>Takes the node information and puts in the Game objects so the Story can be played</w:t>
             </w:r>
           </w:p>
         </w:tc>
@@ -6030,7 +6923,7 @@
                 <w:szCs w:val="20"/>
                 <w:lang w:val="en-GB"/>
               </w:rPr>
-              <w:t>Properties</w:t>
+              <w:t>Method</w:t>
             </w:r>
           </w:p>
         </w:tc>
@@ -6098,6 +6991,7 @@
           <w:p>
             <w:pPr>
               <w:rPr>
+                <w:color w:val="ED7D31" w:themeColor="accent2"/>
                 <w:sz w:val="20"/>
                 <w:szCs w:val="20"/>
                 <w:lang w:val="fr-CH"/>
@@ -6110,7 +7004,25 @@
                 <w:szCs w:val="20"/>
                 <w:lang w:val="fr-CH"/>
               </w:rPr>
-              <w:t>String text</w:t>
+              <w:t>P</w:t>
+            </w:r>
+            <w:r>
+              <w:rPr>
+                <w:color w:val="ED7D31" w:themeColor="accent2"/>
+                <w:sz w:val="20"/>
+                <w:szCs w:val="20"/>
+                <w:lang w:val="fr-CH"/>
+              </w:rPr>
+              <w:t>rivate void Start</w:t>
+            </w:r>
+            <w:r>
+              <w:rPr>
+                <w:color w:val="ED7D31" w:themeColor="accent2"/>
+                <w:sz w:val="20"/>
+                <w:szCs w:val="20"/>
+                <w:lang w:val="fr-CH"/>
+              </w:rPr>
+              <w:t>()</w:t>
             </w:r>
           </w:p>
         </w:tc>
@@ -6137,7 +7049,43 @@
                 <w:szCs w:val="20"/>
                 <w:lang w:val="en-GB"/>
               </w:rPr>
-              <w:t>Contains the text for each node</w:t>
+              <w:t xml:space="preserve">When the Game starts, gets the story, adds the next Button click Event add calls </w:t>
+            </w:r>
+            <w:r>
+              <w:rPr>
+                <w:color w:val="ED7D31" w:themeColor="accent2"/>
+                <w:sz w:val="20"/>
+                <w:szCs w:val="20"/>
+                <w:lang w:val="en-GB"/>
+              </w:rPr>
+              <w:t>Updat</w:t>
+            </w:r>
+            <w:r>
+              <w:rPr>
+                <w:color w:val="ED7D31" w:themeColor="accent2"/>
+                <w:sz w:val="20"/>
+                <w:szCs w:val="20"/>
+                <w:lang w:val="en-GB"/>
+              </w:rPr>
+              <w:t>e</w:t>
+            </w:r>
+            <w:r>
+              <w:rPr>
+                <w:color w:val="ED7D31" w:themeColor="accent2"/>
+                <w:sz w:val="20"/>
+                <w:szCs w:val="20"/>
+                <w:lang w:val="en-GB"/>
+              </w:rPr>
+              <w:t>UI</w:t>
+            </w:r>
+            <w:r>
+              <w:rPr>
+                <w:color w:val="ED7D31" w:themeColor="accent2"/>
+                <w:sz w:val="20"/>
+                <w:szCs w:val="20"/>
+                <w:lang w:val="en-GB"/>
+              </w:rPr>
+              <w:t>()</w:t>
             </w:r>
           </w:p>
         </w:tc>
@@ -6159,6 +7107,15 @@
                 <w:lang w:val="en-GB"/>
               </w:rPr>
             </w:pPr>
+            <w:r>
+              <w:rPr>
+                <w:color w:val="FF0000"/>
+                <w:sz w:val="20"/>
+                <w:szCs w:val="20"/>
+                <w:lang w:val="en-GB"/>
+              </w:rPr>
+              <w:t>Click_Event</w:t>
+            </w:r>
           </w:p>
         </w:tc>
         <w:tc>
@@ -6172,20 +7129,67 @@
           <w:p>
             <w:pPr>
               <w:rPr>
-                <w:sz w:val="20"/>
-                <w:szCs w:val="20"/>
-                <w:lang w:val="en-GB"/>
-              </w:rPr>
-            </w:pPr>
-            <w:r>
-              <w:rPr>
-                <w:color w:val="ED7D31" w:themeColor="accent2"/>
-                <w:sz w:val="20"/>
-                <w:szCs w:val="20"/>
-                <w:lang w:val="en-GB"/>
-              </w:rPr>
-              <w:t>Bool isChoiceNode</w:t>
-            </w:r>
+                <w:color w:val="ED7D31" w:themeColor="accent2"/>
+                <w:sz w:val="20"/>
+                <w:szCs w:val="20"/>
+                <w:lang w:val="en-GB"/>
+              </w:rPr>
+            </w:pPr>
+            <w:r>
+              <w:rPr>
+                <w:color w:val="ED7D31" w:themeColor="accent2"/>
+                <w:sz w:val="20"/>
+                <w:szCs w:val="20"/>
+                <w:lang w:val="en-GB"/>
+              </w:rPr>
+              <w:t xml:space="preserve">Private void </w:t>
+            </w:r>
+            <w:r>
+              <w:rPr>
+                <w:color w:val="ED7D31" w:themeColor="accent2"/>
+                <w:sz w:val="20"/>
+                <w:szCs w:val="20"/>
+                <w:lang w:val="en-GB"/>
+              </w:rPr>
+              <w:t>Nex</w:t>
+            </w:r>
+            <w:r>
+              <w:rPr>
+                <w:color w:val="ED7D31" w:themeColor="accent2"/>
+                <w:sz w:val="20"/>
+                <w:szCs w:val="20"/>
+                <w:lang w:val="en-GB"/>
+              </w:rPr>
+              <w:t>t_Click</w:t>
+            </w:r>
+            <w:r>
+              <w:rPr>
+                <w:color w:val="ED7D31" w:themeColor="accent2"/>
+                <w:sz w:val="20"/>
+                <w:szCs w:val="20"/>
+                <w:lang w:val="en-GB"/>
+              </w:rPr>
+              <w:t>t</w:t>
+            </w:r>
+            <w:r>
+              <w:rPr>
+                <w:color w:val="ED7D31" w:themeColor="accent2"/>
+                <w:sz w:val="20"/>
+                <w:szCs w:val="20"/>
+                <w:lang w:val="en-GB"/>
+              </w:rPr>
+              <w:t>()</w:t>
+            </w:r>
+          </w:p>
+          <w:p>
+            <w:pPr>
+              <w:rPr>
+                <w:color w:val="ED7D31" w:themeColor="accent2"/>
+                <w:sz w:val="20"/>
+                <w:szCs w:val="20"/>
+                <w:lang w:val="en-GB"/>
+              </w:rPr>
+            </w:pPr>
           </w:p>
         </w:tc>
         <w:tc>
@@ -6201,16 +7205,16 @@
               <w:rPr>
                 <w:sz w:val="20"/>
                 <w:szCs w:val="20"/>
-                <w:lang w:val="en-GB"/>
-              </w:rPr>
-            </w:pPr>
-            <w:r>
-              <w:rPr>
-                <w:sz w:val="20"/>
-                <w:szCs w:val="20"/>
-                <w:lang w:val="en-GB"/>
-              </w:rPr>
-              <w:t>Node is a choice node</w:t>
+                <w:lang w:val="en-US"/>
+              </w:rPr>
+            </w:pPr>
+            <w:r>
+              <w:rPr>
+                <w:sz w:val="20"/>
+                <w:szCs w:val="20"/>
+                <w:lang w:val="en-US"/>
+              </w:rPr>
+              <w:t>When the next button is clicked, it loads the next part of the story</w:t>
             </w:r>
           </w:p>
         </w:tc>
@@ -6258,7 +7262,25 @@
                 <w:szCs w:val="20"/>
                 <w:lang w:val="en-GB"/>
               </w:rPr>
-              <w:t>Bool isRootNode</w:t>
+              <w:t xml:space="preserve">Private void </w:t>
+            </w:r>
+            <w:r>
+              <w:rPr>
+                <w:color w:val="ED7D31" w:themeColor="accent2"/>
+                <w:sz w:val="20"/>
+                <w:szCs w:val="20"/>
+                <w:lang w:val="en-GB"/>
+              </w:rPr>
+              <w:t>UpdateUI</w:t>
+            </w:r>
+            <w:r>
+              <w:rPr>
+                <w:color w:val="ED7D31" w:themeColor="accent2"/>
+                <w:sz w:val="20"/>
+                <w:szCs w:val="20"/>
+                <w:lang w:val="en-GB"/>
+              </w:rPr>
+              <w:t>()</w:t>
             </w:r>
           </w:p>
         </w:tc>
@@ -6275,32 +7297,24 @@
               <w:rPr>
                 <w:sz w:val="20"/>
                 <w:szCs w:val="20"/>
-                <w:lang w:val="en-GB"/>
-              </w:rPr>
-            </w:pPr>
-            <w:r>
-              <w:rPr>
-                <w:sz w:val="20"/>
-                <w:szCs w:val="20"/>
-                <w:lang w:val="en-GB"/>
-              </w:rPr>
-              <w:t xml:space="preserve">Node is a </w:t>
-            </w:r>
-            <w:r>
-              <w:rPr>
-                <w:sz w:val="20"/>
-                <w:szCs w:val="20"/>
-                <w:lang w:val="en-GB"/>
-              </w:rPr>
-              <w:t>root</w:t>
-            </w:r>
-            <w:r>
-              <w:rPr>
-                <w:sz w:val="20"/>
-                <w:szCs w:val="20"/>
-                <w:lang w:val="en-GB"/>
-              </w:rPr>
-              <w:t xml:space="preserve"> node</w:t>
+                <w:lang w:val="en-US"/>
+              </w:rPr>
+            </w:pPr>
+            <w:r>
+              <w:rPr>
+                <w:sz w:val="20"/>
+                <w:szCs w:val="20"/>
+                <w:lang w:val="en-US"/>
+              </w:rPr>
+              <w:t>Updates the Story, loads the next part of story and the choices node</w:t>
+            </w:r>
+            <w:r>
+              <w:rPr>
+                <w:sz w:val="20"/>
+                <w:szCs w:val="20"/>
+                <w:lang w:val="en-US"/>
+              </w:rPr>
+              <w:t>s, after that it saves the actual node and their information</w:t>
             </w:r>
           </w:p>
         </w:tc>
@@ -6311,6 +7325,7 @@
             <w:tcW w:w="2112" w:type="dxa"/>
             <w:tcBorders>
               <w:left w:val="single" w:sz="12" w:space="0" w:color="auto"/>
+              <w:bottom w:val="single" w:sz="12" w:space="0" w:color="auto"/>
               <w:right w:val="single" w:sz="12" w:space="0" w:color="auto"/>
             </w:tcBorders>
           </w:tcPr>
@@ -6329,26 +7344,45 @@
             <w:tcW w:w="2835" w:type="dxa"/>
             <w:tcBorders>
               <w:left w:val="single" w:sz="12" w:space="0" w:color="auto"/>
-              <w:right w:val="single" w:sz="12" w:space="0" w:color="auto"/>
-            </w:tcBorders>
-          </w:tcPr>
-          <w:p>
-            <w:pPr>
-              <w:rPr>
-                <w:color w:val="ED7D31" w:themeColor="accent2"/>
-                <w:sz w:val="20"/>
-                <w:szCs w:val="20"/>
-                <w:lang w:val="en-GB"/>
-              </w:rPr>
-            </w:pPr>
-            <w:r>
-              <w:rPr>
-                <w:color w:val="ED7D31" w:themeColor="accent2"/>
-                <w:sz w:val="20"/>
-                <w:szCs w:val="20"/>
-                <w:lang w:val="en-GB"/>
-              </w:rPr>
-              <w:t>Bool IsEndOfChapter</w:t>
+              <w:bottom w:val="single" w:sz="12" w:space="0" w:color="auto"/>
+              <w:right w:val="single" w:sz="12" w:space="0" w:color="auto"/>
+            </w:tcBorders>
+          </w:tcPr>
+          <w:p>
+            <w:pPr>
+              <w:rPr>
+                <w:color w:val="ED7D31" w:themeColor="accent2"/>
+                <w:sz w:val="20"/>
+                <w:szCs w:val="20"/>
+                <w:lang w:val="en-GB"/>
+              </w:rPr>
+            </w:pPr>
+            <w:r>
+              <w:rPr>
+                <w:color w:val="ED7D31" w:themeColor="accent2"/>
+                <w:sz w:val="20"/>
+                <w:szCs w:val="20"/>
+                <w:lang w:val="en-GB"/>
+              </w:rPr>
+              <w:t xml:space="preserve">Private void </w:t>
+            </w:r>
+            <w:r>
+              <w:rPr>
+                <w:color w:val="ED7D31" w:themeColor="accent2"/>
+                <w:sz w:val="20"/>
+                <w:szCs w:val="20"/>
+                <w:lang w:val="en-GB"/>
+              </w:rPr>
+              <w:t>NextChapter</w:t>
+            </w:r>
+            <w:r>
+              <w:rPr>
+                <w:color w:val="ED7D31" w:themeColor="accent2"/>
+                <w:sz w:val="20"/>
+                <w:szCs w:val="20"/>
+                <w:lang w:val="en-GB"/>
+              </w:rPr>
+              <w:t>()</w:t>
             </w:r>
           </w:p>
         </w:tc>
@@ -6357,32 +7391,76 @@
             <w:tcW w:w="4095" w:type="dxa"/>
             <w:tcBorders>
               <w:left w:val="single" w:sz="12" w:space="0" w:color="auto"/>
-              <w:right w:val="single" w:sz="12" w:space="0" w:color="auto"/>
-            </w:tcBorders>
-          </w:tcPr>
-          <w:p>
-            <w:pPr>
-              <w:rPr>
-                <w:sz w:val="20"/>
-                <w:szCs w:val="20"/>
-                <w:lang w:val="en-GB"/>
-              </w:rPr>
-            </w:pPr>
-            <w:r>
-              <w:rPr>
-                <w:sz w:val="20"/>
-                <w:szCs w:val="20"/>
-                <w:lang w:val="en-GB"/>
-              </w:rPr>
-              <w:t>Node is a</w:t>
-            </w:r>
-            <w:r>
-              <w:rPr>
-                <w:sz w:val="20"/>
-                <w:szCs w:val="20"/>
-                <w:lang w:val="en-GB"/>
-              </w:rPr>
-              <w:t>t the end of the chapter</w:t>
+              <w:bottom w:val="single" w:sz="12" w:space="0" w:color="auto"/>
+              <w:right w:val="single" w:sz="12" w:space="0" w:color="auto"/>
+            </w:tcBorders>
+          </w:tcPr>
+          <w:p>
+            <w:pPr>
+              <w:rPr>
+                <w:sz w:val="20"/>
+                <w:szCs w:val="20"/>
+                <w:lang w:val="en-US"/>
+              </w:rPr>
+            </w:pPr>
+            <w:r>
+              <w:rPr>
+                <w:sz w:val="20"/>
+                <w:szCs w:val="20"/>
+                <w:lang w:val="en-US"/>
+              </w:rPr>
+              <w:t xml:space="preserve">Loads the next Chapter when the </w:t>
+            </w:r>
+            <w:r>
+              <w:rPr>
+                <w:color w:val="0070C0"/>
+                <w:sz w:val="20"/>
+                <w:szCs w:val="20"/>
+                <w:lang w:val="en-US"/>
+              </w:rPr>
+              <w:t xml:space="preserve">EndOfChapter </w:t>
+            </w:r>
+            <w:r>
+              <w:rPr>
+                <w:sz w:val="20"/>
+                <w:szCs w:val="20"/>
+                <w:lang w:val="en-US"/>
+              </w:rPr>
+              <w:t>node is reached</w:t>
+            </w:r>
+            <w:r>
+              <w:rPr>
+                <w:sz w:val="20"/>
+                <w:szCs w:val="20"/>
+                <w:lang w:val="en-US"/>
+              </w:rPr>
+              <w:t xml:space="preserve">, or the GameOver Screen when the </w:t>
+            </w:r>
+            <w:r>
+              <w:rPr>
+                <w:color w:val="4472C4" w:themeColor="accent1"/>
+                <w:sz w:val="20"/>
+                <w:szCs w:val="20"/>
+                <w:lang w:val="en-US"/>
+              </w:rPr>
+              <w:t>GameOver</w:t>
+            </w:r>
+            <w:r>
+              <w:rPr>
+                <w:color w:val="4472C4" w:themeColor="accent1"/>
+                <w:sz w:val="20"/>
+                <w:szCs w:val="20"/>
+                <w:lang w:val="en-US"/>
+              </w:rPr>
+              <w:t xml:space="preserve"> </w:t>
+            </w:r>
+            <w:r>
+              <w:rPr>
+                <w:sz w:val="20"/>
+                <w:szCs w:val="20"/>
+                <w:lang w:val="en-US"/>
+              </w:rPr>
+              <w:t>node is reached</w:t>
             </w:r>
           </w:p>
         </w:tc>
@@ -6391,10 +7469,6 @@
         <w:tc>
           <w:tcPr>
             <w:tcW w:w="2112" w:type="dxa"/>
-            <w:tcBorders>
-              <w:left w:val="single" w:sz="12" w:space="0" w:color="auto"/>
-              <w:right w:val="single" w:sz="12" w:space="0" w:color="auto"/>
-            </w:tcBorders>
           </w:tcPr>
           <w:p>
             <w:pPr>
@@ -6409,62 +7483,168 @@
         <w:tc>
           <w:tcPr>
             <w:tcW w:w="2835" w:type="dxa"/>
-            <w:tcBorders>
-              <w:left w:val="single" w:sz="12" w:space="0" w:color="auto"/>
-              <w:right w:val="single" w:sz="12" w:space="0" w:color="auto"/>
-            </w:tcBorders>
-          </w:tcPr>
-          <w:p>
-            <w:pPr>
-              <w:rPr>
-                <w:color w:val="ED7D31" w:themeColor="accent2"/>
-                <w:sz w:val="20"/>
-                <w:szCs w:val="20"/>
-                <w:lang w:val="en-GB"/>
-              </w:rPr>
-            </w:pPr>
-            <w:r>
-              <w:rPr>
-                <w:color w:val="ED7D31" w:themeColor="accent2"/>
-                <w:sz w:val="20"/>
-                <w:szCs w:val="20"/>
-                <w:lang w:val="en-GB"/>
-              </w:rPr>
-              <w:t>Bool isGameOver</w:t>
+          </w:tcPr>
+          <w:p>
+            <w:pPr>
+              <w:rPr>
+                <w:color w:val="ED7D31" w:themeColor="accent2"/>
+                <w:sz w:val="20"/>
+                <w:szCs w:val="20"/>
+                <w:lang w:val="en-GB"/>
+              </w:rPr>
+            </w:pPr>
+            <w:r>
+              <w:rPr>
+                <w:color w:val="ED7D31" w:themeColor="accent2"/>
+                <w:sz w:val="20"/>
+                <w:szCs w:val="20"/>
+                <w:lang w:val="en-GB"/>
+              </w:rPr>
+              <w:t xml:space="preserve">Private void </w:t>
+            </w:r>
+            <w:r>
+              <w:rPr>
+                <w:color w:val="ED7D31" w:themeColor="accent2"/>
+                <w:sz w:val="20"/>
+                <w:szCs w:val="20"/>
+                <w:lang w:val="en-GB"/>
+              </w:rPr>
+              <w:t>BuildChoiceList</w:t>
+            </w:r>
+            <w:r>
+              <w:rPr>
+                <w:color w:val="ED7D31" w:themeColor="accent2"/>
+                <w:sz w:val="20"/>
+                <w:szCs w:val="20"/>
+                <w:lang w:val="en-GB"/>
+              </w:rPr>
+              <w:t>()</w:t>
             </w:r>
           </w:p>
         </w:tc>
         <w:tc>
           <w:tcPr>
             <w:tcW w:w="4095" w:type="dxa"/>
-            <w:tcBorders>
-              <w:left w:val="single" w:sz="12" w:space="0" w:color="auto"/>
-              <w:right w:val="single" w:sz="12" w:space="0" w:color="auto"/>
-            </w:tcBorders>
-          </w:tcPr>
-          <w:p>
-            <w:pPr>
-              <w:rPr>
-                <w:sz w:val="20"/>
-                <w:szCs w:val="20"/>
-                <w:lang w:val="en-GB"/>
-              </w:rPr>
-            </w:pPr>
-            <w:r>
-              <w:rPr>
-                <w:sz w:val="20"/>
-                <w:szCs w:val="20"/>
-                <w:lang w:val="en-GB"/>
-              </w:rPr>
-              <w:t xml:space="preserve">Node is a </w:t>
-            </w:r>
-            <w:r>
-              <w:rPr>
-                <w:sz w:val="20"/>
-                <w:szCs w:val="20"/>
-                <w:lang w:val="en-GB"/>
-              </w:rPr>
-              <w:t>game over node</w:t>
+          </w:tcPr>
+          <w:p>
+            <w:pPr>
+              <w:rPr>
+                <w:sz w:val="20"/>
+                <w:szCs w:val="20"/>
+                <w:lang w:val="en-US"/>
+              </w:rPr>
+            </w:pPr>
+            <w:r>
+              <w:rPr>
+                <w:sz w:val="20"/>
+                <w:szCs w:val="20"/>
+                <w:lang w:val="en-US"/>
+              </w:rPr>
+              <w:t>Builds the choice list, depending on the count of the nodes</w:t>
+            </w:r>
+          </w:p>
+        </w:tc>
+      </w:tr>
+    </w:tbl>
+    <w:p>
+      <w:pPr>
+        <w:rPr>
+          <w:rStyle w:val="IntensiverVerweis"/>
+          <w:lang w:val="en-US"/>
+        </w:rPr>
+      </w:pPr>
+    </w:p>
+    <w:p>
+      <w:pPr>
+        <w:pStyle w:val="IntensivesZitat"/>
+      </w:pPr>
+      <w:r>
+        <w:lastRenderedPageBreak/>
+        <w:t>SaveManager / Load</w:t>
+      </w:r>
+    </w:p>
+    <w:tbl>
+      <w:tblPr>
+        <w:tblStyle w:val="Tabellenraster"/>
+        <w:tblW w:w="0" w:type="auto"/>
+        <w:tblLook w:val="04A0" w:firstRow="1" w:lastRow="0" w:firstColumn="1" w:lastColumn="0" w:noHBand="0" w:noVBand="1"/>
+      </w:tblPr>
+      <w:tblGrid>
+        <w:gridCol w:w="2112"/>
+        <w:gridCol w:w="2835"/>
+        <w:gridCol w:w="4095"/>
+      </w:tblGrid>
+      <w:tr>
+        <w:tc>
+          <w:tcPr>
+            <w:tcW w:w="2112" w:type="dxa"/>
+            <w:tcBorders>
+              <w:top w:val="single" w:sz="12" w:space="0" w:color="auto"/>
+              <w:left w:val="single" w:sz="12" w:space="0" w:color="auto"/>
+              <w:right w:val="single" w:sz="12" w:space="0" w:color="auto"/>
+            </w:tcBorders>
+          </w:tcPr>
+          <w:p>
+            <w:pPr>
+              <w:rPr>
+                <w:b/>
+                <w:bCs/>
+                <w:sz w:val="20"/>
+                <w:szCs w:val="20"/>
+                <w:lang w:val="en-GB"/>
+              </w:rPr>
+            </w:pPr>
+            <w:r>
+              <w:rPr>
+                <w:b/>
+                <w:bCs/>
+                <w:sz w:val="20"/>
+                <w:szCs w:val="20"/>
+                <w:lang w:val="en-GB"/>
+              </w:rPr>
+              <w:t>C</w:t>
+            </w:r>
+            <w:r>
+              <w:rPr>
+                <w:b/>
+                <w:bCs/>
+                <w:sz w:val="20"/>
+                <w:szCs w:val="20"/>
+                <w:lang w:val="en-GB"/>
+              </w:rPr>
+              <w:t>lass</w:t>
+            </w:r>
+          </w:p>
+        </w:tc>
+        <w:tc>
+          <w:tcPr>
+            <w:tcW w:w="6930" w:type="dxa"/>
+            <w:gridSpan w:val="2"/>
+            <w:tcBorders>
+              <w:top w:val="single" w:sz="12" w:space="0" w:color="auto"/>
+              <w:left w:val="single" w:sz="12" w:space="0" w:color="auto"/>
+              <w:right w:val="single" w:sz="12" w:space="0" w:color="auto"/>
+            </w:tcBorders>
+          </w:tcPr>
+          <w:p>
+            <w:pPr>
+              <w:rPr>
+                <w:b/>
+                <w:bCs/>
+                <w:sz w:val="20"/>
+                <w:szCs w:val="20"/>
+                <w:lang w:val="en-GB"/>
+              </w:rPr>
+            </w:pPr>
+            <w:r>
+              <w:rPr>
+                <w:b/>
+                <w:bCs/>
+                <w:sz w:val="20"/>
+                <w:szCs w:val="20"/>
+                <w:lang w:val="en-GB"/>
+              </w:rPr>
+              <w:t>Description</w:t>
             </w:r>
           </w:p>
         </w:tc>
@@ -6475,86 +7655,67 @@
             <w:tcW w:w="2112" w:type="dxa"/>
             <w:tcBorders>
               <w:left w:val="single" w:sz="12" w:space="0" w:color="auto"/>
-              <w:right w:val="single" w:sz="12" w:space="0" w:color="auto"/>
-            </w:tcBorders>
-          </w:tcPr>
-          <w:p>
-            <w:pPr>
-              <w:rPr>
-                <w:sz w:val="20"/>
-                <w:szCs w:val="20"/>
-                <w:lang w:val="en-GB"/>
-              </w:rPr>
-            </w:pPr>
-          </w:p>
-        </w:tc>
-        <w:tc>
-          <w:tcPr>
-            <w:tcW w:w="2835" w:type="dxa"/>
-            <w:tcBorders>
-              <w:left w:val="single" w:sz="12" w:space="0" w:color="auto"/>
-              <w:right w:val="single" w:sz="12" w:space="0" w:color="auto"/>
-            </w:tcBorders>
-          </w:tcPr>
-          <w:p>
-            <w:pPr>
-              <w:rPr>
-                <w:color w:val="ED7D31" w:themeColor="accent2"/>
-                <w:sz w:val="20"/>
-                <w:szCs w:val="20"/>
-                <w:lang w:val="en-GB"/>
-              </w:rPr>
-            </w:pPr>
-            <w:r>
-              <w:rPr>
-                <w:color w:val="ED7D31" w:themeColor="accent2"/>
-                <w:sz w:val="20"/>
-                <w:szCs w:val="20"/>
-                <w:lang w:val="en-GB"/>
-              </w:rPr>
-              <w:t>String image</w:t>
-            </w:r>
-          </w:p>
-        </w:tc>
-        <w:tc>
-          <w:tcPr>
-            <w:tcW w:w="4095" w:type="dxa"/>
-            <w:tcBorders>
-              <w:left w:val="single" w:sz="12" w:space="0" w:color="auto"/>
-              <w:right w:val="single" w:sz="12" w:space="0" w:color="auto"/>
-            </w:tcBorders>
-          </w:tcPr>
-          <w:p>
-            <w:pPr>
-              <w:rPr>
-                <w:sz w:val="20"/>
-                <w:szCs w:val="20"/>
-                <w:lang w:val="en-GB"/>
-              </w:rPr>
-            </w:pPr>
-            <w:r>
-              <w:rPr>
-                <w:sz w:val="20"/>
-                <w:szCs w:val="20"/>
-                <w:lang w:val="en-GB"/>
-              </w:rPr>
-              <w:t>Only the s</w:t>
-            </w:r>
-            <w:r>
-              <w:rPr>
-                <w:sz w:val="20"/>
-                <w:szCs w:val="20"/>
-                <w:lang w:val="en-GB"/>
-              </w:rPr>
-              <w:t>tory node can hold images</w:t>
-            </w:r>
-            <w:r>
-              <w:rPr>
-                <w:sz w:val="20"/>
-                <w:szCs w:val="20"/>
-                <w:lang w:val="en-GB"/>
-              </w:rPr>
-              <w:t>, saves the name (without the type, of the picture as a string</w:t>
+              <w:bottom w:val="single" w:sz="12" w:space="0" w:color="auto"/>
+              <w:right w:val="single" w:sz="12" w:space="0" w:color="auto"/>
+            </w:tcBorders>
+          </w:tcPr>
+          <w:p>
+            <w:pPr>
+              <w:pStyle w:val="berschrift3"/>
+              <w:rPr>
+                <w:lang w:val="en-GB"/>
+              </w:rPr>
+            </w:pPr>
+            <w:r>
+              <w:rPr>
+                <w:lang w:val="en-GB"/>
+              </w:rPr>
+              <w:t>SaveManager</w:t>
+            </w:r>
+          </w:p>
+        </w:tc>
+        <w:tc>
+          <w:tcPr>
+            <w:tcW w:w="6930" w:type="dxa"/>
+            <w:gridSpan w:val="2"/>
+            <w:tcBorders>
+              <w:left w:val="single" w:sz="12" w:space="0" w:color="auto"/>
+              <w:bottom w:val="single" w:sz="12" w:space="0" w:color="auto"/>
+              <w:right w:val="single" w:sz="12" w:space="0" w:color="auto"/>
+            </w:tcBorders>
+          </w:tcPr>
+          <w:p>
+            <w:pPr>
+              <w:rPr>
+                <w:sz w:val="20"/>
+                <w:szCs w:val="20"/>
+                <w:lang w:val="en-GB"/>
+              </w:rPr>
+            </w:pPr>
+            <w:r>
+              <w:rPr>
+                <w:sz w:val="20"/>
+                <w:szCs w:val="20"/>
+                <w:lang w:val="en-GB"/>
+              </w:rPr>
+              <w:t>This class returns the next choices nodes or the next story node according to the Story Files. Provides information about the next nodes.</w:t>
+            </w:r>
+          </w:p>
+          <w:p>
+            <w:pPr>
+              <w:rPr>
+                <w:sz w:val="20"/>
+                <w:szCs w:val="20"/>
+                <w:lang w:val="en-GB"/>
+              </w:rPr>
+            </w:pPr>
+            <w:r>
+              <w:rPr>
+                <w:sz w:val="20"/>
+                <w:szCs w:val="20"/>
+                <w:lang w:val="en-GB"/>
+              </w:rPr>
+              <w:t>Contains a lot of Getters like IsRootNode, IsEndOfChapter, IsGameOver, …</w:t>
             </w:r>
           </w:p>
         </w:tc>
@@ -6564,6 +7725,7 @@
           <w:tcPr>
             <w:tcW w:w="2112" w:type="dxa"/>
             <w:tcBorders>
+              <w:top w:val="single" w:sz="12" w:space="0" w:color="auto"/>
               <w:left w:val="single" w:sz="12" w:space="0" w:color="auto"/>
               <w:right w:val="single" w:sz="12" w:space="0" w:color="auto"/>
             </w:tcBorders>
@@ -6582,27 +7744,31 @@
           <w:tcPr>
             <w:tcW w:w="2835" w:type="dxa"/>
             <w:tcBorders>
-              <w:left w:val="single" w:sz="12" w:space="0" w:color="auto"/>
-              <w:right w:val="single" w:sz="12" w:space="0" w:color="auto"/>
-            </w:tcBorders>
-          </w:tcPr>
-          <w:p>
-            <w:pPr>
-              <w:rPr>
-                <w:color w:val="ED7D31" w:themeColor="accent2"/>
-                <w:sz w:val="20"/>
-                <w:szCs w:val="20"/>
-                <w:lang w:val="en-GB"/>
-              </w:rPr>
-            </w:pPr>
-            <w:r>
-              <w:rPr>
-                <w:color w:val="ED7D31" w:themeColor="accent2"/>
-                <w:sz w:val="20"/>
-                <w:szCs w:val="20"/>
-                <w:lang w:val="en-GB"/>
-              </w:rPr>
-              <w:t>List&lt;string&gt;childNodes</w:t>
+              <w:top w:val="single" w:sz="12" w:space="0" w:color="auto"/>
+              <w:left w:val="single" w:sz="12" w:space="0" w:color="auto"/>
+              <w:bottom w:val="single" w:sz="12" w:space="0" w:color="auto"/>
+              <w:right w:val="single" w:sz="12" w:space="0" w:color="auto"/>
+            </w:tcBorders>
+          </w:tcPr>
+          <w:p>
+            <w:pPr>
+              <w:rPr>
+                <w:b/>
+                <w:bCs/>
+                <w:sz w:val="20"/>
+                <w:szCs w:val="20"/>
+                <w:lang w:val="en-GB"/>
+              </w:rPr>
+            </w:pPr>
+            <w:r>
+              <w:rPr>
+                <w:b/>
+                <w:bCs/>
+                <w:sz w:val="20"/>
+                <w:szCs w:val="20"/>
+                <w:lang w:val="en-GB"/>
+              </w:rPr>
+              <w:t>Method</w:t>
             </w:r>
           </w:p>
         </w:tc>
@@ -6610,25 +7776,31 @@
           <w:tcPr>
             <w:tcW w:w="4095" w:type="dxa"/>
             <w:tcBorders>
-              <w:left w:val="single" w:sz="12" w:space="0" w:color="auto"/>
-              <w:right w:val="single" w:sz="12" w:space="0" w:color="auto"/>
-            </w:tcBorders>
-          </w:tcPr>
-          <w:p>
-            <w:pPr>
-              <w:rPr>
-                <w:sz w:val="20"/>
-                <w:szCs w:val="20"/>
-                <w:lang w:val="en-GB"/>
-              </w:rPr>
-            </w:pPr>
-            <w:r>
-              <w:rPr>
-                <w:sz w:val="20"/>
-                <w:szCs w:val="20"/>
-                <w:lang w:val="en-GB"/>
-              </w:rPr>
-              <w:t>Contains the childNodes for every node</w:t>
+              <w:top w:val="single" w:sz="12" w:space="0" w:color="auto"/>
+              <w:left w:val="single" w:sz="12" w:space="0" w:color="auto"/>
+              <w:bottom w:val="single" w:sz="12" w:space="0" w:color="auto"/>
+              <w:right w:val="single" w:sz="12" w:space="0" w:color="auto"/>
+            </w:tcBorders>
+          </w:tcPr>
+          <w:p>
+            <w:pPr>
+              <w:rPr>
+                <w:b/>
+                <w:bCs/>
+                <w:sz w:val="20"/>
+                <w:szCs w:val="20"/>
+                <w:lang w:val="en-GB"/>
+              </w:rPr>
+            </w:pPr>
+            <w:r>
+              <w:rPr>
+                <w:b/>
+                <w:bCs/>
+                <w:sz w:val="20"/>
+                <w:szCs w:val="20"/>
+                <w:lang w:val="en-GB"/>
+              </w:rPr>
+              <w:t>Description</w:t>
             </w:r>
           </w:p>
         </w:tc>
@@ -6656,69 +7828,913 @@
           <w:tcPr>
             <w:tcW w:w="2835" w:type="dxa"/>
             <w:tcBorders>
-              <w:left w:val="single" w:sz="12" w:space="0" w:color="auto"/>
-              <w:right w:val="single" w:sz="12" w:space="0" w:color="auto"/>
-            </w:tcBorders>
-          </w:tcPr>
-          <w:p>
-            <w:pPr>
-              <w:rPr>
-                <w:color w:val="ED7D31" w:themeColor="accent2"/>
-                <w:sz w:val="20"/>
-                <w:szCs w:val="20"/>
-                <w:lang w:val="en-GB"/>
-              </w:rPr>
-            </w:pPr>
-            <w:r>
-              <w:rPr>
-                <w:color w:val="ED7D31" w:themeColor="accent2"/>
-                <w:sz w:val="20"/>
-                <w:szCs w:val="20"/>
-                <w:lang w:val="en-GB"/>
-              </w:rPr>
-              <w:t>Rect storyRect</w:t>
-            </w:r>
+              <w:top w:val="single" w:sz="12" w:space="0" w:color="auto"/>
+              <w:left w:val="single" w:sz="12" w:space="0" w:color="auto"/>
+              <w:right w:val="single" w:sz="12" w:space="0" w:color="auto"/>
+            </w:tcBorders>
+          </w:tcPr>
+          <w:p>
+            <w:pPr>
+              <w:rPr>
+                <w:color w:val="ED7D31" w:themeColor="accent2"/>
+                <w:sz w:val="20"/>
+                <w:szCs w:val="20"/>
+                <w:lang w:val="en-US"/>
+              </w:rPr>
+            </w:pPr>
+            <w:r>
+              <w:rPr>
+                <w:color w:val="ED7D31" w:themeColor="accent2"/>
+                <w:sz w:val="20"/>
+                <w:szCs w:val="20"/>
+                <w:lang w:val="en-US"/>
+              </w:rPr>
+              <w:t>Public class</w:t>
+            </w:r>
+            <w:r>
+              <w:rPr>
+                <w:color w:val="ED7D31" w:themeColor="accent2"/>
+                <w:sz w:val="20"/>
+                <w:szCs w:val="20"/>
+                <w:lang w:val="en-US"/>
+              </w:rPr>
+              <w:t xml:space="preserve"> </w:t>
+            </w:r>
+            <w:r>
+              <w:rPr>
+                <w:color w:val="ED7D31" w:themeColor="accent2"/>
+                <w:sz w:val="20"/>
+                <w:szCs w:val="20"/>
+                <w:lang w:val="en-US"/>
+              </w:rPr>
+              <w:t>SaveData</w:t>
+            </w:r>
+          </w:p>
+          <w:p>
+            <w:pPr>
+              <w:rPr>
+                <w:sz w:val="20"/>
+                <w:szCs w:val="20"/>
+                <w:lang w:val="en-US"/>
+              </w:rPr>
+            </w:pPr>
           </w:p>
         </w:tc>
         <w:tc>
           <w:tcPr>
             <w:tcW w:w="4095" w:type="dxa"/>
             <w:tcBorders>
-              <w:left w:val="single" w:sz="12" w:space="0" w:color="auto"/>
-              <w:right w:val="single" w:sz="12" w:space="0" w:color="auto"/>
-            </w:tcBorders>
-          </w:tcPr>
-          <w:p>
-            <w:pPr>
-              <w:rPr>
-                <w:sz w:val="20"/>
-                <w:szCs w:val="20"/>
-                <w:lang w:val="en-GB"/>
-              </w:rPr>
-            </w:pPr>
-            <w:r>
-              <w:rPr>
-                <w:sz w:val="20"/>
-                <w:szCs w:val="20"/>
-                <w:lang w:val="en-GB"/>
-              </w:rPr>
-              <w:t>Rectang</w:t>
-            </w:r>
-            <w:r>
-              <w:rPr>
-                <w:sz w:val="20"/>
-                <w:szCs w:val="20"/>
-                <w:lang w:val="en-GB"/>
-              </w:rPr>
-              <w:t>le</w:t>
-            </w:r>
-            <w:r>
-              <w:rPr>
-                <w:sz w:val="20"/>
-                <w:szCs w:val="20"/>
-                <w:lang w:val="en-GB"/>
-              </w:rPr>
-              <w:t xml:space="preserve"> that contains the button and node information</w:t>
+              <w:top w:val="single" w:sz="12" w:space="0" w:color="auto"/>
+              <w:left w:val="single" w:sz="12" w:space="0" w:color="auto"/>
+              <w:right w:val="single" w:sz="12" w:space="0" w:color="auto"/>
+            </w:tcBorders>
+          </w:tcPr>
+          <w:p>
+            <w:pPr>
+              <w:rPr>
+                <w:sz w:val="20"/>
+                <w:szCs w:val="20"/>
+                <w:lang w:val="en-GB"/>
+              </w:rPr>
+            </w:pPr>
+            <w:r>
+              <w:rPr>
+                <w:sz w:val="20"/>
+                <w:szCs w:val="20"/>
+                <w:lang w:val="en-GB"/>
+              </w:rPr>
+              <w:t>P</w:t>
+            </w:r>
+            <w:r>
+              <w:rPr>
+                <w:sz w:val="20"/>
+                <w:szCs w:val="20"/>
+                <w:lang w:val="en-GB"/>
+              </w:rPr>
+              <w:t>rovides a temporary object to store and load the data</w:t>
+            </w:r>
+          </w:p>
+        </w:tc>
+      </w:tr>
+      <w:tr>
+        <w:tc>
+          <w:tcPr>
+            <w:tcW w:w="2112" w:type="dxa"/>
+            <w:tcBorders>
+              <w:left w:val="single" w:sz="12" w:space="0" w:color="auto"/>
+              <w:right w:val="single" w:sz="12" w:space="0" w:color="auto"/>
+            </w:tcBorders>
+          </w:tcPr>
+          <w:p>
+            <w:pPr>
+              <w:rPr>
+                <w:color w:val="FF0000"/>
+                <w:sz w:val="20"/>
+                <w:szCs w:val="20"/>
+                <w:lang w:val="en-GB"/>
+              </w:rPr>
+            </w:pPr>
+            <w:r>
+              <w:rPr>
+                <w:color w:val="FF0000"/>
+                <w:sz w:val="20"/>
+                <w:szCs w:val="20"/>
+                <w:lang w:val="en-GB"/>
+              </w:rPr>
+              <w:t>Event Function</w:t>
+            </w:r>
+          </w:p>
+          <w:p>
+            <w:pPr>
+              <w:rPr>
+                <w:sz w:val="20"/>
+                <w:szCs w:val="20"/>
+                <w:lang w:val="en-GB"/>
+              </w:rPr>
+            </w:pPr>
+          </w:p>
+        </w:tc>
+        <w:tc>
+          <w:tcPr>
+            <w:tcW w:w="2835" w:type="dxa"/>
+            <w:tcBorders>
+              <w:left w:val="single" w:sz="12" w:space="0" w:color="auto"/>
+              <w:right w:val="single" w:sz="12" w:space="0" w:color="auto"/>
+            </w:tcBorders>
+          </w:tcPr>
+          <w:p>
+            <w:pPr>
+              <w:rPr>
+                <w:color w:val="ED7D31" w:themeColor="accent2"/>
+                <w:sz w:val="20"/>
+                <w:szCs w:val="20"/>
+                <w:lang w:val="en-GB"/>
+              </w:rPr>
+            </w:pPr>
+            <w:r>
+              <w:rPr>
+                <w:color w:val="ED7D31" w:themeColor="accent2"/>
+                <w:sz w:val="20"/>
+                <w:szCs w:val="20"/>
+                <w:lang w:val="en-GB"/>
+              </w:rPr>
+              <w:t xml:space="preserve">Private void </w:t>
+            </w:r>
+            <w:r>
+              <w:rPr>
+                <w:color w:val="ED7D31" w:themeColor="accent2"/>
+                <w:sz w:val="20"/>
+                <w:szCs w:val="20"/>
+                <w:lang w:val="en-GB"/>
+              </w:rPr>
+              <w:t>Awake()</w:t>
+            </w:r>
+          </w:p>
+        </w:tc>
+        <w:tc>
+          <w:tcPr>
+            <w:tcW w:w="4095" w:type="dxa"/>
+            <w:tcBorders>
+              <w:left w:val="single" w:sz="12" w:space="0" w:color="auto"/>
+              <w:right w:val="single" w:sz="12" w:space="0" w:color="auto"/>
+            </w:tcBorders>
+          </w:tcPr>
+          <w:p>
+            <w:pPr>
+              <w:rPr>
+                <w:sz w:val="20"/>
+                <w:szCs w:val="20"/>
+                <w:lang w:val="en-GB"/>
+              </w:rPr>
+            </w:pPr>
+            <w:r>
+              <w:rPr>
+                <w:sz w:val="20"/>
+                <w:szCs w:val="20"/>
+                <w:lang w:val="en-GB"/>
+              </w:rPr>
+              <w:t>Sets the language of the program to en-US</w:t>
+            </w:r>
+          </w:p>
+        </w:tc>
+      </w:tr>
+      <w:tr>
+        <w:tc>
+          <w:tcPr>
+            <w:tcW w:w="2112" w:type="dxa"/>
+            <w:tcBorders>
+              <w:left w:val="single" w:sz="12" w:space="0" w:color="auto"/>
+              <w:right w:val="single" w:sz="12" w:space="0" w:color="auto"/>
+            </w:tcBorders>
+          </w:tcPr>
+          <w:p>
+            <w:pPr>
+              <w:rPr>
+                <w:color w:val="FF0000"/>
+                <w:sz w:val="20"/>
+                <w:szCs w:val="20"/>
+                <w:lang w:val="en-GB"/>
+              </w:rPr>
+            </w:pPr>
+            <w:r>
+              <w:rPr>
+                <w:color w:val="FF0000"/>
+                <w:sz w:val="20"/>
+                <w:szCs w:val="20"/>
+                <w:lang w:val="en-GB"/>
+              </w:rPr>
+              <w:t>Event Function</w:t>
+            </w:r>
+          </w:p>
+          <w:p>
+            <w:pPr>
+              <w:rPr>
+                <w:sz w:val="20"/>
+                <w:szCs w:val="20"/>
+                <w:lang w:val="en-US"/>
+              </w:rPr>
+            </w:pPr>
+          </w:p>
+        </w:tc>
+        <w:tc>
+          <w:tcPr>
+            <w:tcW w:w="2835" w:type="dxa"/>
+            <w:tcBorders>
+              <w:left w:val="single" w:sz="12" w:space="0" w:color="auto"/>
+              <w:right w:val="single" w:sz="12" w:space="0" w:color="auto"/>
+            </w:tcBorders>
+          </w:tcPr>
+          <w:p>
+            <w:pPr>
+              <w:rPr>
+                <w:sz w:val="20"/>
+                <w:szCs w:val="20"/>
+                <w:lang w:val="en-GB"/>
+              </w:rPr>
+            </w:pPr>
+            <w:r>
+              <w:rPr>
+                <w:color w:val="ED7D31" w:themeColor="accent2"/>
+                <w:sz w:val="20"/>
+                <w:szCs w:val="20"/>
+                <w:lang w:val="en-GB"/>
+              </w:rPr>
+              <w:t xml:space="preserve">Private void </w:t>
+            </w:r>
+            <w:r>
+              <w:rPr>
+                <w:color w:val="ED7D31" w:themeColor="accent2"/>
+                <w:sz w:val="20"/>
+                <w:szCs w:val="20"/>
+                <w:lang w:val="en-GB"/>
+              </w:rPr>
+              <w:t>Start</w:t>
+            </w:r>
+            <w:r>
+              <w:rPr>
+                <w:color w:val="ED7D31" w:themeColor="accent2"/>
+                <w:sz w:val="20"/>
+                <w:szCs w:val="20"/>
+                <w:lang w:val="en-GB"/>
+              </w:rPr>
+              <w:t>()</w:t>
+            </w:r>
+          </w:p>
+        </w:tc>
+        <w:tc>
+          <w:tcPr>
+            <w:tcW w:w="4095" w:type="dxa"/>
+            <w:tcBorders>
+              <w:left w:val="single" w:sz="12" w:space="0" w:color="auto"/>
+              <w:right w:val="single" w:sz="12" w:space="0" w:color="auto"/>
+            </w:tcBorders>
+          </w:tcPr>
+          <w:p>
+            <w:pPr>
+              <w:rPr>
+                <w:sz w:val="20"/>
+                <w:szCs w:val="20"/>
+                <w:lang w:val="en-US"/>
+              </w:rPr>
+            </w:pPr>
+            <w:r>
+              <w:rPr>
+                <w:sz w:val="20"/>
+                <w:szCs w:val="20"/>
+                <w:lang w:val="en-US"/>
+              </w:rPr>
+              <w:t>If there are any save files, then the LoadGame Button in the Menu is activated</w:t>
+            </w:r>
+          </w:p>
+        </w:tc>
+      </w:tr>
+      <w:tr>
+        <w:tc>
+          <w:tcPr>
+            <w:tcW w:w="2112" w:type="dxa"/>
+            <w:tcBorders>
+              <w:left w:val="single" w:sz="12" w:space="0" w:color="auto"/>
+              <w:right w:val="single" w:sz="12" w:space="0" w:color="auto"/>
+            </w:tcBorders>
+          </w:tcPr>
+          <w:p>
+            <w:pPr>
+              <w:rPr>
+                <w:sz w:val="20"/>
+                <w:szCs w:val="20"/>
+                <w:lang w:val="en-GB"/>
+              </w:rPr>
+            </w:pPr>
+            <w:r>
+              <w:rPr>
+                <w:color w:val="FF0000"/>
+                <w:sz w:val="20"/>
+                <w:szCs w:val="20"/>
+                <w:lang w:val="en-GB"/>
+              </w:rPr>
+              <w:t>Click_Event</w:t>
+            </w:r>
+          </w:p>
+        </w:tc>
+        <w:tc>
+          <w:tcPr>
+            <w:tcW w:w="2835" w:type="dxa"/>
+            <w:tcBorders>
+              <w:left w:val="single" w:sz="12" w:space="0" w:color="auto"/>
+              <w:right w:val="single" w:sz="12" w:space="0" w:color="auto"/>
+            </w:tcBorders>
+          </w:tcPr>
+          <w:p>
+            <w:pPr>
+              <w:rPr>
+                <w:color w:val="ED7D31" w:themeColor="accent2"/>
+                <w:sz w:val="20"/>
+                <w:szCs w:val="20"/>
+                <w:lang w:val="en-GB"/>
+              </w:rPr>
+            </w:pPr>
+            <w:r>
+              <w:rPr>
+                <w:color w:val="ED7D31" w:themeColor="accent2"/>
+                <w:sz w:val="20"/>
+                <w:szCs w:val="20"/>
+                <w:lang w:val="en-GB"/>
+              </w:rPr>
+              <w:t>Public void NewGame_Click()</w:t>
+            </w:r>
+          </w:p>
+        </w:tc>
+        <w:tc>
+          <w:tcPr>
+            <w:tcW w:w="4095" w:type="dxa"/>
+            <w:tcBorders>
+              <w:left w:val="single" w:sz="12" w:space="0" w:color="auto"/>
+              <w:right w:val="single" w:sz="12" w:space="0" w:color="auto"/>
+            </w:tcBorders>
+          </w:tcPr>
+          <w:p>
+            <w:pPr>
+              <w:spacing w:after="0" w:line="240" w:lineRule="auto"/>
+              <w:rPr>
+                <w:sz w:val="20"/>
+                <w:szCs w:val="20"/>
+                <w:lang w:val="en-US"/>
+              </w:rPr>
+            </w:pPr>
+            <w:r>
+              <w:rPr>
+                <w:sz w:val="20"/>
+                <w:szCs w:val="20"/>
+                <w:lang w:val="en-US"/>
+              </w:rPr>
+              <w:t xml:space="preserve">When a new Game is started, it checks for a open save slot, </w:t>
+            </w:r>
+            <w:r>
+              <w:rPr>
+                <w:sz w:val="20"/>
+                <w:szCs w:val="20"/>
+                <w:lang w:val="en-US"/>
+              </w:rPr>
+              <w:t xml:space="preserve">if </w:t>
+            </w:r>
+            <w:r>
+              <w:rPr>
+                <w:sz w:val="20"/>
+                <w:szCs w:val="20"/>
+                <w:lang w:val="en-US"/>
+              </w:rPr>
+              <w:t xml:space="preserve">there </w:t>
+            </w:r>
+            <w:r>
+              <w:rPr>
+                <w:sz w:val="20"/>
+                <w:szCs w:val="20"/>
+                <w:lang w:val="en-US"/>
+              </w:rPr>
+              <w:t>aren’t any</w:t>
+            </w:r>
+            <w:r>
+              <w:rPr>
+                <w:sz w:val="20"/>
+                <w:szCs w:val="20"/>
+                <w:lang w:val="en-US"/>
+              </w:rPr>
+              <w:t>,</w:t>
+            </w:r>
+          </w:p>
+          <w:p>
+            <w:pPr>
+              <w:rPr>
+                <w:sz w:val="20"/>
+                <w:szCs w:val="20"/>
+                <w:lang w:val="en-US"/>
+              </w:rPr>
+            </w:pPr>
+            <w:r>
+              <w:rPr>
+                <w:sz w:val="20"/>
+                <w:szCs w:val="20"/>
+                <w:lang w:val="en-US"/>
+              </w:rPr>
+              <w:t>then the User has to choose an old save slot to override the date with the new Game</w:t>
+            </w:r>
+          </w:p>
+        </w:tc>
+      </w:tr>
+      <w:tr>
+        <w:tc>
+          <w:tcPr>
+            <w:tcW w:w="2112" w:type="dxa"/>
+            <w:tcBorders>
+              <w:left w:val="single" w:sz="12" w:space="0" w:color="auto"/>
+              <w:right w:val="single" w:sz="12" w:space="0" w:color="auto"/>
+            </w:tcBorders>
+          </w:tcPr>
+          <w:p>
+            <w:pPr>
+              <w:rPr>
+                <w:sz w:val="20"/>
+                <w:szCs w:val="20"/>
+                <w:lang w:val="en-GB"/>
+              </w:rPr>
+            </w:pPr>
+            <w:r>
+              <w:rPr>
+                <w:color w:val="FF0000"/>
+                <w:sz w:val="20"/>
+                <w:szCs w:val="20"/>
+                <w:lang w:val="en-GB"/>
+              </w:rPr>
+              <w:t>Click_Event</w:t>
+            </w:r>
+          </w:p>
+        </w:tc>
+        <w:tc>
+          <w:tcPr>
+            <w:tcW w:w="2835" w:type="dxa"/>
+            <w:tcBorders>
+              <w:left w:val="single" w:sz="12" w:space="0" w:color="auto"/>
+              <w:right w:val="single" w:sz="12" w:space="0" w:color="auto"/>
+            </w:tcBorders>
+          </w:tcPr>
+          <w:p>
+            <w:pPr>
+              <w:rPr>
+                <w:color w:val="ED7D31" w:themeColor="accent2"/>
+                <w:sz w:val="20"/>
+                <w:szCs w:val="20"/>
+                <w:lang w:val="en-GB"/>
+              </w:rPr>
+            </w:pPr>
+            <w:r>
+              <w:rPr>
+                <w:color w:val="ED7D31" w:themeColor="accent2"/>
+                <w:sz w:val="20"/>
+                <w:szCs w:val="20"/>
+                <w:lang w:val="en-GB"/>
+              </w:rPr>
+              <w:t xml:space="preserve">Public void </w:t>
+            </w:r>
+            <w:r>
+              <w:rPr>
+                <w:color w:val="ED7D31" w:themeColor="accent2"/>
+                <w:sz w:val="20"/>
+                <w:szCs w:val="20"/>
+                <w:lang w:val="en-GB"/>
+              </w:rPr>
+              <w:t>LoadDataIntoSlots</w:t>
+            </w:r>
+            <w:r>
+              <w:rPr>
+                <w:color w:val="ED7D31" w:themeColor="accent2"/>
+                <w:sz w:val="20"/>
+                <w:szCs w:val="20"/>
+                <w:lang w:val="en-GB"/>
+              </w:rPr>
+              <w:t>_Click()</w:t>
+            </w:r>
+          </w:p>
+        </w:tc>
+        <w:tc>
+          <w:tcPr>
+            <w:tcW w:w="4095" w:type="dxa"/>
+            <w:tcBorders>
+              <w:left w:val="single" w:sz="12" w:space="0" w:color="auto"/>
+              <w:right w:val="single" w:sz="12" w:space="0" w:color="auto"/>
+            </w:tcBorders>
+          </w:tcPr>
+          <w:p>
+            <w:pPr>
+              <w:rPr>
+                <w:sz w:val="20"/>
+                <w:szCs w:val="20"/>
+                <w:lang w:val="en-US"/>
+              </w:rPr>
+            </w:pPr>
+            <w:r>
+              <w:rPr>
+                <w:sz w:val="20"/>
+                <w:szCs w:val="20"/>
+                <w:lang w:val="en-US"/>
+              </w:rPr>
+              <w:t>When the LoadGame Button is clicked, then the save files getting loaded into the save slots,</w:t>
+            </w:r>
+          </w:p>
+          <w:p>
+            <w:pPr>
+              <w:rPr>
+                <w:sz w:val="20"/>
+                <w:szCs w:val="20"/>
+                <w:lang w:val="en-US"/>
+              </w:rPr>
+            </w:pPr>
+            <w:r>
+              <w:rPr>
+                <w:sz w:val="20"/>
+                <w:szCs w:val="20"/>
+                <w:lang w:val="en-US"/>
+              </w:rPr>
+              <w:t>Is there no save for a slot, then the slot stays empty</w:t>
+            </w:r>
+          </w:p>
+        </w:tc>
+      </w:tr>
+      <w:tr>
+        <w:tc>
+          <w:tcPr>
+            <w:tcW w:w="2112" w:type="dxa"/>
+            <w:tcBorders>
+              <w:left w:val="single" w:sz="12" w:space="0" w:color="auto"/>
+              <w:right w:val="single" w:sz="12" w:space="0" w:color="auto"/>
+            </w:tcBorders>
+          </w:tcPr>
+          <w:p>
+            <w:pPr>
+              <w:rPr>
+                <w:sz w:val="20"/>
+                <w:szCs w:val="20"/>
+                <w:lang w:val="en-GB"/>
+              </w:rPr>
+            </w:pPr>
+          </w:p>
+        </w:tc>
+        <w:tc>
+          <w:tcPr>
+            <w:tcW w:w="2835" w:type="dxa"/>
+            <w:tcBorders>
+              <w:left w:val="single" w:sz="12" w:space="0" w:color="auto"/>
+              <w:right w:val="single" w:sz="12" w:space="0" w:color="auto"/>
+            </w:tcBorders>
+          </w:tcPr>
+          <w:p>
+            <w:pPr>
+              <w:rPr>
+                <w:color w:val="ED7D31" w:themeColor="accent2"/>
+                <w:sz w:val="20"/>
+                <w:szCs w:val="20"/>
+                <w:lang w:val="en-GB"/>
+              </w:rPr>
+            </w:pPr>
+            <w:r>
+              <w:rPr>
+                <w:color w:val="ED7D31" w:themeColor="accent2"/>
+                <w:sz w:val="20"/>
+                <w:szCs w:val="20"/>
+                <w:lang w:val="en-GB"/>
+              </w:rPr>
+              <w:t>private static void LoadGame()</w:t>
+            </w:r>
+          </w:p>
+          <w:p>
+            <w:pPr>
+              <w:rPr>
+                <w:sz w:val="20"/>
+                <w:szCs w:val="20"/>
+                <w:lang w:val="en-GB"/>
+              </w:rPr>
+            </w:pPr>
+            <w:r>
+              <w:rPr>
+                <w:sz w:val="20"/>
+                <w:szCs w:val="20"/>
+                <w:lang w:val="en-GB"/>
+              </w:rPr>
+              <w:t>int slotNum</w:t>
+            </w:r>
+          </w:p>
+        </w:tc>
+        <w:tc>
+          <w:tcPr>
+            <w:tcW w:w="4095" w:type="dxa"/>
+            <w:tcBorders>
+              <w:left w:val="single" w:sz="12" w:space="0" w:color="auto"/>
+              <w:right w:val="single" w:sz="12" w:space="0" w:color="auto"/>
+            </w:tcBorders>
+          </w:tcPr>
+          <w:p>
+            <w:pPr>
+              <w:rPr>
+                <w:sz w:val="20"/>
+                <w:szCs w:val="20"/>
+                <w:lang w:val="en-US"/>
+              </w:rPr>
+            </w:pPr>
+            <w:r>
+              <w:rPr>
+                <w:sz w:val="20"/>
+                <w:szCs w:val="20"/>
+                <w:lang w:val="en-US"/>
+              </w:rPr>
+              <w:t>Loads the Clicked Game</w:t>
+            </w:r>
+          </w:p>
+          <w:p>
+            <w:pPr>
+              <w:rPr>
+                <w:sz w:val="20"/>
+                <w:szCs w:val="20"/>
+                <w:lang w:val="en-US"/>
+              </w:rPr>
+            </w:pPr>
+            <w:r>
+              <w:rPr>
+                <w:sz w:val="20"/>
+                <w:szCs w:val="20"/>
+                <w:lang w:val="en-US"/>
+              </w:rPr>
+              <w:t>Number of the clicked slot</w:t>
+            </w:r>
+          </w:p>
+        </w:tc>
+      </w:tr>
+      <w:tr>
+        <w:tc>
+          <w:tcPr>
+            <w:tcW w:w="2112" w:type="dxa"/>
+            <w:tcBorders>
+              <w:left w:val="single" w:sz="12" w:space="0" w:color="auto"/>
+              <w:right w:val="single" w:sz="12" w:space="0" w:color="auto"/>
+            </w:tcBorders>
+          </w:tcPr>
+          <w:p>
+            <w:pPr>
+              <w:rPr>
+                <w:sz w:val="20"/>
+                <w:szCs w:val="20"/>
+                <w:lang w:val="en-GB"/>
+              </w:rPr>
+            </w:pPr>
+          </w:p>
+        </w:tc>
+        <w:tc>
+          <w:tcPr>
+            <w:tcW w:w="2835" w:type="dxa"/>
+            <w:tcBorders>
+              <w:left w:val="single" w:sz="12" w:space="0" w:color="auto"/>
+              <w:right w:val="single" w:sz="12" w:space="0" w:color="auto"/>
+            </w:tcBorders>
+          </w:tcPr>
+          <w:p>
+            <w:pPr>
+              <w:rPr>
+                <w:color w:val="ED7D31" w:themeColor="accent2"/>
+                <w:sz w:val="20"/>
+                <w:szCs w:val="20"/>
+                <w:lang w:val="en-GB"/>
+              </w:rPr>
+            </w:pPr>
+            <w:r>
+              <w:rPr>
+                <w:color w:val="ED7D31" w:themeColor="accent2"/>
+                <w:sz w:val="20"/>
+                <w:szCs w:val="20"/>
+                <w:lang w:val="en-GB"/>
+              </w:rPr>
+              <w:t>Public static bool LoadData()</w:t>
+            </w:r>
+          </w:p>
+        </w:tc>
+        <w:tc>
+          <w:tcPr>
+            <w:tcW w:w="4095" w:type="dxa"/>
+            <w:tcBorders>
+              <w:left w:val="single" w:sz="12" w:space="0" w:color="auto"/>
+              <w:right w:val="single" w:sz="12" w:space="0" w:color="auto"/>
+            </w:tcBorders>
+          </w:tcPr>
+          <w:p>
+            <w:pPr>
+              <w:rPr>
+                <w:sz w:val="20"/>
+                <w:szCs w:val="20"/>
+                <w:lang w:val="en-US"/>
+              </w:rPr>
+            </w:pPr>
+            <w:r>
+              <w:rPr>
+                <w:sz w:val="20"/>
+                <w:szCs w:val="20"/>
+                <w:lang w:val="en-US"/>
+              </w:rPr>
+              <w:t>Returns true if Data has been loaded</w:t>
+            </w:r>
+            <w:r>
+              <w:rPr>
+                <w:sz w:val="20"/>
+                <w:szCs w:val="20"/>
+                <w:lang w:val="en-US"/>
+              </w:rPr>
+              <w:t>, else when not</w:t>
+            </w:r>
+          </w:p>
+        </w:tc>
+      </w:tr>
+      <w:tr>
+        <w:tc>
+          <w:tcPr>
+            <w:tcW w:w="2112" w:type="dxa"/>
+            <w:tcBorders>
+              <w:left w:val="single" w:sz="12" w:space="0" w:color="auto"/>
+              <w:right w:val="single" w:sz="12" w:space="0" w:color="auto"/>
+            </w:tcBorders>
+          </w:tcPr>
+          <w:p>
+            <w:pPr>
+              <w:rPr>
+                <w:sz w:val="20"/>
+                <w:szCs w:val="20"/>
+                <w:lang w:val="en-GB"/>
+              </w:rPr>
+            </w:pPr>
+          </w:p>
+        </w:tc>
+        <w:tc>
+          <w:tcPr>
+            <w:tcW w:w="2835" w:type="dxa"/>
+            <w:tcBorders>
+              <w:left w:val="single" w:sz="12" w:space="0" w:color="auto"/>
+              <w:right w:val="single" w:sz="12" w:space="0" w:color="auto"/>
+            </w:tcBorders>
+          </w:tcPr>
+          <w:p>
+            <w:pPr>
+              <w:rPr>
+                <w:color w:val="ED7D31" w:themeColor="accent2"/>
+                <w:sz w:val="20"/>
+                <w:szCs w:val="20"/>
+                <w:lang w:val="en-GB"/>
+              </w:rPr>
+            </w:pPr>
+            <w:r>
+              <w:rPr>
+                <w:color w:val="ED7D31" w:themeColor="accent2"/>
+                <w:sz w:val="20"/>
+                <w:szCs w:val="20"/>
+                <w:lang w:val="en-GB"/>
+              </w:rPr>
+              <w:t>Public static SaveData GetSaveData()</w:t>
+            </w:r>
+          </w:p>
+        </w:tc>
+        <w:tc>
+          <w:tcPr>
+            <w:tcW w:w="4095" w:type="dxa"/>
+            <w:tcBorders>
+              <w:left w:val="single" w:sz="12" w:space="0" w:color="auto"/>
+              <w:right w:val="single" w:sz="12" w:space="0" w:color="auto"/>
+            </w:tcBorders>
+          </w:tcPr>
+          <w:p>
+            <w:pPr>
+              <w:rPr>
+                <w:sz w:val="20"/>
+                <w:szCs w:val="20"/>
+                <w:lang w:val="en-US"/>
+              </w:rPr>
+            </w:pPr>
+            <w:r>
+              <w:rPr>
+                <w:sz w:val="20"/>
+                <w:szCs w:val="20"/>
+                <w:lang w:val="en-US"/>
+              </w:rPr>
+              <w:t>Returns the loaded Data</w:t>
+            </w:r>
+          </w:p>
+        </w:tc>
+      </w:tr>
+      <w:tr>
+        <w:tc>
+          <w:tcPr>
+            <w:tcW w:w="2112" w:type="dxa"/>
+            <w:tcBorders>
+              <w:left w:val="single" w:sz="12" w:space="0" w:color="auto"/>
+              <w:bottom w:val="single" w:sz="12" w:space="0" w:color="auto"/>
+              <w:right w:val="single" w:sz="12" w:space="0" w:color="auto"/>
+            </w:tcBorders>
+          </w:tcPr>
+          <w:p>
+            <w:pPr>
+              <w:rPr>
+                <w:sz w:val="20"/>
+                <w:szCs w:val="20"/>
+                <w:lang w:val="en-GB"/>
+              </w:rPr>
+            </w:pPr>
+          </w:p>
+        </w:tc>
+        <w:tc>
+          <w:tcPr>
+            <w:tcW w:w="2835" w:type="dxa"/>
+            <w:tcBorders>
+              <w:left w:val="single" w:sz="12" w:space="0" w:color="auto"/>
+              <w:bottom w:val="single" w:sz="12" w:space="0" w:color="auto"/>
+              <w:right w:val="single" w:sz="12" w:space="0" w:color="auto"/>
+            </w:tcBorders>
+          </w:tcPr>
+          <w:p>
+            <w:pPr>
+              <w:rPr>
+                <w:color w:val="ED7D31" w:themeColor="accent2"/>
+                <w:sz w:val="20"/>
+                <w:szCs w:val="20"/>
+                <w:lang w:val="en-GB"/>
+              </w:rPr>
+            </w:pPr>
+            <w:r>
+              <w:rPr>
+                <w:color w:val="ED7D31" w:themeColor="accent2"/>
+                <w:sz w:val="20"/>
+                <w:szCs w:val="20"/>
+                <w:lang w:val="en-GB"/>
+              </w:rPr>
+              <w:t>Publics static void SaveGame()</w:t>
+            </w:r>
+          </w:p>
+          <w:p>
+            <w:pPr>
+              <w:rPr>
+                <w:color w:val="ED7D31" w:themeColor="accent2"/>
+                <w:sz w:val="20"/>
+                <w:szCs w:val="20"/>
+                <w:lang w:val="en-GB"/>
+              </w:rPr>
+            </w:pPr>
+            <w:r>
+              <w:rPr>
+                <w:color w:val="ED7D31" w:themeColor="accent2"/>
+                <w:sz w:val="20"/>
+                <w:szCs w:val="20"/>
+                <w:lang w:val="en-GB"/>
+              </w:rPr>
+              <w:t>SaveData save</w:t>
+            </w:r>
+          </w:p>
+        </w:tc>
+        <w:tc>
+          <w:tcPr>
+            <w:tcW w:w="4095" w:type="dxa"/>
+            <w:tcBorders>
+              <w:left w:val="single" w:sz="12" w:space="0" w:color="auto"/>
+              <w:bottom w:val="single" w:sz="12" w:space="0" w:color="auto"/>
+              <w:right w:val="single" w:sz="12" w:space="0" w:color="auto"/>
+            </w:tcBorders>
+          </w:tcPr>
+          <w:p>
+            <w:pPr>
+              <w:rPr>
+                <w:sz w:val="20"/>
+                <w:szCs w:val="20"/>
+                <w:lang w:val="en-US"/>
+              </w:rPr>
+            </w:pPr>
+            <w:r>
+              <w:rPr>
+                <w:sz w:val="20"/>
+                <w:szCs w:val="20"/>
+                <w:lang w:val="en-US"/>
+              </w:rPr>
+              <w:t>Saves the status of Game in a JSON File</w:t>
             </w:r>
           </w:p>
         </w:tc>
@@ -6831,27 +8847,16 @@
           <w:p>
             <w:pPr>
               <w:pStyle w:val="berschrift3"/>
-              <w:outlineLvl w:val="2"/>
-              <w:rPr>
-                <w:bCs/>
-                <w:lang w:val="en-GB"/>
-              </w:rPr>
-            </w:pPr>
-            <w:bookmarkStart w:id="12" w:name="_Toc124276006"/>
-            <w:r>
-              <w:rPr>
-                <w:bCs/>
-                <w:lang w:val="en-GB"/>
-              </w:rPr>
-              <w:t>S</w:t>
-            </w:r>
-            <w:r>
-              <w:rPr>
-                <w:lang w:val="en-GB"/>
-              </w:rPr>
-              <w:t>toryUI</w:t>
-            </w:r>
-            <w:bookmarkEnd w:id="12"/>
+              <w:rPr>
+                <w:lang w:val="en-GB"/>
+              </w:rPr>
+            </w:pPr>
+            <w:r>
+              <w:rPr>
+                <w:lang w:val="en-GB"/>
+              </w:rPr>
+              <w:t>GameData</w:t>
+            </w:r>
           </w:p>
         </w:tc>
         <w:tc>
@@ -6878,24 +8883,15 @@
                 <w:szCs w:val="20"/>
                 <w:lang w:val="en-GB"/>
               </w:rPr>
-              <w:t>Displays the Story</w:t>
-            </w:r>
-          </w:p>
-          <w:p>
-            <w:pPr>
-              <w:rPr>
-                <w:sz w:val="20"/>
-                <w:szCs w:val="20"/>
-                <w:lang w:val="en-GB"/>
-              </w:rPr>
-            </w:pPr>
-            <w:r>
-              <w:rPr>
-                <w:sz w:val="20"/>
-                <w:szCs w:val="20"/>
-                <w:lang w:val="en-GB"/>
-              </w:rPr>
-              <w:t>Takes the node information and puts in the Game objects so the Story can be played</w:t>
+              <w:t>This class</w:t>
+            </w:r>
+            <w:r>
+              <w:rPr>
+                <w:sz w:val="20"/>
+                <w:szCs w:val="20"/>
+                <w:lang w:val="en-GB"/>
+              </w:rPr>
+              <w:t xml:space="preserve"> contains the Variables that are needed to save the status of the game.</w:t>
             </w:r>
           </w:p>
         </w:tc>
@@ -6918,6 +8914,15 @@
                 <w:lang w:val="en-GB"/>
               </w:rPr>
             </w:pPr>
+            <w:r>
+              <w:rPr>
+                <w:color w:val="FF0000"/>
+                <w:sz w:val="20"/>
+                <w:szCs w:val="20"/>
+                <w:lang w:val="en-GB"/>
+              </w:rPr>
+              <w:t>Object-Class</w:t>
+            </w:r>
           </w:p>
         </w:tc>
         <w:tc>
@@ -7019,35 +9024,53 @@
                 <w:color w:val="ED7D31" w:themeColor="accent2"/>
                 <w:sz w:val="20"/>
                 <w:szCs w:val="20"/>
+                <w:lang w:val="en-US"/>
+              </w:rPr>
+            </w:pPr>
+            <w:r>
+              <w:rPr>
+                <w:color w:val="ED7D31" w:themeColor="accent2"/>
+                <w:sz w:val="20"/>
+                <w:szCs w:val="20"/>
+                <w:lang w:val="en-US"/>
+              </w:rPr>
+              <w:t>Public GameData</w:t>
+            </w:r>
+            <w:r>
+              <w:rPr>
+                <w:color w:val="ED7D31" w:themeColor="accent2"/>
+                <w:sz w:val="20"/>
+                <w:szCs w:val="20"/>
+                <w:lang w:val="en-US"/>
+              </w:rPr>
+              <w:t>()</w:t>
+            </w:r>
+          </w:p>
+          <w:p>
+            <w:pPr>
+              <w:rPr>
+                <w:color w:val="ED7D31" w:themeColor="accent2"/>
+                <w:sz w:val="20"/>
+                <w:szCs w:val="20"/>
+                <w:lang w:val="en-US"/>
+              </w:rPr>
+            </w:pPr>
+          </w:p>
+          <w:p>
+            <w:pPr>
+              <w:rPr>
+                <w:sz w:val="20"/>
+                <w:szCs w:val="20"/>
+                <w:lang w:val="en-US"/>
+              </w:rPr>
+            </w:pPr>
+            <w:r>
+              <w:rPr>
+                <w:sz w:val="20"/>
+                <w:szCs w:val="20"/>
                 <w:lang w:val="fr-CH"/>
               </w:rPr>
-            </w:pPr>
-            <w:r>
-              <w:rPr>
-                <w:color w:val="ED7D31" w:themeColor="accent2"/>
-                <w:sz w:val="20"/>
-                <w:szCs w:val="20"/>
-                <w:lang w:val="fr-CH"/>
-              </w:rPr>
-              <w:t>P</w:t>
-            </w:r>
-            <w:r>
-              <w:rPr>
-                <w:color w:val="ED7D31" w:themeColor="accent2"/>
-                <w:sz w:val="20"/>
-                <w:szCs w:val="20"/>
-                <w:lang w:val="fr-CH"/>
-              </w:rPr>
-              <w:t>rivate void Start</w:t>
-            </w:r>
-            <w:r>
-              <w:rPr>
-                <w:color w:val="ED7D31" w:themeColor="accent2"/>
-                <w:sz w:val="20"/>
-                <w:szCs w:val="20"/>
-                <w:lang w:val="fr-CH"/>
-              </w:rPr>
-              <w:t>()</w:t>
+              <w:t>SaveData saveData</w:t>
             </w:r>
           </w:p>
         </w:tc>
@@ -7065,480 +9088,33 @@
               <w:rPr>
                 <w:sz w:val="20"/>
                 <w:szCs w:val="20"/>
-                <w:lang w:val="en-GB"/>
-              </w:rPr>
-            </w:pPr>
-            <w:r>
-              <w:rPr>
-                <w:sz w:val="20"/>
-                <w:szCs w:val="20"/>
-                <w:lang w:val="en-GB"/>
-              </w:rPr>
-              <w:t xml:space="preserve">When the Game starts, gets the story, adds the next Button click Event add calls </w:t>
-            </w:r>
-            <w:r>
-              <w:rPr>
-                <w:color w:val="ED7D31" w:themeColor="accent2"/>
-                <w:sz w:val="20"/>
-                <w:szCs w:val="20"/>
-                <w:lang w:val="en-GB"/>
-              </w:rPr>
-              <w:t>Updat</w:t>
-            </w:r>
-            <w:r>
-              <w:rPr>
-                <w:color w:val="ED7D31" w:themeColor="accent2"/>
-                <w:sz w:val="20"/>
-                <w:szCs w:val="20"/>
-                <w:lang w:val="en-GB"/>
-              </w:rPr>
-              <w:t>e</w:t>
-            </w:r>
-            <w:r>
-              <w:rPr>
-                <w:color w:val="ED7D31" w:themeColor="accent2"/>
-                <w:sz w:val="20"/>
-                <w:szCs w:val="20"/>
-                <w:lang w:val="en-GB"/>
-              </w:rPr>
-              <w:t>UI</w:t>
-            </w:r>
-            <w:r>
-              <w:rPr>
-                <w:color w:val="ED7D31" w:themeColor="accent2"/>
-                <w:sz w:val="20"/>
-                <w:szCs w:val="20"/>
-                <w:lang w:val="en-GB"/>
-              </w:rPr>
-              <w:t>()</w:t>
-            </w:r>
-          </w:p>
-        </w:tc>
-      </w:tr>
-      <w:tr>
-        <w:tc>
-          <w:tcPr>
-            <w:tcW w:w="2112" w:type="dxa"/>
-            <w:tcBorders>
-              <w:left w:val="single" w:sz="12" w:space="0" w:color="auto"/>
-              <w:right w:val="single" w:sz="12" w:space="0" w:color="auto"/>
-            </w:tcBorders>
-          </w:tcPr>
-          <w:p>
-            <w:pPr>
-              <w:rPr>
-                <w:sz w:val="20"/>
-                <w:szCs w:val="20"/>
-                <w:lang w:val="en-GB"/>
-              </w:rPr>
-            </w:pPr>
-          </w:p>
-        </w:tc>
-        <w:tc>
-          <w:tcPr>
-            <w:tcW w:w="2835" w:type="dxa"/>
-            <w:tcBorders>
-              <w:left w:val="single" w:sz="12" w:space="0" w:color="auto"/>
-              <w:right w:val="single" w:sz="12" w:space="0" w:color="auto"/>
-            </w:tcBorders>
-          </w:tcPr>
-          <w:p>
-            <w:pPr>
-              <w:rPr>
-                <w:color w:val="ED7D31" w:themeColor="accent2"/>
-                <w:sz w:val="20"/>
-                <w:szCs w:val="20"/>
-                <w:lang w:val="en-GB"/>
-              </w:rPr>
-            </w:pPr>
-            <w:r>
-              <w:rPr>
-                <w:color w:val="ED7D31" w:themeColor="accent2"/>
-                <w:sz w:val="20"/>
-                <w:szCs w:val="20"/>
-                <w:lang w:val="en-GB"/>
-              </w:rPr>
-              <w:t xml:space="preserve">Private void </w:t>
-            </w:r>
-            <w:r>
-              <w:rPr>
-                <w:color w:val="ED7D31" w:themeColor="accent2"/>
-                <w:sz w:val="20"/>
-                <w:szCs w:val="20"/>
-                <w:lang w:val="en-GB"/>
-              </w:rPr>
-              <w:t>Next</w:t>
-            </w:r>
-            <w:r>
-              <w:rPr>
-                <w:color w:val="ED7D31" w:themeColor="accent2"/>
-                <w:sz w:val="20"/>
-                <w:szCs w:val="20"/>
-                <w:lang w:val="en-GB"/>
-              </w:rPr>
-              <w:t>()</w:t>
-            </w:r>
-          </w:p>
-        </w:tc>
-        <w:tc>
-          <w:tcPr>
-            <w:tcW w:w="4095" w:type="dxa"/>
-            <w:tcBorders>
-              <w:left w:val="single" w:sz="12" w:space="0" w:color="auto"/>
-              <w:right w:val="single" w:sz="12" w:space="0" w:color="auto"/>
-            </w:tcBorders>
-          </w:tcPr>
-          <w:p>
-            <w:pPr>
-              <w:rPr>
-                <w:sz w:val="20"/>
-                <w:szCs w:val="20"/>
-                <w:lang w:val="en-US"/>
-              </w:rPr>
-            </w:pPr>
-            <w:r>
-              <w:rPr>
-                <w:sz w:val="20"/>
-                <w:szCs w:val="20"/>
-                <w:lang w:val="en-US"/>
-              </w:rPr>
-              <w:t>When the next button is clicked, it loads the next part of the story</w:t>
-            </w:r>
-          </w:p>
-        </w:tc>
-      </w:tr>
-      <w:tr>
-        <w:tc>
-          <w:tcPr>
-            <w:tcW w:w="2112" w:type="dxa"/>
-            <w:tcBorders>
-              <w:left w:val="single" w:sz="12" w:space="0" w:color="auto"/>
-              <w:right w:val="single" w:sz="12" w:space="0" w:color="auto"/>
-            </w:tcBorders>
-          </w:tcPr>
-          <w:p>
-            <w:pPr>
-              <w:rPr>
-                <w:sz w:val="20"/>
-                <w:szCs w:val="20"/>
-                <w:lang w:val="en-GB"/>
-              </w:rPr>
-            </w:pPr>
-          </w:p>
-        </w:tc>
-        <w:tc>
-          <w:tcPr>
-            <w:tcW w:w="2835" w:type="dxa"/>
-            <w:tcBorders>
-              <w:left w:val="single" w:sz="12" w:space="0" w:color="auto"/>
-              <w:right w:val="single" w:sz="12" w:space="0" w:color="auto"/>
-            </w:tcBorders>
-          </w:tcPr>
-          <w:p>
-            <w:pPr>
-              <w:rPr>
-                <w:color w:val="ED7D31" w:themeColor="accent2"/>
-                <w:sz w:val="20"/>
-                <w:szCs w:val="20"/>
-                <w:lang w:val="en-GB"/>
-              </w:rPr>
-            </w:pPr>
-            <w:r>
-              <w:rPr>
-                <w:color w:val="ED7D31" w:themeColor="accent2"/>
-                <w:sz w:val="20"/>
-                <w:szCs w:val="20"/>
-                <w:lang w:val="en-GB"/>
-              </w:rPr>
-              <w:t xml:space="preserve">Private void </w:t>
-            </w:r>
-            <w:r>
-              <w:rPr>
-                <w:color w:val="ED7D31" w:themeColor="accent2"/>
-                <w:sz w:val="20"/>
-                <w:szCs w:val="20"/>
-                <w:lang w:val="en-GB"/>
-              </w:rPr>
-              <w:t>UpdateUI</w:t>
-            </w:r>
-            <w:r>
-              <w:rPr>
-                <w:color w:val="ED7D31" w:themeColor="accent2"/>
-                <w:sz w:val="20"/>
-                <w:szCs w:val="20"/>
-                <w:lang w:val="en-GB"/>
-              </w:rPr>
-              <w:t>()</w:t>
-            </w:r>
-          </w:p>
-        </w:tc>
-        <w:tc>
-          <w:tcPr>
-            <w:tcW w:w="4095" w:type="dxa"/>
-            <w:tcBorders>
-              <w:left w:val="single" w:sz="12" w:space="0" w:color="auto"/>
-              <w:right w:val="single" w:sz="12" w:space="0" w:color="auto"/>
-            </w:tcBorders>
-          </w:tcPr>
-          <w:p>
-            <w:pPr>
-              <w:rPr>
-                <w:sz w:val="20"/>
-                <w:szCs w:val="20"/>
-                <w:lang w:val="en-US"/>
-              </w:rPr>
-            </w:pPr>
-            <w:r>
-              <w:rPr>
-                <w:sz w:val="20"/>
-                <w:szCs w:val="20"/>
-                <w:lang w:val="en-US"/>
-              </w:rPr>
-              <w:t>Updates the Story, loads the next part of story and the choices nodes</w:t>
-            </w:r>
-          </w:p>
-        </w:tc>
-      </w:tr>
-      <w:tr>
-        <w:tc>
-          <w:tcPr>
-            <w:tcW w:w="2112" w:type="dxa"/>
-            <w:tcBorders>
-              <w:left w:val="single" w:sz="12" w:space="0" w:color="auto"/>
-              <w:bottom w:val="single" w:sz="12" w:space="0" w:color="auto"/>
-              <w:right w:val="single" w:sz="12" w:space="0" w:color="auto"/>
-            </w:tcBorders>
-          </w:tcPr>
-          <w:p>
-            <w:pPr>
-              <w:rPr>
-                <w:sz w:val="20"/>
-                <w:szCs w:val="20"/>
-                <w:lang w:val="en-GB"/>
-              </w:rPr>
-            </w:pPr>
-          </w:p>
-        </w:tc>
-        <w:tc>
-          <w:tcPr>
-            <w:tcW w:w="2835" w:type="dxa"/>
-            <w:tcBorders>
-              <w:left w:val="single" w:sz="12" w:space="0" w:color="auto"/>
-              <w:bottom w:val="single" w:sz="12" w:space="0" w:color="auto"/>
-              <w:right w:val="single" w:sz="12" w:space="0" w:color="auto"/>
-            </w:tcBorders>
-          </w:tcPr>
-          <w:p>
-            <w:pPr>
-              <w:rPr>
-                <w:color w:val="ED7D31" w:themeColor="accent2"/>
-                <w:sz w:val="20"/>
-                <w:szCs w:val="20"/>
-                <w:lang w:val="en-GB"/>
-              </w:rPr>
-            </w:pPr>
-            <w:r>
-              <w:rPr>
-                <w:color w:val="ED7D31" w:themeColor="accent2"/>
-                <w:sz w:val="20"/>
-                <w:szCs w:val="20"/>
-                <w:lang w:val="en-GB"/>
-              </w:rPr>
-              <w:t xml:space="preserve">Private void </w:t>
-            </w:r>
-            <w:r>
-              <w:rPr>
-                <w:color w:val="ED7D31" w:themeColor="accent2"/>
-                <w:sz w:val="20"/>
-                <w:szCs w:val="20"/>
-                <w:lang w:val="en-GB"/>
-              </w:rPr>
-              <w:t>NextChapter</w:t>
-            </w:r>
-            <w:r>
-              <w:rPr>
-                <w:color w:val="ED7D31" w:themeColor="accent2"/>
-                <w:sz w:val="20"/>
-                <w:szCs w:val="20"/>
-                <w:lang w:val="en-GB"/>
-              </w:rPr>
-              <w:t>()</w:t>
-            </w:r>
-          </w:p>
-        </w:tc>
-        <w:tc>
-          <w:tcPr>
-            <w:tcW w:w="4095" w:type="dxa"/>
-            <w:tcBorders>
-              <w:left w:val="single" w:sz="12" w:space="0" w:color="auto"/>
-              <w:bottom w:val="single" w:sz="12" w:space="0" w:color="auto"/>
-              <w:right w:val="single" w:sz="12" w:space="0" w:color="auto"/>
-            </w:tcBorders>
-          </w:tcPr>
-          <w:p>
-            <w:pPr>
-              <w:rPr>
-                <w:sz w:val="20"/>
-                <w:szCs w:val="20"/>
-                <w:lang w:val="en-US"/>
-              </w:rPr>
-            </w:pPr>
-            <w:r>
-              <w:rPr>
-                <w:sz w:val="20"/>
-                <w:szCs w:val="20"/>
-                <w:lang w:val="en-US"/>
-              </w:rPr>
-              <w:t xml:space="preserve">Loads the next Chapter when the </w:t>
-            </w:r>
-            <w:r>
-              <w:rPr>
-                <w:color w:val="0070C0"/>
-                <w:sz w:val="20"/>
-                <w:szCs w:val="20"/>
-                <w:lang w:val="en-US"/>
-              </w:rPr>
-              <w:t>End</w:t>
-            </w:r>
-            <w:r>
-              <w:rPr>
-                <w:color w:val="0070C0"/>
-                <w:sz w:val="20"/>
-                <w:szCs w:val="20"/>
-                <w:lang w:val="en-US"/>
-              </w:rPr>
-              <w:t>O</w:t>
-            </w:r>
-            <w:r>
-              <w:rPr>
-                <w:color w:val="0070C0"/>
-                <w:sz w:val="20"/>
-                <w:szCs w:val="20"/>
-                <w:lang w:val="en-US"/>
-              </w:rPr>
-              <w:t xml:space="preserve">fChapter </w:t>
-            </w:r>
-            <w:r>
-              <w:rPr>
-                <w:sz w:val="20"/>
-                <w:szCs w:val="20"/>
-                <w:lang w:val="en-US"/>
-              </w:rPr>
-              <w:t>node is reached</w:t>
-            </w:r>
-            <w:r>
-              <w:rPr>
-                <w:sz w:val="20"/>
-                <w:szCs w:val="20"/>
-                <w:lang w:val="en-US"/>
-              </w:rPr>
-              <w:t xml:space="preserve">, or the GameOver Screen when the </w:t>
-            </w:r>
-            <w:r>
-              <w:rPr>
-                <w:color w:val="4472C4" w:themeColor="accent1"/>
-                <w:sz w:val="20"/>
-                <w:szCs w:val="20"/>
-                <w:lang w:val="en-US"/>
-              </w:rPr>
-              <w:t>GameOver</w:t>
-            </w:r>
-            <w:r>
-              <w:rPr>
-                <w:color w:val="4472C4" w:themeColor="accent1"/>
-                <w:sz w:val="20"/>
-                <w:szCs w:val="20"/>
-                <w:lang w:val="en-US"/>
-              </w:rPr>
-              <w:t xml:space="preserve"> </w:t>
-            </w:r>
-            <w:r>
-              <w:rPr>
-                <w:sz w:val="20"/>
-                <w:szCs w:val="20"/>
-                <w:lang w:val="en-US"/>
-              </w:rPr>
-              <w:t>node is reached</w:t>
-            </w:r>
-          </w:p>
-        </w:tc>
-      </w:tr>
-      <w:tr>
-        <w:tc>
-          <w:tcPr>
-            <w:tcW w:w="2112" w:type="dxa"/>
-          </w:tcPr>
-          <w:p>
-            <w:pPr>
-              <w:rPr>
-                <w:sz w:val="20"/>
-                <w:szCs w:val="20"/>
-                <w:lang w:val="en-GB"/>
-              </w:rPr>
-            </w:pPr>
-          </w:p>
-        </w:tc>
-        <w:tc>
-          <w:tcPr>
-            <w:tcW w:w="2835" w:type="dxa"/>
-          </w:tcPr>
-          <w:p>
-            <w:pPr>
-              <w:rPr>
-                <w:color w:val="ED7D31" w:themeColor="accent2"/>
-                <w:sz w:val="20"/>
-                <w:szCs w:val="20"/>
-                <w:lang w:val="en-GB"/>
-              </w:rPr>
-            </w:pPr>
-            <w:r>
-              <w:rPr>
-                <w:color w:val="ED7D31" w:themeColor="accent2"/>
-                <w:sz w:val="20"/>
-                <w:szCs w:val="20"/>
-                <w:lang w:val="en-GB"/>
-              </w:rPr>
-              <w:t xml:space="preserve">Private void </w:t>
-            </w:r>
-            <w:r>
-              <w:rPr>
-                <w:color w:val="ED7D31" w:themeColor="accent2"/>
-                <w:sz w:val="20"/>
-                <w:szCs w:val="20"/>
-                <w:lang w:val="en-GB"/>
-              </w:rPr>
-              <w:t>BuildChoiceList</w:t>
-            </w:r>
-            <w:r>
-              <w:rPr>
-                <w:color w:val="ED7D31" w:themeColor="accent2"/>
-                <w:sz w:val="20"/>
-                <w:szCs w:val="20"/>
-                <w:lang w:val="en-GB"/>
-              </w:rPr>
-              <w:t>()</w:t>
-            </w:r>
-          </w:p>
-        </w:tc>
-        <w:tc>
-          <w:tcPr>
-            <w:tcW w:w="4095" w:type="dxa"/>
-          </w:tcPr>
-          <w:p>
-            <w:pPr>
-              <w:rPr>
-                <w:sz w:val="20"/>
-                <w:szCs w:val="20"/>
-                <w:lang w:val="en-US"/>
-              </w:rPr>
-            </w:pPr>
-            <w:r>
-              <w:rPr>
-                <w:sz w:val="20"/>
-                <w:szCs w:val="20"/>
-                <w:lang w:val="en-US"/>
-              </w:rPr>
-              <w:t>Builds the choice list, depending on the count of the nodes</w:t>
+                <w:lang w:val="en-US"/>
+              </w:rPr>
+            </w:pPr>
+            <w:r>
+              <w:rPr>
+                <w:sz w:val="20"/>
+                <w:szCs w:val="20"/>
+                <w:lang w:val="en-US"/>
+              </w:rPr>
+              <w:t>Constructor to save an Object of type GameData</w:t>
+            </w:r>
+          </w:p>
+          <w:p>
+            <w:pPr>
+              <w:rPr>
+                <w:sz w:val="20"/>
+                <w:szCs w:val="20"/>
+                <w:lang w:val="en-US"/>
+              </w:rPr>
+            </w:pPr>
+            <w:r>
+              <w:rPr>
+                <w:sz w:val="20"/>
+                <w:szCs w:val="20"/>
+                <w:lang w:val="en-US"/>
+              </w:rPr>
+              <w:t>Contains all necessary elements to save the status</w:t>
             </w:r>
           </w:p>
         </w:tc>
@@ -7960,7 +9536,7 @@
   <w:style w:type="paragraph" w:default="1" w:styleId="Standard">
     <w:name w:val="Normal"/>
     <w:qFormat/>
-    <w:rsid w:val="00752A56"/>
+    <w:rsid w:val="00806ACF"/>
   </w:style>
   <w:style w:type="paragraph" w:styleId="berschrift1">
     <w:name w:val="heading 1"/>

</xml_diff>

<commit_message>
UserStory 11 updatet class documentation
</commit_message>
<xml_diff>
--- a/Project Documentation/Class Documenation.docx
+++ b/Project Documentation/Class Documenation.docx
@@ -4468,9 +4468,15 @@
               <w:rPr>
                 <w:lang w:val="en-US"/>
               </w:rPr>
-              <w:t>GameLogger</w:t>
+              <w:t>Game</w:t>
             </w:r>
             <w:bookmarkEnd w:id="7"/>
+            <w:r>
+              <w:rPr>
+                <w:lang w:val="en-US"/>
+              </w:rPr>
+              <w:t>Manager</w:t>
+            </w:r>
             <w:proofErr w:type="spellEnd"/>
           </w:p>
         </w:tc>
@@ -4489,33 +4495,16 @@
               <w:rPr>
                 <w:sz w:val="20"/>
                 <w:szCs w:val="20"/>
-                <w:lang w:val="en-US"/>
-              </w:rPr>
-            </w:pPr>
-            <w:r>
-              <w:rPr>
-                <w:sz w:val="20"/>
-                <w:szCs w:val="20"/>
-                <w:lang w:val="en-US"/>
-              </w:rPr>
-              <w:t>Logs Messages and Exceptions from other Classes.</w:t>
-            </w:r>
-          </w:p>
-          <w:p>
-            <w:pPr>
-              <w:rPr>
-                <w:sz w:val="20"/>
-                <w:szCs w:val="20"/>
-                <w:lang w:val="en-US"/>
-              </w:rPr>
-            </w:pPr>
-            <w:r>
-              <w:rPr>
-                <w:sz w:val="20"/>
-                <w:szCs w:val="20"/>
-                <w:lang w:val="en-US"/>
-              </w:rPr>
-              <w:t>Needs to be instantiated. (How-To in the Code Conventions Doc / Class)</w:t>
+                <w:lang w:val="en-CH"/>
+              </w:rPr>
+            </w:pPr>
+            <w:r>
+              <w:rPr>
+                <w:sz w:val="20"/>
+                <w:szCs w:val="20"/>
+                <w:lang w:val="en-US"/>
+              </w:rPr>
+              <w:t>Is in Control of the Game, Story and handles the Scenes</w:t>
             </w:r>
           </w:p>
         </w:tc>

</xml_diff>